<commit_message>
Add project_management_plan/TripSharing.mpp and some templates
</commit_message>
<xml_diff>
--- a/sources/docs/TripSharing_Report.docx
+++ b/sources/docs/TripSharing_Report.docx
@@ -4,6 +4,655 @@
   <w:body>
     <w:p>
       <w:pPr>
+        <w:rPr>
+          <w:rFonts w:ascii="Times New Roman" w:hAnsi="Times New Roman" w:cs="Times New Roman"/>
+          <w:b/>
+          <w:sz w:val="36"/>
+          <w:szCs w:val="36"/>
+        </w:rPr>
+      </w:pPr>
+      <w:r>
+        <w:rPr>
+          <w:rFonts w:ascii="Times New Roman" w:hAnsi="Times New Roman" w:cs="Times New Roman"/>
+          <w:b/>
+          <w:noProof/>
+          <w:sz w:val="36"/>
+          <w:szCs w:val="36"/>
+        </w:rPr>
+        <w:drawing>
+          <wp:inline distT="0" distB="0" distL="0" distR="0">
+            <wp:extent cx="5943600" cy="1271905"/>
+            <wp:effectExtent l="0" t="0" r="0" b="4445"/>
+            <wp:docPr id="10" name="Picture 10"/>
+            <wp:cNvGraphicFramePr>
+              <a:graphicFrameLocks xmlns:a="http://schemas.openxmlformats.org/drawingml/2006/main" noChangeAspect="1"/>
+            </wp:cNvGraphicFramePr>
+            <a:graphic xmlns:a="http://schemas.openxmlformats.org/drawingml/2006/main">
+              <a:graphicData uri="http://schemas.openxmlformats.org/drawingml/2006/picture">
+                <pic:pic xmlns:pic="http://schemas.openxmlformats.org/drawingml/2006/picture">
+                  <pic:nvPicPr>
+                    <pic:cNvPr id="10" name="logo.PNG"/>
+                    <pic:cNvPicPr/>
+                  </pic:nvPicPr>
+                  <pic:blipFill>
+                    <a:blip r:embed="rId8">
+                      <a:extLst>
+                        <a:ext uri="{28A0092B-C50C-407E-A947-70E740481C1C}">
+                          <a14:useLocalDpi xmlns:a14="http://schemas.microsoft.com/office/drawing/2010/main" val="0"/>
+                        </a:ext>
+                      </a:extLst>
+                    </a:blip>
+                    <a:stretch>
+                      <a:fillRect/>
+                    </a:stretch>
+                  </pic:blipFill>
+                  <pic:spPr>
+                    <a:xfrm>
+                      <a:off x="0" y="0"/>
+                      <a:ext cx="5943600" cy="1271905"/>
+                    </a:xfrm>
+                    <a:prstGeom prst="rect">
+                      <a:avLst/>
+                    </a:prstGeom>
+                  </pic:spPr>
+                </pic:pic>
+              </a:graphicData>
+            </a:graphic>
+          </wp:inline>
+        </w:drawing>
+      </w:r>
+    </w:p>
+    <w:p>
+      <w:pPr>
+        <w:rPr>
+          <w:rFonts w:ascii="Times New Roman" w:hAnsi="Times New Roman" w:cs="Times New Roman"/>
+          <w:b/>
+          <w:sz w:val="36"/>
+          <w:szCs w:val="36"/>
+        </w:rPr>
+      </w:pPr>
+    </w:p>
+    <w:p>
+      <w:pPr>
+        <w:rPr>
+          <w:rFonts w:ascii="Times New Roman" w:hAnsi="Times New Roman" w:cs="Times New Roman"/>
+          <w:b/>
+          <w:sz w:val="36"/>
+          <w:szCs w:val="36"/>
+        </w:rPr>
+      </w:pPr>
+    </w:p>
+    <w:p>
+      <w:pPr>
+        <w:jc w:val="center"/>
+        <w:rPr>
+          <w:rFonts w:ascii="Times New Roman" w:hAnsi="Times New Roman" w:cs="Times New Roman"/>
+          <w:b/>
+          <w:sz w:val="48"/>
+          <w:szCs w:val="48"/>
+        </w:rPr>
+      </w:pPr>
+      <w:r>
+        <w:rPr>
+          <w:rFonts w:ascii="Times New Roman" w:hAnsi="Times New Roman" w:cs="Times New Roman"/>
+          <w:b/>
+          <w:sz w:val="48"/>
+          <w:szCs w:val="48"/>
+        </w:rPr>
+        <w:t>Capstone Project Report</w:t>
+      </w:r>
+    </w:p>
+    <w:p>
+      <w:pPr>
+        <w:jc w:val="center"/>
+        <w:rPr>
+          <w:rFonts w:ascii="Times New Roman" w:hAnsi="Times New Roman" w:cs="Times New Roman"/>
+          <w:b/>
+          <w:sz w:val="120"/>
+          <w:szCs w:val="120"/>
+        </w:rPr>
+      </w:pPr>
+      <w:proofErr w:type="spellStart"/>
+      <w:r>
+        <w:rPr>
+          <w:rFonts w:ascii="Times New Roman" w:hAnsi="Times New Roman" w:cs="Times New Roman"/>
+          <w:b/>
+          <w:sz w:val="120"/>
+          <w:szCs w:val="120"/>
+        </w:rPr>
+        <w:t>TripSharing</w:t>
+      </w:r>
+      <w:proofErr w:type="spellEnd"/>
+    </w:p>
+    <w:p>
+      <w:pPr>
+        <w:jc w:val="center"/>
+        <w:rPr>
+          <w:rFonts w:ascii="Times New Roman" w:hAnsi="Times New Roman" w:cs="Times New Roman"/>
+          <w:b/>
+          <w:sz w:val="24"/>
+          <w:szCs w:val="24"/>
+        </w:rPr>
+      </w:pPr>
+    </w:p>
+    <w:p>
+      <w:pPr>
+        <w:jc w:val="center"/>
+        <w:rPr>
+          <w:rFonts w:ascii="Times New Roman" w:hAnsi="Times New Roman" w:cs="Times New Roman"/>
+          <w:b/>
+          <w:sz w:val="24"/>
+          <w:szCs w:val="24"/>
+        </w:rPr>
+      </w:pPr>
+    </w:p>
+    <w:tbl>
+      <w:tblPr>
+        <w:tblStyle w:val="TableGrid"/>
+        <w:tblW w:w="0" w:type="auto"/>
+        <w:tblLook w:val="04A0" w:firstRow="1" w:lastRow="0" w:firstColumn="1" w:lastColumn="0" w:noHBand="0" w:noVBand="1"/>
+      </w:tblPr>
+      <w:tblGrid>
+        <w:gridCol w:w="3505"/>
+        <w:gridCol w:w="5845"/>
+      </w:tblGrid>
+      <w:tr>
+        <w:trPr>
+          <w:trHeight w:val="737"/>
+        </w:trPr>
+        <w:tc>
+          <w:tcPr>
+            <w:tcW w:w="9350" w:type="dxa"/>
+            <w:gridSpan w:val="2"/>
+            <w:vAlign w:val="center"/>
+          </w:tcPr>
+          <w:p>
+            <w:pPr>
+              <w:spacing w:line="360" w:lineRule="auto"/>
+              <w:jc w:val="center"/>
+              <w:rPr>
+                <w:rFonts w:ascii="Times New Roman" w:hAnsi="Times New Roman" w:cs="Times New Roman"/>
+                <w:b/>
+                <w:sz w:val="24"/>
+                <w:szCs w:val="24"/>
+              </w:rPr>
+            </w:pPr>
+            <w:r>
+              <w:rPr>
+                <w:rFonts w:ascii="Times New Roman" w:hAnsi="Times New Roman" w:cs="Times New Roman"/>
+                <w:b/>
+                <w:sz w:val="24"/>
+                <w:szCs w:val="24"/>
+              </w:rPr>
+              <w:t>Group</w:t>
+            </w:r>
+          </w:p>
+        </w:tc>
+      </w:tr>
+      <w:tr>
+        <w:trPr>
+          <w:trHeight w:val="2249"/>
+        </w:trPr>
+        <w:tc>
+          <w:tcPr>
+            <w:tcW w:w="3505" w:type="dxa"/>
+            <w:vAlign w:val="center"/>
+          </w:tcPr>
+          <w:p>
+            <w:pPr>
+              <w:spacing w:line="360" w:lineRule="auto"/>
+              <w:rPr>
+                <w:rFonts w:ascii="Times New Roman" w:hAnsi="Times New Roman" w:cs="Times New Roman"/>
+                <w:b/>
+                <w:sz w:val="24"/>
+                <w:szCs w:val="24"/>
+              </w:rPr>
+            </w:pPr>
+            <w:r>
+              <w:rPr>
+                <w:rFonts w:ascii="Times New Roman" w:hAnsi="Times New Roman" w:cs="Times New Roman"/>
+                <w:b/>
+                <w:sz w:val="24"/>
+                <w:szCs w:val="24"/>
+              </w:rPr>
+              <w:t>Group Members</w:t>
+            </w:r>
+          </w:p>
+        </w:tc>
+        <w:tc>
+          <w:tcPr>
+            <w:tcW w:w="5845" w:type="dxa"/>
+            <w:vAlign w:val="center"/>
+          </w:tcPr>
+          <w:p>
+            <w:pPr>
+              <w:spacing w:line="360" w:lineRule="auto"/>
+              <w:rPr>
+                <w:rFonts w:ascii="Times New Roman" w:hAnsi="Times New Roman" w:cs="Times New Roman"/>
+                <w:sz w:val="24"/>
+                <w:szCs w:val="24"/>
+              </w:rPr>
+            </w:pPr>
+            <w:r>
+              <w:rPr>
+                <w:rFonts w:ascii="Times New Roman" w:hAnsi="Times New Roman" w:cs="Times New Roman"/>
+                <w:sz w:val="24"/>
+                <w:szCs w:val="24"/>
+              </w:rPr>
+              <w:t>Hà Văn Thái – SE04801</w:t>
+            </w:r>
+          </w:p>
+          <w:p>
+            <w:pPr>
+              <w:spacing w:line="360" w:lineRule="auto"/>
+              <w:rPr>
+                <w:rFonts w:ascii="Times New Roman" w:hAnsi="Times New Roman" w:cs="Times New Roman"/>
+                <w:sz w:val="24"/>
+                <w:szCs w:val="24"/>
+              </w:rPr>
+            </w:pPr>
+            <w:proofErr w:type="spellStart"/>
+            <w:r>
+              <w:rPr>
+                <w:rFonts w:ascii="Times New Roman" w:hAnsi="Times New Roman" w:cs="Times New Roman"/>
+                <w:sz w:val="24"/>
+                <w:szCs w:val="24"/>
+              </w:rPr>
+              <w:t>Nguyễn</w:t>
+            </w:r>
+            <w:proofErr w:type="spellEnd"/>
+            <w:r>
+              <w:rPr>
+                <w:rFonts w:ascii="Times New Roman" w:hAnsi="Times New Roman" w:cs="Times New Roman"/>
+                <w:sz w:val="24"/>
+                <w:szCs w:val="24"/>
+              </w:rPr>
+              <w:t xml:space="preserve"> Văn </w:t>
+            </w:r>
+            <w:proofErr w:type="spellStart"/>
+            <w:r>
+              <w:rPr>
+                <w:rFonts w:ascii="Times New Roman" w:hAnsi="Times New Roman" w:cs="Times New Roman"/>
+                <w:sz w:val="24"/>
+                <w:szCs w:val="24"/>
+              </w:rPr>
+              <w:t>Phong</w:t>
+            </w:r>
+            <w:proofErr w:type="spellEnd"/>
+            <w:r>
+              <w:rPr>
+                <w:rFonts w:ascii="Times New Roman" w:hAnsi="Times New Roman" w:cs="Times New Roman"/>
+                <w:sz w:val="24"/>
+                <w:szCs w:val="24"/>
+              </w:rPr>
+              <w:t xml:space="preserve"> – SE</w:t>
+            </w:r>
+          </w:p>
+          <w:p>
+            <w:pPr>
+              <w:spacing w:line="360" w:lineRule="auto"/>
+              <w:rPr>
+                <w:rFonts w:ascii="Times New Roman" w:hAnsi="Times New Roman" w:cs="Times New Roman"/>
+                <w:sz w:val="24"/>
+                <w:szCs w:val="24"/>
+              </w:rPr>
+            </w:pPr>
+            <w:proofErr w:type="spellStart"/>
+            <w:r>
+              <w:rPr>
+                <w:rFonts w:ascii="Times New Roman" w:hAnsi="Times New Roman" w:cs="Times New Roman"/>
+                <w:sz w:val="24"/>
+                <w:szCs w:val="24"/>
+              </w:rPr>
+              <w:t>Trần</w:t>
+            </w:r>
+            <w:proofErr w:type="spellEnd"/>
+            <w:r>
+              <w:rPr>
+                <w:rFonts w:ascii="Times New Roman" w:hAnsi="Times New Roman" w:cs="Times New Roman"/>
+                <w:sz w:val="24"/>
+                <w:szCs w:val="24"/>
+              </w:rPr>
+              <w:t xml:space="preserve"> Văn </w:t>
+            </w:r>
+            <w:proofErr w:type="spellStart"/>
+            <w:r>
+              <w:rPr>
+                <w:rFonts w:ascii="Times New Roman" w:hAnsi="Times New Roman" w:cs="Times New Roman"/>
+                <w:sz w:val="24"/>
+                <w:szCs w:val="24"/>
+              </w:rPr>
+              <w:t>Phong</w:t>
+            </w:r>
+            <w:proofErr w:type="spellEnd"/>
+            <w:r>
+              <w:rPr>
+                <w:rFonts w:ascii="Times New Roman" w:hAnsi="Times New Roman" w:cs="Times New Roman"/>
+                <w:sz w:val="24"/>
+                <w:szCs w:val="24"/>
+              </w:rPr>
+              <w:t xml:space="preserve"> – SE</w:t>
+            </w:r>
+          </w:p>
+          <w:p>
+            <w:pPr>
+              <w:spacing w:line="360" w:lineRule="auto"/>
+              <w:rPr>
+                <w:rFonts w:ascii="Times New Roman" w:hAnsi="Times New Roman" w:cs="Times New Roman"/>
+                <w:sz w:val="24"/>
+                <w:szCs w:val="24"/>
+              </w:rPr>
+            </w:pPr>
+            <w:proofErr w:type="spellStart"/>
+            <w:r>
+              <w:rPr>
+                <w:rFonts w:ascii="Times New Roman" w:hAnsi="Times New Roman" w:cs="Times New Roman"/>
+                <w:sz w:val="24"/>
+                <w:szCs w:val="24"/>
+              </w:rPr>
+              <w:t>Lê</w:t>
+            </w:r>
+            <w:proofErr w:type="spellEnd"/>
+            <w:r>
+              <w:rPr>
+                <w:rFonts w:ascii="Times New Roman" w:hAnsi="Times New Roman" w:cs="Times New Roman"/>
+                <w:sz w:val="24"/>
+                <w:szCs w:val="24"/>
+              </w:rPr>
+              <w:t xml:space="preserve"> </w:t>
+            </w:r>
+            <w:proofErr w:type="spellStart"/>
+            <w:r>
+              <w:rPr>
+                <w:rFonts w:ascii="Times New Roman" w:hAnsi="Times New Roman" w:cs="Times New Roman"/>
+                <w:sz w:val="24"/>
+                <w:szCs w:val="24"/>
+              </w:rPr>
+              <w:t>Xuân</w:t>
+            </w:r>
+            <w:proofErr w:type="spellEnd"/>
+            <w:r>
+              <w:rPr>
+                <w:rFonts w:ascii="Times New Roman" w:hAnsi="Times New Roman" w:cs="Times New Roman"/>
+                <w:sz w:val="24"/>
+                <w:szCs w:val="24"/>
+              </w:rPr>
+              <w:t xml:space="preserve"> </w:t>
+            </w:r>
+            <w:proofErr w:type="spellStart"/>
+            <w:r>
+              <w:rPr>
+                <w:rFonts w:ascii="Times New Roman" w:hAnsi="Times New Roman" w:cs="Times New Roman"/>
+                <w:sz w:val="24"/>
+                <w:szCs w:val="24"/>
+              </w:rPr>
+              <w:t>Trường</w:t>
+            </w:r>
+            <w:proofErr w:type="spellEnd"/>
+            <w:r>
+              <w:rPr>
+                <w:rFonts w:ascii="Times New Roman" w:hAnsi="Times New Roman" w:cs="Times New Roman"/>
+                <w:sz w:val="24"/>
+                <w:szCs w:val="24"/>
+              </w:rPr>
+              <w:t xml:space="preserve"> – SE</w:t>
+            </w:r>
+          </w:p>
+          <w:p>
+            <w:pPr>
+              <w:spacing w:line="360" w:lineRule="auto"/>
+              <w:rPr>
+                <w:rFonts w:ascii="Times New Roman" w:hAnsi="Times New Roman" w:cs="Times New Roman"/>
+                <w:sz w:val="24"/>
+                <w:szCs w:val="24"/>
+              </w:rPr>
+            </w:pPr>
+            <w:proofErr w:type="spellStart"/>
+            <w:r>
+              <w:rPr>
+                <w:rFonts w:ascii="Times New Roman" w:hAnsi="Times New Roman" w:cs="Times New Roman"/>
+                <w:sz w:val="24"/>
+                <w:szCs w:val="24"/>
+              </w:rPr>
+              <w:t>Lý</w:t>
+            </w:r>
+            <w:proofErr w:type="spellEnd"/>
+            <w:r>
+              <w:rPr>
+                <w:rFonts w:ascii="Times New Roman" w:hAnsi="Times New Roman" w:cs="Times New Roman"/>
+                <w:sz w:val="24"/>
+                <w:szCs w:val="24"/>
+              </w:rPr>
+              <w:t xml:space="preserve"> </w:t>
+            </w:r>
+            <w:proofErr w:type="spellStart"/>
+            <w:r>
+              <w:rPr>
+                <w:rFonts w:ascii="Times New Roman" w:hAnsi="Times New Roman" w:cs="Times New Roman"/>
+                <w:sz w:val="24"/>
+                <w:szCs w:val="24"/>
+              </w:rPr>
+              <w:t>Phúc</w:t>
+            </w:r>
+            <w:proofErr w:type="spellEnd"/>
+            <w:r>
+              <w:rPr>
+                <w:rFonts w:ascii="Times New Roman" w:hAnsi="Times New Roman" w:cs="Times New Roman"/>
+                <w:sz w:val="24"/>
+                <w:szCs w:val="24"/>
+              </w:rPr>
+              <w:t xml:space="preserve"> </w:t>
+            </w:r>
+            <w:proofErr w:type="spellStart"/>
+            <w:r>
+              <w:rPr>
+                <w:rFonts w:ascii="Times New Roman" w:hAnsi="Times New Roman" w:cs="Times New Roman"/>
+                <w:sz w:val="24"/>
+                <w:szCs w:val="24"/>
+              </w:rPr>
+              <w:t>Linh</w:t>
+            </w:r>
+            <w:proofErr w:type="spellEnd"/>
+            <w:r>
+              <w:rPr>
+                <w:rFonts w:ascii="Times New Roman" w:hAnsi="Times New Roman" w:cs="Times New Roman"/>
+                <w:sz w:val="24"/>
+                <w:szCs w:val="24"/>
+              </w:rPr>
+              <w:t xml:space="preserve"> - SE</w:t>
+            </w:r>
+          </w:p>
+        </w:tc>
+      </w:tr>
+      <w:tr>
+        <w:trPr>
+          <w:trHeight w:val="503"/>
+        </w:trPr>
+        <w:tc>
+          <w:tcPr>
+            <w:tcW w:w="3505" w:type="dxa"/>
+            <w:vAlign w:val="center"/>
+          </w:tcPr>
+          <w:p>
+            <w:pPr>
+              <w:spacing w:line="360" w:lineRule="auto"/>
+              <w:rPr>
+                <w:rFonts w:ascii="Times New Roman" w:hAnsi="Times New Roman" w:cs="Times New Roman"/>
+                <w:b/>
+                <w:sz w:val="24"/>
+                <w:szCs w:val="24"/>
+              </w:rPr>
+            </w:pPr>
+            <w:r>
+              <w:rPr>
+                <w:rFonts w:ascii="Times New Roman" w:hAnsi="Times New Roman" w:cs="Times New Roman"/>
+                <w:b/>
+                <w:sz w:val="24"/>
+                <w:szCs w:val="24"/>
+              </w:rPr>
+              <w:t>Supervisor</w:t>
+            </w:r>
+          </w:p>
+        </w:tc>
+        <w:tc>
+          <w:tcPr>
+            <w:tcW w:w="5845" w:type="dxa"/>
+            <w:vAlign w:val="center"/>
+          </w:tcPr>
+          <w:p>
+            <w:pPr>
+              <w:spacing w:line="360" w:lineRule="auto"/>
+              <w:rPr>
+                <w:rFonts w:ascii="Times New Roman" w:hAnsi="Times New Roman" w:cs="Times New Roman"/>
+                <w:sz w:val="24"/>
+                <w:szCs w:val="24"/>
+              </w:rPr>
+            </w:pPr>
+          </w:p>
+        </w:tc>
+      </w:tr>
+      <w:tr>
+        <w:trPr>
+          <w:trHeight w:val="485"/>
+        </w:trPr>
+        <w:tc>
+          <w:tcPr>
+            <w:tcW w:w="3505" w:type="dxa"/>
+            <w:vAlign w:val="center"/>
+          </w:tcPr>
+          <w:p>
+            <w:pPr>
+              <w:spacing w:line="360" w:lineRule="auto"/>
+              <w:rPr>
+                <w:rFonts w:ascii="Times New Roman" w:hAnsi="Times New Roman" w:cs="Times New Roman"/>
+                <w:b/>
+                <w:sz w:val="24"/>
+                <w:szCs w:val="24"/>
+              </w:rPr>
+            </w:pPr>
+            <w:r>
+              <w:rPr>
+                <w:rFonts w:ascii="Times New Roman" w:hAnsi="Times New Roman" w:cs="Times New Roman"/>
+                <w:b/>
+                <w:sz w:val="24"/>
+                <w:szCs w:val="24"/>
+              </w:rPr>
+              <w:t>Capstone Project Code</w:t>
+            </w:r>
+          </w:p>
+        </w:tc>
+        <w:tc>
+          <w:tcPr>
+            <w:tcW w:w="5845" w:type="dxa"/>
+            <w:vAlign w:val="center"/>
+          </w:tcPr>
+          <w:p>
+            <w:pPr>
+              <w:spacing w:line="360" w:lineRule="auto"/>
+              <w:rPr>
+                <w:rFonts w:ascii="Times New Roman" w:hAnsi="Times New Roman" w:cs="Times New Roman"/>
+                <w:sz w:val="24"/>
+                <w:szCs w:val="24"/>
+              </w:rPr>
+            </w:pPr>
+          </w:p>
+        </w:tc>
+      </w:tr>
+    </w:tbl>
+    <w:p>
+      <w:pPr>
+        <w:jc w:val="center"/>
+        <w:rPr>
+          <w:rFonts w:ascii="Times New Roman" w:hAnsi="Times New Roman" w:cs="Times New Roman"/>
+          <w:sz w:val="36"/>
+          <w:szCs w:val="36"/>
+        </w:rPr>
+      </w:pPr>
+      <w:bookmarkStart w:id="0" w:name="_GoBack"/>
+      <w:bookmarkEnd w:id="0"/>
+    </w:p>
+    <w:p>
+      <w:pPr>
+        <w:jc w:val="center"/>
+        <w:rPr>
+          <w:rFonts w:ascii="Times New Roman" w:hAnsi="Times New Roman" w:cs="Times New Roman"/>
+          <w:sz w:val="36"/>
+          <w:szCs w:val="36"/>
+        </w:rPr>
+      </w:pPr>
+    </w:p>
+    <w:p>
+      <w:pPr>
+        <w:jc w:val="center"/>
+        <w:rPr>
+          <w:rFonts w:ascii="Times New Roman" w:hAnsi="Times New Roman" w:cs="Times New Roman"/>
+          <w:sz w:val="24"/>
+          <w:szCs w:val="24"/>
+        </w:rPr>
+      </w:pPr>
+    </w:p>
+    <w:p>
+      <w:pPr>
+        <w:ind w:left="2160" w:firstLine="720"/>
+        <w:jc w:val="center"/>
+        <w:rPr>
+          <w:rFonts w:ascii="Times New Roman" w:hAnsi="Times New Roman" w:cs="Times New Roman"/>
+          <w:b/>
+          <w:sz w:val="24"/>
+          <w:szCs w:val="24"/>
+        </w:rPr>
+      </w:pPr>
+      <w:r>
+        <w:rPr>
+          <w:rFonts w:ascii="Times New Roman" w:hAnsi="Times New Roman" w:cs="Times New Roman"/>
+          <w:b/>
+          <w:sz w:val="24"/>
+          <w:szCs w:val="24"/>
+        </w:rPr>
+        <w:t>Hanoi, May 30</w:t>
+      </w:r>
+      <w:r>
+        <w:rPr>
+          <w:rFonts w:ascii="Times New Roman" w:hAnsi="Times New Roman" w:cs="Times New Roman"/>
+          <w:b/>
+          <w:sz w:val="24"/>
+          <w:szCs w:val="24"/>
+          <w:vertAlign w:val="superscript"/>
+        </w:rPr>
+        <w:t>th</w:t>
+      </w:r>
+      <w:r>
+        <w:rPr>
+          <w:rFonts w:ascii="Times New Roman" w:hAnsi="Times New Roman" w:cs="Times New Roman"/>
+          <w:b/>
+          <w:sz w:val="24"/>
+          <w:szCs w:val="24"/>
+        </w:rPr>
+        <w:t>, 2019</w:t>
+      </w:r>
+    </w:p>
+    <w:p>
+      <w:pPr>
+        <w:rPr>
+          <w:rFonts w:ascii="Times New Roman" w:hAnsi="Times New Roman" w:cs="Times New Roman"/>
+          <w:b/>
+          <w:sz w:val="24"/>
+          <w:szCs w:val="24"/>
+        </w:rPr>
+      </w:pPr>
+      <w:r>
+        <w:rPr>
+          <w:rFonts w:ascii="Times New Roman" w:hAnsi="Times New Roman" w:cs="Times New Roman"/>
+          <w:b/>
+          <w:sz w:val="36"/>
+          <w:szCs w:val="36"/>
+        </w:rPr>
+        <w:lastRenderedPageBreak/>
+        <w:br w:type="page"/>
+      </w:r>
+    </w:p>
+    <w:p>
+      <w:pPr>
         <w:spacing w:line="360" w:lineRule="auto"/>
         <w:jc w:val="center"/>
         <w:rPr>
@@ -20,6 +669,7 @@
           <w:sz w:val="36"/>
           <w:szCs w:val="36"/>
         </w:rPr>
+        <w:lastRenderedPageBreak/>
         <w:t>Chapter 1: Introduction</w:t>
       </w:r>
     </w:p>
@@ -199,7 +849,16 @@
           <w:sz w:val="24"/>
           <w:szCs w:val="24"/>
         </w:rPr>
-        <w:t>SWP…_G26</w:t>
+        <w:t>SWP491</w:t>
+      </w:r>
+      <w:r>
+        <w:rPr>
+          <w:rFonts w:ascii="Times New Roman" w:hAnsi="Times New Roman" w:cs="Times New Roman"/>
+          <w:b/>
+          <w:sz w:val="24"/>
+          <w:szCs w:val="24"/>
+        </w:rPr>
+        <w:t>_G26</w:t>
       </w:r>
     </w:p>
     <w:p>
@@ -311,7 +970,26 @@
           <w:sz w:val="24"/>
           <w:szCs w:val="24"/>
         </w:rPr>
-        <w:t>…</w:t>
+        <w:t>30</w:t>
+      </w:r>
+      <w:r>
+        <w:rPr>
+          <w:rFonts w:ascii="Times New Roman" w:hAnsi="Times New Roman" w:cs="Times New Roman"/>
+          <w:b/>
+          <w:sz w:val="24"/>
+          <w:szCs w:val="24"/>
+          <w:vertAlign w:val="superscript"/>
+        </w:rPr>
+        <w:t>th</w:t>
+      </w:r>
+      <w:r>
+        <w:rPr>
+          <w:rFonts w:ascii="Times New Roman" w:hAnsi="Times New Roman" w:cs="Times New Roman"/>
+          <w:b/>
+          <w:sz w:val="24"/>
+          <w:szCs w:val="24"/>
+        </w:rPr>
+        <w:t xml:space="preserve"> August 2019</w:t>
       </w:r>
     </w:p>
     <w:p>
@@ -616,7 +1294,6 @@
               <w:ind w:left="0"/>
               <w:rPr>
                 <w:rFonts w:ascii="Times New Roman" w:hAnsi="Times New Roman" w:cs="Times New Roman"/>
-                <w:b/>
                 <w:sz w:val="24"/>
                 <w:szCs w:val="24"/>
               </w:rPr>
@@ -624,11 +1301,10 @@
             <w:r>
               <w:rPr>
                 <w:rFonts w:ascii="Times New Roman" w:hAnsi="Times New Roman" w:cs="Times New Roman"/>
-                <w:b/>
-                <w:sz w:val="24"/>
-                <w:szCs w:val="24"/>
-              </w:rPr>
-              <w:t>…</w:t>
+                <w:sz w:val="24"/>
+                <w:szCs w:val="24"/>
+              </w:rPr>
+              <w:t>0983204196</w:t>
             </w:r>
           </w:p>
         </w:tc>
@@ -700,27 +1376,14 @@
       <w:r>
         <w:t xml:space="preserve">Table </w:t>
       </w:r>
-      <w:r>
-        <w:fldChar w:fldCharType="begin"/>
-      </w:r>
-      <w:r>
-        <w:instrText xml:space="preserve"> SEQ Table \* ARABIC </w:instrText>
-      </w:r>
-      <w:r>
-        <w:fldChar w:fldCharType="separate"/>
-      </w:r>
-      <w:r>
-        <w:rPr>
-          <w:noProof/>
-        </w:rPr>
-        <w:t>1</w:t>
-      </w:r>
-      <w:r>
-        <w:rPr>
-          <w:noProof/>
-        </w:rPr>
-        <w:fldChar w:fldCharType="end"/>
-      </w:r>
+      <w:fldSimple w:instr=" SEQ Table \* ARABIC ">
+        <w:r>
+          <w:rPr>
+            <w:noProof/>
+          </w:rPr>
+          <w:t>1</w:t>
+        </w:r>
+      </w:fldSimple>
       <w:r>
         <w:t>-1: Supervisors' information</w:t>
       </w:r>
@@ -1607,7 +2270,7 @@
                     </pic:cNvPicPr>
                   </pic:nvPicPr>
                   <pic:blipFill>
-                    <a:blip r:embed="rId8">
+                    <a:blip r:embed="rId9">
                       <a:extLst>
                         <a:ext uri="{28A0092B-C50C-407E-A947-70E740481C1C}">
                           <a14:useLocalDpi xmlns:a14="http://schemas.microsoft.com/office/drawing/2010/main" val="0"/>
@@ -1652,24 +2315,14 @@
       <w:r>
         <w:t xml:space="preserve">Figure </w:t>
       </w:r>
-      <w:r>
-        <w:fldChar w:fldCharType="begin"/>
-      </w:r>
-      <w:r>
-        <w:instrText xml:space="preserve"> SEQ Figure \* ARABIC </w:instrText>
-      </w:r>
-      <w:r>
-        <w:fldChar w:fldCharType="separate"/>
-      </w:r>
-      <w:r>
-        <w:rPr>
-          <w:noProof/>
-        </w:rPr>
-        <w:t>1</w:t>
-      </w:r>
-      <w:r>
-        <w:fldChar w:fldCharType="end"/>
-      </w:r>
+      <w:fldSimple w:instr=" SEQ Figure \* ARABIC ">
+        <w:r>
+          <w:rPr>
+            <w:noProof/>
+          </w:rPr>
+          <w:t>1</w:t>
+        </w:r>
+      </w:fldSimple>
       <w:r>
         <w:t xml:space="preserve">-1: </w:t>
       </w:r>
@@ -5351,7 +6004,7 @@
                     </pic:cNvPicPr>
                   </pic:nvPicPr>
                   <pic:blipFill>
-                    <a:blip r:embed="rId9">
+                    <a:blip r:embed="rId10">
                       <a:extLst>
                         <a:ext uri="{28A0092B-C50C-407E-A947-70E740481C1C}">
                           <a14:useLocalDpi xmlns:a14="http://schemas.microsoft.com/office/drawing/2010/main" val="0"/>
@@ -5640,7 +6293,7 @@
                     </pic:cNvPicPr>
                   </pic:nvPicPr>
                   <pic:blipFill>
-                    <a:blip r:embed="rId10">
+                    <a:blip r:embed="rId11">
                       <a:extLst>
                         <a:ext uri="{28A0092B-C50C-407E-A947-70E740481C1C}">
                           <a14:useLocalDpi xmlns:a14="http://schemas.microsoft.com/office/drawing/2010/main" val="0"/>
@@ -5856,7 +6509,7 @@
                     </pic:cNvPicPr>
                   </pic:nvPicPr>
                   <pic:blipFill>
-                    <a:blip r:embed="rId11">
+                    <a:blip r:embed="rId12">
                       <a:extLst>
                         <a:ext uri="{28A0092B-C50C-407E-A947-70E740481C1C}">
                           <a14:useLocalDpi xmlns:a14="http://schemas.microsoft.com/office/drawing/2010/main" val="0"/>
@@ -6057,11 +6710,18 @@
         <w:ind w:firstLine="720"/>
         <w:rPr>
           <w:rFonts w:ascii="Times New Roman" w:hAnsi="Times New Roman" w:cs="Times New Roman"/>
-          <w:b/>
-          <w:sz w:val="24"/>
-          <w:szCs w:val="24"/>
-        </w:rPr>
-      </w:pPr>
+          <w:sz w:val="24"/>
+          <w:szCs w:val="24"/>
+        </w:rPr>
+      </w:pPr>
+      <w:r>
+        <w:rPr>
+          <w:rFonts w:ascii="Times New Roman" w:hAnsi="Times New Roman" w:cs="Times New Roman"/>
+          <w:sz w:val="24"/>
+          <w:szCs w:val="24"/>
+        </w:rPr>
+        <w:t xml:space="preserve">After reviewing all properties of the existing systems as well as the travel trend of young people in Viet Nam, we have come to decision to develop a travel sharing system which allows </w:t>
+      </w:r>
       <w:r>
         <w:rPr>
           <w:rFonts w:ascii="Times New Roman" w:hAnsi="Times New Roman" w:cs="Times New Roman"/>
@@ -6069,7 +6729,162 @@
           <w:szCs w:val="24"/>
         </w:rPr>
         <w:lastRenderedPageBreak/>
-        <w:t>After reviewing all properties of the exist systems as well as the travel trend of young people in Viet Nam, we have come to decision to choose which features and functions we will provide in our system.</w:t>
+        <w:t>t</w:t>
+      </w:r>
+      <w:r>
+        <w:rPr>
+          <w:rFonts w:ascii="Times New Roman" w:hAnsi="Times New Roman" w:cs="Times New Roman"/>
+          <w:sz w:val="24"/>
+          <w:szCs w:val="24"/>
+        </w:rPr>
+        <w:t>ravelers to share their travel</w:t>
+      </w:r>
+      <w:r>
+        <w:rPr>
+          <w:rFonts w:ascii="Times New Roman" w:hAnsi="Times New Roman" w:cs="Times New Roman"/>
+          <w:sz w:val="24"/>
+          <w:szCs w:val="24"/>
+        </w:rPr>
+        <w:t xml:space="preserve"> experiences by images, articles or blogs. </w:t>
+      </w:r>
+      <w:r>
+        <w:rPr>
+          <w:rFonts w:ascii="Times New Roman" w:hAnsi="Times New Roman" w:cs="Times New Roman"/>
+          <w:sz w:val="24"/>
+          <w:szCs w:val="24"/>
+        </w:rPr>
+        <w:t xml:space="preserve">It </w:t>
+      </w:r>
+      <w:r>
+        <w:rPr>
+          <w:rFonts w:ascii="Times New Roman" w:hAnsi="Times New Roman" w:cs="Times New Roman"/>
+          <w:sz w:val="24"/>
+          <w:szCs w:val="24"/>
+        </w:rPr>
+        <w:t xml:space="preserve">will make easier for other travelers to prepare their plans. The purpose of the system </w:t>
+      </w:r>
+      <w:r>
+        <w:rPr>
+          <w:rFonts w:ascii="Times New Roman" w:hAnsi="Times New Roman" w:cs="Times New Roman"/>
+          <w:sz w:val="24"/>
+          <w:szCs w:val="24"/>
+        </w:rPr>
+        <w:t>is creating a travel community</w:t>
+      </w:r>
+      <w:r>
+        <w:rPr>
+          <w:rFonts w:ascii="Times New Roman" w:hAnsi="Times New Roman" w:cs="Times New Roman"/>
+          <w:sz w:val="24"/>
+          <w:szCs w:val="24"/>
+        </w:rPr>
+        <w:t xml:space="preserve"> to exchange information. The system</w:t>
+      </w:r>
+      <w:r>
+        <w:rPr>
+          <w:rFonts w:ascii="Times New Roman" w:hAnsi="Times New Roman" w:cs="Times New Roman"/>
+          <w:sz w:val="24"/>
+          <w:szCs w:val="24"/>
+        </w:rPr>
+        <w:t xml:space="preserve"> is going to encourage</w:t>
+      </w:r>
+      <w:r>
+        <w:rPr>
+          <w:rFonts w:ascii="Times New Roman" w:hAnsi="Times New Roman" w:cs="Times New Roman"/>
+          <w:sz w:val="24"/>
+          <w:szCs w:val="24"/>
+        </w:rPr>
+        <w:t xml:space="preserve"> travelers to share their experiences by recording their contributions as points and rank all contributors. If contributors have a high rank</w:t>
+      </w:r>
+      <w:r>
+        <w:rPr>
+          <w:rFonts w:ascii="Times New Roman" w:hAnsi="Times New Roman" w:cs="Times New Roman"/>
+          <w:sz w:val="24"/>
+          <w:szCs w:val="24"/>
+        </w:rPr>
+        <w:t>,</w:t>
+      </w:r>
+      <w:r>
+        <w:rPr>
+          <w:rFonts w:ascii="Times New Roman" w:hAnsi="Times New Roman" w:cs="Times New Roman"/>
+          <w:sz w:val="24"/>
+          <w:szCs w:val="24"/>
+        </w:rPr>
+        <w:t xml:space="preserve"> they will receive many incentives from the system. </w:t>
+      </w:r>
+    </w:p>
+    <w:p>
+      <w:pPr>
+        <w:spacing w:line="360" w:lineRule="auto"/>
+        <w:ind w:firstLine="720"/>
+        <w:rPr>
+          <w:rFonts w:ascii="Times New Roman" w:hAnsi="Times New Roman" w:cs="Times New Roman"/>
+          <w:sz w:val="24"/>
+          <w:szCs w:val="24"/>
+        </w:rPr>
+      </w:pPr>
+      <w:r>
+        <w:rPr>
+          <w:rFonts w:ascii="Times New Roman" w:hAnsi="Times New Roman" w:cs="Times New Roman"/>
+          <w:sz w:val="24"/>
+          <w:szCs w:val="24"/>
+        </w:rPr>
+        <w:t>The system does not focus on booking services. A common trip includes three stages. The first stage is plan</w:t>
+      </w:r>
+      <w:r>
+        <w:rPr>
+          <w:rFonts w:ascii="Times New Roman" w:hAnsi="Times New Roman" w:cs="Times New Roman"/>
+          <w:sz w:val="24"/>
+          <w:szCs w:val="24"/>
+        </w:rPr>
+        <w:t>n</w:t>
+      </w:r>
+      <w:r>
+        <w:rPr>
+          <w:rFonts w:ascii="Times New Roman" w:hAnsi="Times New Roman" w:cs="Times New Roman"/>
+          <w:sz w:val="24"/>
+          <w:szCs w:val="24"/>
+        </w:rPr>
+        <w:t>ing, the second is exper</w:t>
+      </w:r>
+      <w:r>
+        <w:rPr>
+          <w:rFonts w:ascii="Times New Roman" w:hAnsi="Times New Roman" w:cs="Times New Roman"/>
+          <w:sz w:val="24"/>
+          <w:szCs w:val="24"/>
+        </w:rPr>
+        <w:t>i</w:t>
+      </w:r>
+      <w:r>
+        <w:rPr>
+          <w:rFonts w:ascii="Times New Roman" w:hAnsi="Times New Roman" w:cs="Times New Roman"/>
+          <w:sz w:val="24"/>
+          <w:szCs w:val="24"/>
+        </w:rPr>
+        <w:t xml:space="preserve">encing, and the last is sharing. Our system </w:t>
+      </w:r>
+      <w:r>
+        <w:rPr>
+          <w:rFonts w:ascii="Times New Roman" w:hAnsi="Times New Roman" w:cs="Times New Roman"/>
+          <w:sz w:val="24"/>
+          <w:szCs w:val="24"/>
+        </w:rPr>
+        <w:t>is</w:t>
+      </w:r>
+      <w:r>
+        <w:rPr>
+          <w:rFonts w:ascii="Times New Roman" w:hAnsi="Times New Roman" w:cs="Times New Roman"/>
+          <w:sz w:val="24"/>
+          <w:szCs w:val="24"/>
+        </w:rPr>
+        <w:t xml:space="preserve"> going to focus o</w:t>
+      </w:r>
+      <w:r>
+        <w:rPr>
+          <w:rFonts w:ascii="Times New Roman" w:hAnsi="Times New Roman" w:cs="Times New Roman"/>
+          <w:sz w:val="24"/>
+          <w:szCs w:val="24"/>
+        </w:rPr>
+        <w:t>n the sharing stage.</w:t>
       </w:r>
     </w:p>
     <w:p>
@@ -7013,8 +7828,6 @@
           <w:szCs w:val="24"/>
         </w:rPr>
       </w:pPr>
-      <w:bookmarkStart w:id="0" w:name="_GoBack"/>
-      <w:bookmarkEnd w:id="0"/>
     </w:p>
     <w:p>
       <w:pPr>
@@ -7038,7 +7851,6 @@
           <w:sz w:val="24"/>
           <w:szCs w:val="24"/>
         </w:rPr>
-        <w:lastRenderedPageBreak/>
         <w:t xml:space="preserve">The </w:t>
       </w:r>
       <w:proofErr w:type="spellStart"/>
@@ -7103,7 +7915,7 @@
                     </pic:cNvPicPr>
                   </pic:nvPicPr>
                   <pic:blipFill>
-                    <a:blip r:embed="rId12" cstate="print">
+                    <a:blip r:embed="rId13" cstate="print">
                       <a:extLst>
                         <a:ext uri="{28A0092B-C50C-407E-A947-70E740481C1C}">
                           <a14:useLocalDpi xmlns:a14="http://schemas.microsoft.com/office/drawing/2010/main" val="0"/>
@@ -7143,24 +7955,14 @@
       <w:r>
         <w:t xml:space="preserve">Figure </w:t>
       </w:r>
-      <w:r>
-        <w:fldChar w:fldCharType="begin"/>
-      </w:r>
-      <w:r>
-        <w:instrText xml:space="preserve"> SEQ Figure \* ARABIC </w:instrText>
-      </w:r>
-      <w:r>
-        <w:fldChar w:fldCharType="separate"/>
-      </w:r>
-      <w:r>
-        <w:rPr>
-          <w:noProof/>
-        </w:rPr>
-        <w:t>3</w:t>
-      </w:r>
-      <w:r>
-        <w:fldChar w:fldCharType="end"/>
-      </w:r>
+      <w:fldSimple w:instr=" SEQ Figure \* ARABIC ">
+        <w:r>
+          <w:rPr>
+            <w:noProof/>
+          </w:rPr>
+          <w:t>3</w:t>
+        </w:r>
+      </w:fldSimple>
       <w:r>
         <w:t>-1: User reads and interacts with a post</w:t>
       </w:r>
@@ -7198,7 +8000,7 @@
                     </pic:cNvPicPr>
                   </pic:nvPicPr>
                   <pic:blipFill>
-                    <a:blip r:embed="rId13" cstate="print">
+                    <a:blip r:embed="rId14" cstate="print">
                       <a:extLst>
                         <a:ext uri="{28A0092B-C50C-407E-A947-70E740481C1C}">
                           <a14:useLocalDpi xmlns:a14="http://schemas.microsoft.com/office/drawing/2010/main" val="0"/>
@@ -7478,6 +8280,7 @@
           <w:sz w:val="24"/>
           <w:szCs w:val="24"/>
         </w:rPr>
+        <w:lastRenderedPageBreak/>
         <w:t xml:space="preserve">Use </w:t>
       </w:r>
       <w:proofErr w:type="spellStart"/>
@@ -7647,7 +8450,6 @@
           <w:sz w:val="24"/>
           <w:szCs w:val="24"/>
         </w:rPr>
-        <w:lastRenderedPageBreak/>
         <w:t>Using Angular 7 for web component rendering.</w:t>
       </w:r>
     </w:p>
@@ -7858,7 +8660,7 @@
                     <pic:cNvPicPr/>
                   </pic:nvPicPr>
                   <pic:blipFill>
-                    <a:blip r:embed="rId14">
+                    <a:blip r:embed="rId15">
                       <a:extLst>
                         <a:ext uri="{28A0092B-C50C-407E-A947-70E740481C1C}">
                           <a14:useLocalDpi xmlns:a14="http://schemas.microsoft.com/office/drawing/2010/main" val="0"/>
@@ -8626,27 +9428,14 @@
       <w:r>
         <w:t xml:space="preserve">Table </w:t>
       </w:r>
-      <w:r>
-        <w:fldChar w:fldCharType="begin"/>
-      </w:r>
-      <w:r>
-        <w:instrText xml:space="preserve"> SEQ Table \* ARABIC </w:instrText>
-      </w:r>
-      <w:r>
-        <w:fldChar w:fldCharType="separate"/>
-      </w:r>
-      <w:r>
-        <w:rPr>
-          <w:noProof/>
-        </w:rPr>
-        <w:t>2</w:t>
-      </w:r>
-      <w:r>
-        <w:rPr>
-          <w:noProof/>
-        </w:rPr>
-        <w:fldChar w:fldCharType="end"/>
-      </w:r>
+      <w:fldSimple w:instr=" SEQ Table \* ARABIC ">
+        <w:r>
+          <w:rPr>
+            <w:noProof/>
+          </w:rPr>
+          <w:t>2</w:t>
+        </w:r>
+      </w:fldSimple>
       <w:r>
         <w:t>-1: Role and Responsibilities</w:t>
       </w:r>
@@ -8783,7 +9572,7 @@
                     <pic:cNvPicPr/>
                   </pic:nvPicPr>
                   <pic:blipFill>
-                    <a:blip r:embed="rId15">
+                    <a:blip r:embed="rId16">
                       <a:extLst>
                         <a:ext uri="{28A0092B-C50C-407E-A947-70E740481C1C}">
                           <a14:useLocalDpi xmlns:a14="http://schemas.microsoft.com/office/drawing/2010/main" val="0"/>
@@ -11563,7 +12352,7 @@
 </file>
 
 <file path=customXml/itemProps1.xml><?xml version="1.0" encoding="utf-8"?>
-<ds:datastoreItem xmlns:ds="http://schemas.openxmlformats.org/officeDocument/2006/customXml" ds:itemID="{3DEA8175-7695-48C2-958F-EADB80F8AC27}">
+<ds:datastoreItem xmlns:ds="http://schemas.openxmlformats.org/officeDocument/2006/customXml" ds:itemID="{620BD5A4-5F81-43B8-B361-275F7DD93686}">
   <ds:schemaRefs>
     <ds:schemaRef ds:uri="http://schemas.openxmlformats.org/officeDocument/2006/bibliography"/>
   </ds:schemaRefs>

</xml_diff>

<commit_message>
Modify docs and Add use cases
</commit_message>
<xml_diff>
--- a/sources/docs/TripSharing_Report.docx
+++ b/sources/docs/TripSharing_Report.docx
@@ -257,6 +257,14 @@
               </w:rPr>
               <w:t>Nguyễn Văn Phong – SE</w:t>
             </w:r>
+            <w:r>
+              <w:rPr>
+                <w:rFonts w:ascii="Times New Roman" w:hAnsi="Times New Roman" w:cs="Times New Roman"/>
+                <w:sz w:val="24"/>
+                <w:szCs w:val="24"/>
+              </w:rPr>
+              <w:t>05051</w:t>
+            </w:r>
           </w:p>
           <w:p>
             <w:pPr>
@@ -275,6 +283,14 @@
               </w:rPr>
               <w:t>Trần Văn Phong – SE</w:t>
             </w:r>
+            <w:r>
+              <w:rPr>
+                <w:rFonts w:ascii="Times New Roman" w:hAnsi="Times New Roman" w:cs="Times New Roman"/>
+                <w:sz w:val="24"/>
+                <w:szCs w:val="24"/>
+              </w:rPr>
+              <w:t>05048</w:t>
+            </w:r>
           </w:p>
           <w:p>
             <w:pPr>
@@ -293,23 +309,55 @@
               </w:rPr>
               <w:t>Lê Xuân Trường – SE</w:t>
             </w:r>
-          </w:p>
-          <w:p>
-            <w:pPr>
-              <w:spacing w:line="360" w:lineRule="auto"/>
-              <w:rPr>
-                <w:rFonts w:ascii="Times New Roman" w:hAnsi="Times New Roman" w:cs="Times New Roman"/>
-                <w:sz w:val="24"/>
-                <w:szCs w:val="24"/>
-              </w:rPr>
-            </w:pPr>
-            <w:r>
-              <w:rPr>
-                <w:rFonts w:ascii="Times New Roman" w:hAnsi="Times New Roman" w:cs="Times New Roman"/>
-                <w:sz w:val="24"/>
-                <w:szCs w:val="24"/>
-              </w:rPr>
-              <w:t>Lý Phúc Linh - SE</w:t>
+            <w:r>
+              <w:rPr>
+                <w:rFonts w:ascii="Times New Roman" w:hAnsi="Times New Roman" w:cs="Times New Roman"/>
+                <w:sz w:val="24"/>
+                <w:szCs w:val="24"/>
+              </w:rPr>
+              <w:t>04616</w:t>
+            </w:r>
+          </w:p>
+          <w:p>
+            <w:pPr>
+              <w:spacing w:line="360" w:lineRule="auto"/>
+              <w:rPr>
+                <w:rFonts w:ascii="Times New Roman" w:hAnsi="Times New Roman" w:cs="Times New Roman"/>
+                <w:sz w:val="24"/>
+                <w:szCs w:val="24"/>
+              </w:rPr>
+            </w:pPr>
+            <w:r>
+              <w:rPr>
+                <w:rFonts w:ascii="Times New Roman" w:hAnsi="Times New Roman" w:cs="Times New Roman"/>
+                <w:sz w:val="24"/>
+                <w:szCs w:val="24"/>
+              </w:rPr>
+              <w:t xml:space="preserve">Lý Phúc Linh </w:t>
+            </w:r>
+            <w:r>
+              <w:rPr>
+                <w:rFonts w:ascii="Times New Roman" w:hAnsi="Times New Roman" w:cs="Times New Roman"/>
+                <w:sz w:val="24"/>
+                <w:szCs w:val="24"/>
+              </w:rPr>
+              <w:t>–</w:t>
+            </w:r>
+            <w:r>
+              <w:rPr>
+                <w:rFonts w:ascii="Times New Roman" w:hAnsi="Times New Roman" w:cs="Times New Roman"/>
+                <w:sz w:val="24"/>
+                <w:szCs w:val="24"/>
+              </w:rPr>
+              <w:t xml:space="preserve"> SE</w:t>
+            </w:r>
+            <w:r>
+              <w:rPr>
+                <w:rFonts w:ascii="Times New Roman" w:hAnsi="Times New Roman" w:cs="Times New Roman"/>
+                <w:sz w:val="24"/>
+                <w:szCs w:val="24"/>
+              </w:rPr>
+              <w:t>04693</w:t>
             </w:r>
           </w:p>
         </w:tc>
@@ -358,6 +406,14 @@
                 <w:szCs w:val="24"/>
               </w:rPr>
             </w:pPr>
+            <w:r>
+              <w:rPr>
+                <w:rFonts w:ascii="Times New Roman" w:hAnsi="Times New Roman" w:cs="Times New Roman"/>
+                <w:sz w:val="24"/>
+                <w:szCs w:val="24"/>
+              </w:rPr>
+              <w:t>Đào Trọng Duy</w:t>
+            </w:r>
           </w:p>
         </w:tc>
       </w:tr>
@@ -405,6 +461,14 @@
                 <w:szCs w:val="24"/>
               </w:rPr>
             </w:pPr>
+            <w:r>
+              <w:rPr>
+                <w:rFonts w:ascii="Times New Roman" w:hAnsi="Times New Roman" w:cs="Times New Roman"/>
+                <w:sz w:val="24"/>
+                <w:szCs w:val="24"/>
+              </w:rPr>
+              <w:t>TripSharing</w:t>
+            </w:r>
           </w:p>
         </w:tc>
       </w:tr>
@@ -2085,14 +2149,27 @@
       <w:r>
         <w:t xml:space="preserve">Figure </w:t>
       </w:r>
-      <w:fldSimple w:instr=" SEQ Figure \* ARABIC ">
-        <w:r>
-          <w:rPr>
-            <w:noProof/>
-          </w:rPr>
-          <w:t>1</w:t>
-        </w:r>
-      </w:fldSimple>
+      <w:r>
+        <w:fldChar w:fldCharType="begin"/>
+      </w:r>
+      <w:r>
+        <w:instrText xml:space="preserve"> SEQ Figure \* ARABIC </w:instrText>
+      </w:r>
+      <w:r>
+        <w:fldChar w:fldCharType="separate"/>
+      </w:r>
+      <w:r>
+        <w:rPr>
+          <w:noProof/>
+        </w:rPr>
+        <w:t>1</w:t>
+      </w:r>
+      <w:r>
+        <w:rPr>
+          <w:noProof/>
+        </w:rPr>
+        <w:fldChar w:fldCharType="end"/>
+      </w:r>
       <w:r>
         <w:t xml:space="preserve">-1: </w:t>
       </w:r>
@@ -4125,14 +4202,27 @@
       <w:r>
         <w:t xml:space="preserve">Figure </w:t>
       </w:r>
-      <w:fldSimple w:instr=" SEQ Figure \* ARABIC ">
-        <w:r>
-          <w:rPr>
-            <w:noProof/>
-          </w:rPr>
-          <w:t>3</w:t>
-        </w:r>
-      </w:fldSimple>
+      <w:r>
+        <w:fldChar w:fldCharType="begin"/>
+      </w:r>
+      <w:r>
+        <w:instrText xml:space="preserve"> SEQ Figure \* ARABIC </w:instrText>
+      </w:r>
+      <w:r>
+        <w:fldChar w:fldCharType="separate"/>
+      </w:r>
+      <w:r>
+        <w:rPr>
+          <w:noProof/>
+        </w:rPr>
+        <w:t>2</w:t>
+      </w:r>
+      <w:r>
+        <w:rPr>
+          <w:noProof/>
+        </w:rPr>
+        <w:fldChar w:fldCharType="end"/>
+      </w:r>
       <w:r>
         <w:t>-1: User reads and interacts with a post</w:t>
       </w:r>
@@ -6435,6 +6525,14 @@
                 <w:szCs w:val="24"/>
               </w:rPr>
             </w:pPr>
+            <w:r>
+              <w:rPr>
+                <w:rFonts w:ascii="Times New Roman" w:hAnsi="Times New Roman" w:cs="Times New Roman"/>
+                <w:sz w:val="24"/>
+                <w:szCs w:val="24"/>
+              </w:rPr>
+              <w:t>Astah UML</w:t>
+            </w:r>
           </w:p>
         </w:tc>
       </w:tr>
@@ -6790,6 +6888,7 @@
           </w:tcPr>
           <w:p>
             <w:pPr>
+              <w:keepNext/>
               <w:spacing w:line="360" w:lineRule="auto"/>
               <w:rPr>
                 <w:rFonts w:ascii="Times New Roman" w:hAnsi="Times New Roman" w:cs="Times New Roman"/>
@@ -6811,14 +6910,18 @@
     </w:tbl>
     <w:p>
       <w:pPr>
-        <w:spacing w:line="360" w:lineRule="auto"/>
-        <w:rPr>
-          <w:rFonts w:ascii="Times New Roman" w:hAnsi="Times New Roman" w:cs="Times New Roman"/>
-          <w:b/>
-          <w:sz w:val="24"/>
-          <w:szCs w:val="24"/>
-        </w:rPr>
-      </w:pPr>
+        <w:pStyle w:val="Caption"/>
+        <w:jc w:val="center"/>
+        <w:rPr>
+          <w:rFonts w:ascii="Times New Roman" w:hAnsi="Times New Roman" w:cs="Times New Roman"/>
+          <w:b/>
+          <w:sz w:val="24"/>
+          <w:szCs w:val="24"/>
+        </w:rPr>
+      </w:pPr>
+      <w:r>
+        <w:t>Table 2-3: Tools and Techniques</w:t>
+      </w:r>
     </w:p>
     <w:p>
       <w:pPr>
@@ -8088,6 +8191,7 @@
           <w:p>
             <w:pPr>
               <w:pStyle w:val="ListParagraph"/>
+              <w:keepNext/>
               <w:numPr>
                 <w:ilvl w:val="0"/>
                 <w:numId w:val="12"/>
@@ -8103,13 +8207,17 @@
     </w:tbl>
     <w:p>
       <w:pPr>
-        <w:spacing w:line="360" w:lineRule="auto"/>
-        <w:rPr>
-          <w:rFonts w:ascii="Times New Roman" w:hAnsi="Times New Roman" w:cs="Times New Roman"/>
-          <w:sz w:val="24"/>
-          <w:szCs w:val="24"/>
-        </w:rPr>
-      </w:pPr>
+        <w:pStyle w:val="Caption"/>
+        <w:jc w:val="center"/>
+        <w:rPr>
+          <w:rFonts w:ascii="Times New Roman" w:hAnsi="Times New Roman" w:cs="Times New Roman"/>
+          <w:sz w:val="24"/>
+          <w:szCs w:val="24"/>
+        </w:rPr>
+      </w:pPr>
+      <w:r>
+        <w:t>Table 2-4: Meeting Minutes</w:t>
+      </w:r>
     </w:p>
     <w:p>
       <w:pPr>
@@ -8226,8 +8334,6 @@
         </w:rPr>
         <w:t>.</w:t>
       </w:r>
-      <w:bookmarkStart w:id="0" w:name="_GoBack"/>
-      <w:bookmarkEnd w:id="0"/>
     </w:p>
     <w:p>
       <w:pPr>
@@ -8262,25 +8368,7 @@
             <w:sz w:val="24"/>
             <w:szCs w:val="24"/>
           </w:rPr>
-          <w:t>https://google.github.io/styleguide/jsgui</w:t>
-        </w:r>
-        <w:r>
-          <w:rPr>
-            <w:rStyle w:val="Hyperlink"/>
-            <w:rFonts w:ascii="Times New Roman" w:hAnsi="Times New Roman" w:cs="Times New Roman"/>
-            <w:sz w:val="24"/>
-            <w:szCs w:val="24"/>
-          </w:rPr>
-          <w:t>d</w:t>
-        </w:r>
-        <w:r>
-          <w:rPr>
-            <w:rStyle w:val="Hyperlink"/>
-            <w:rFonts w:ascii="Times New Roman" w:hAnsi="Times New Roman" w:cs="Times New Roman"/>
-            <w:sz w:val="24"/>
-            <w:szCs w:val="24"/>
-          </w:rPr>
-          <w:t>e.html</w:t>
+          <w:t>https://google.github.io/styleguide/jsguide.html</w:t>
         </w:r>
       </w:hyperlink>
     </w:p>
@@ -8312,12 +8400,8 @@
     </w:p>
     <w:p>
       <w:pPr>
+        <w:keepNext/>
         <w:spacing w:line="360" w:lineRule="auto"/>
-        <w:rPr>
-          <w:rFonts w:ascii="Times New Roman" w:hAnsi="Times New Roman" w:cs="Times New Roman"/>
-          <w:sz w:val="24"/>
-          <w:szCs w:val="24"/>
-        </w:rPr>
       </w:pPr>
       <w:r>
         <w:rPr>
@@ -8328,7 +8412,7 @@
         </w:rPr>
         <w:lastRenderedPageBreak/>
         <w:drawing>
-          <wp:inline distT="0" distB="0" distL="0" distR="0">
+          <wp:inline distT="0" distB="0" distL="0" distR="0" wp14:anchorId="63A5EE46" wp14:editId="6FB2E6BE">
             <wp:extent cx="5943600" cy="3798277"/>
             <wp:effectExtent l="0" t="0" r="0" b="0"/>
             <wp:docPr id="9" name="Picture 9"/>
@@ -8372,6 +8456,20 @@
     </w:p>
     <w:p>
       <w:pPr>
+        <w:pStyle w:val="Caption"/>
+        <w:jc w:val="center"/>
+        <w:rPr>
+          <w:rFonts w:ascii="Times New Roman" w:hAnsi="Times New Roman" w:cs="Times New Roman"/>
+          <w:sz w:val="24"/>
+          <w:szCs w:val="24"/>
+        </w:rPr>
+      </w:pPr>
+      <w:r>
+        <w:t xml:space="preserve">Figure 2-3: Google JavaScript Style Guide </w:t>
+      </w:r>
+    </w:p>
+    <w:p>
+      <w:pPr>
         <w:pStyle w:val="ListParagraph"/>
         <w:numPr>
           <w:ilvl w:val="2"/>
@@ -8395,6 +8493,1469 @@
         <w:t>Risk Management Plan</w:t>
       </w:r>
     </w:p>
+    <w:tbl>
+      <w:tblPr>
+        <w:tblStyle w:val="GridTable6Colorful"/>
+        <w:tblW w:w="0" w:type="auto"/>
+        <w:tblLook w:val="04A0" w:firstRow="1" w:lastRow="0" w:firstColumn="1" w:lastColumn="0" w:noHBand="0" w:noVBand="1"/>
+      </w:tblPr>
+      <w:tblGrid>
+        <w:gridCol w:w="536"/>
+        <w:gridCol w:w="2083"/>
+        <w:gridCol w:w="2996"/>
+        <w:gridCol w:w="2572"/>
+        <w:gridCol w:w="1163"/>
+      </w:tblGrid>
+      <w:tr>
+        <w:trPr>
+          <w:cnfStyle w:val="100000000000" w:firstRow="1" w:lastRow="0" w:firstColumn="0" w:lastColumn="0" w:oddVBand="0" w:evenVBand="0" w:oddHBand="0" w:evenHBand="0" w:firstRowFirstColumn="0" w:firstRowLastColumn="0" w:lastRowFirstColumn="0" w:lastRowLastColumn="0"/>
+        </w:trPr>
+        <w:tc>
+          <w:tcPr>
+            <w:cnfStyle w:val="001000000000" w:firstRow="0" w:lastRow="0" w:firstColumn="1" w:lastColumn="0" w:oddVBand="0" w:evenVBand="0" w:oddHBand="0" w:evenHBand="0" w:firstRowFirstColumn="0" w:firstRowLastColumn="0" w:lastRowFirstColumn="0" w:lastRowLastColumn="0"/>
+            <w:tcW w:w="535" w:type="dxa"/>
+            <w:shd w:val="clear" w:color="auto" w:fill="A6A6A6" w:themeFill="background1" w:themeFillShade="A6"/>
+            <w:vAlign w:val="center"/>
+          </w:tcPr>
+          <w:p>
+            <w:pPr>
+              <w:jc w:val="center"/>
+              <w:rPr>
+                <w:rFonts w:ascii="Times New Roman" w:hAnsi="Times New Roman" w:cs="Times New Roman"/>
+                <w:sz w:val="24"/>
+                <w:szCs w:val="24"/>
+              </w:rPr>
+            </w:pPr>
+            <w:r>
+              <w:rPr>
+                <w:rFonts w:ascii="Times New Roman" w:hAnsi="Times New Roman" w:cs="Times New Roman"/>
+                <w:sz w:val="24"/>
+                <w:szCs w:val="24"/>
+              </w:rPr>
+              <w:t>No</w:t>
+            </w:r>
+          </w:p>
+        </w:tc>
+        <w:tc>
+          <w:tcPr>
+            <w:tcW w:w="2070" w:type="dxa"/>
+            <w:shd w:val="clear" w:color="auto" w:fill="A6A6A6" w:themeFill="background1" w:themeFillShade="A6"/>
+            <w:vAlign w:val="center"/>
+          </w:tcPr>
+          <w:p>
+            <w:pPr>
+              <w:jc w:val="center"/>
+              <w:cnfStyle w:val="100000000000" w:firstRow="1" w:lastRow="0" w:firstColumn="0" w:lastColumn="0" w:oddVBand="0" w:evenVBand="0" w:oddHBand="0" w:evenHBand="0" w:firstRowFirstColumn="0" w:firstRowLastColumn="0" w:lastRowFirstColumn="0" w:lastRowLastColumn="0"/>
+              <w:rPr>
+                <w:rFonts w:ascii="Times New Roman" w:hAnsi="Times New Roman" w:cs="Times New Roman"/>
+                <w:sz w:val="24"/>
+                <w:szCs w:val="24"/>
+              </w:rPr>
+            </w:pPr>
+            <w:r>
+              <w:rPr>
+                <w:rFonts w:ascii="Times New Roman" w:hAnsi="Times New Roman" w:cs="Times New Roman"/>
+                <w:sz w:val="24"/>
+                <w:szCs w:val="24"/>
+              </w:rPr>
+              <w:t>Name</w:t>
+            </w:r>
+          </w:p>
+        </w:tc>
+        <w:tc>
+          <w:tcPr>
+            <w:tcW w:w="3005" w:type="dxa"/>
+            <w:shd w:val="clear" w:color="auto" w:fill="A6A6A6" w:themeFill="background1" w:themeFillShade="A6"/>
+            <w:vAlign w:val="center"/>
+          </w:tcPr>
+          <w:p>
+            <w:pPr>
+              <w:jc w:val="center"/>
+              <w:cnfStyle w:val="100000000000" w:firstRow="1" w:lastRow="0" w:firstColumn="0" w:lastColumn="0" w:oddVBand="0" w:evenVBand="0" w:oddHBand="0" w:evenHBand="0" w:firstRowFirstColumn="0" w:firstRowLastColumn="0" w:lastRowFirstColumn="0" w:lastRowLastColumn="0"/>
+              <w:rPr>
+                <w:rFonts w:ascii="Times New Roman" w:hAnsi="Times New Roman" w:cs="Times New Roman"/>
+                <w:sz w:val="24"/>
+                <w:szCs w:val="24"/>
+              </w:rPr>
+            </w:pPr>
+            <w:r>
+              <w:rPr>
+                <w:rFonts w:ascii="Times New Roman" w:hAnsi="Times New Roman" w:cs="Times New Roman"/>
+                <w:sz w:val="24"/>
+                <w:szCs w:val="24"/>
+              </w:rPr>
+              <w:t>Prevention</w:t>
+            </w:r>
+          </w:p>
+        </w:tc>
+        <w:tc>
+          <w:tcPr>
+            <w:tcW w:w="2575" w:type="dxa"/>
+            <w:shd w:val="clear" w:color="auto" w:fill="A6A6A6" w:themeFill="background1" w:themeFillShade="A6"/>
+            <w:vAlign w:val="center"/>
+          </w:tcPr>
+          <w:p>
+            <w:pPr>
+              <w:jc w:val="center"/>
+              <w:cnfStyle w:val="100000000000" w:firstRow="1" w:lastRow="0" w:firstColumn="0" w:lastColumn="0" w:oddVBand="0" w:evenVBand="0" w:oddHBand="0" w:evenHBand="0" w:firstRowFirstColumn="0" w:firstRowLastColumn="0" w:lastRowFirstColumn="0" w:lastRowLastColumn="0"/>
+              <w:rPr>
+                <w:rFonts w:ascii="Times New Roman" w:hAnsi="Times New Roman" w:cs="Times New Roman"/>
+                <w:sz w:val="24"/>
+                <w:szCs w:val="24"/>
+              </w:rPr>
+            </w:pPr>
+            <w:r>
+              <w:rPr>
+                <w:rFonts w:ascii="Times New Roman" w:hAnsi="Times New Roman" w:cs="Times New Roman"/>
+                <w:sz w:val="24"/>
+                <w:szCs w:val="24"/>
+              </w:rPr>
+              <w:t>Correction</w:t>
+            </w:r>
+          </w:p>
+        </w:tc>
+        <w:tc>
+          <w:tcPr>
+            <w:tcW w:w="1165" w:type="dxa"/>
+            <w:shd w:val="clear" w:color="auto" w:fill="A6A6A6" w:themeFill="background1" w:themeFillShade="A6"/>
+            <w:vAlign w:val="center"/>
+          </w:tcPr>
+          <w:p>
+            <w:pPr>
+              <w:jc w:val="center"/>
+              <w:cnfStyle w:val="100000000000" w:firstRow="1" w:lastRow="0" w:firstColumn="0" w:lastColumn="0" w:oddVBand="0" w:evenVBand="0" w:oddHBand="0" w:evenHBand="0" w:firstRowFirstColumn="0" w:firstRowLastColumn="0" w:lastRowFirstColumn="0" w:lastRowLastColumn="0"/>
+              <w:rPr>
+                <w:rFonts w:ascii="Times New Roman" w:hAnsi="Times New Roman" w:cs="Times New Roman"/>
+                <w:sz w:val="24"/>
+                <w:szCs w:val="24"/>
+              </w:rPr>
+            </w:pPr>
+            <w:r>
+              <w:rPr>
+                <w:rFonts w:ascii="Times New Roman" w:hAnsi="Times New Roman" w:cs="Times New Roman"/>
+                <w:sz w:val="24"/>
+                <w:szCs w:val="24"/>
+              </w:rPr>
+              <w:t>Status</w:t>
+            </w:r>
+          </w:p>
+        </w:tc>
+      </w:tr>
+      <w:tr>
+        <w:trPr>
+          <w:cnfStyle w:val="000000100000" w:firstRow="0" w:lastRow="0" w:firstColumn="0" w:lastColumn="0" w:oddVBand="0" w:evenVBand="0" w:oddHBand="1" w:evenHBand="0" w:firstRowFirstColumn="0" w:firstRowLastColumn="0" w:lastRowFirstColumn="0" w:lastRowLastColumn="0"/>
+        </w:trPr>
+        <w:tc>
+          <w:tcPr>
+            <w:cnfStyle w:val="001000000000" w:firstRow="0" w:lastRow="0" w:firstColumn="1" w:lastColumn="0" w:oddVBand="0" w:evenVBand="0" w:oddHBand="0" w:evenHBand="0" w:firstRowFirstColumn="0" w:firstRowLastColumn="0" w:lastRowFirstColumn="0" w:lastRowLastColumn="0"/>
+            <w:tcW w:w="535" w:type="dxa"/>
+            <w:shd w:val="clear" w:color="auto" w:fill="auto"/>
+            <w:vAlign w:val="center"/>
+          </w:tcPr>
+          <w:p>
+            <w:pPr>
+              <w:jc w:val="center"/>
+              <w:rPr>
+                <w:rFonts w:ascii="Times New Roman" w:hAnsi="Times New Roman" w:cs="Times New Roman"/>
+                <w:b w:val="0"/>
+                <w:sz w:val="24"/>
+                <w:szCs w:val="24"/>
+              </w:rPr>
+            </w:pPr>
+            <w:r>
+              <w:rPr>
+                <w:rFonts w:ascii="Times New Roman" w:hAnsi="Times New Roman" w:cs="Times New Roman"/>
+                <w:b w:val="0"/>
+                <w:sz w:val="24"/>
+                <w:szCs w:val="24"/>
+              </w:rPr>
+              <w:t>R1</w:t>
+            </w:r>
+          </w:p>
+        </w:tc>
+        <w:tc>
+          <w:tcPr>
+            <w:tcW w:w="2070" w:type="dxa"/>
+            <w:shd w:val="clear" w:color="auto" w:fill="auto"/>
+            <w:vAlign w:val="center"/>
+          </w:tcPr>
+          <w:p>
+            <w:pPr>
+              <w:cnfStyle w:val="000000100000" w:firstRow="0" w:lastRow="0" w:firstColumn="0" w:lastColumn="0" w:oddVBand="0" w:evenVBand="0" w:oddHBand="1" w:evenHBand="0" w:firstRowFirstColumn="0" w:firstRowLastColumn="0" w:lastRowFirstColumn="0" w:lastRowLastColumn="0"/>
+              <w:rPr>
+                <w:rFonts w:ascii="Times New Roman" w:hAnsi="Times New Roman" w:cs="Times New Roman"/>
+                <w:sz w:val="24"/>
+                <w:szCs w:val="24"/>
+              </w:rPr>
+            </w:pPr>
+            <w:r>
+              <w:rPr>
+                <w:rFonts w:ascii="Times New Roman" w:hAnsi="Times New Roman" w:cs="Times New Roman"/>
+                <w:sz w:val="24"/>
+                <w:szCs w:val="24"/>
+              </w:rPr>
+              <w:t>Miscommunication</w:t>
+            </w:r>
+          </w:p>
+        </w:tc>
+        <w:tc>
+          <w:tcPr>
+            <w:tcW w:w="3005" w:type="dxa"/>
+            <w:shd w:val="clear" w:color="auto" w:fill="auto"/>
+            <w:vAlign w:val="center"/>
+          </w:tcPr>
+          <w:p>
+            <w:pPr>
+              <w:cnfStyle w:val="000000100000" w:firstRow="0" w:lastRow="0" w:firstColumn="0" w:lastColumn="0" w:oddVBand="0" w:evenVBand="0" w:oddHBand="1" w:evenHBand="0" w:firstRowFirstColumn="0" w:firstRowLastColumn="0" w:lastRowFirstColumn="0" w:lastRowLastColumn="0"/>
+              <w:rPr>
+                <w:rFonts w:ascii="Times New Roman" w:hAnsi="Times New Roman" w:cs="Times New Roman"/>
+                <w:sz w:val="24"/>
+                <w:szCs w:val="24"/>
+              </w:rPr>
+            </w:pPr>
+            <w:r>
+              <w:rPr>
+                <w:rFonts w:ascii="Times New Roman" w:hAnsi="Times New Roman" w:cs="Times New Roman"/>
+                <w:sz w:val="24"/>
+                <w:szCs w:val="24"/>
+              </w:rPr>
+              <w:t>Any problem raised has to be documented or filed. Team members should express their opinion clearly.</w:t>
+            </w:r>
+          </w:p>
+        </w:tc>
+        <w:tc>
+          <w:tcPr>
+            <w:tcW w:w="2575" w:type="dxa"/>
+            <w:shd w:val="clear" w:color="auto" w:fill="auto"/>
+            <w:vAlign w:val="center"/>
+          </w:tcPr>
+          <w:p>
+            <w:pPr>
+              <w:cnfStyle w:val="000000100000" w:firstRow="0" w:lastRow="0" w:firstColumn="0" w:lastColumn="0" w:oddVBand="0" w:evenVBand="0" w:oddHBand="1" w:evenHBand="0" w:firstRowFirstColumn="0" w:firstRowLastColumn="0" w:lastRowFirstColumn="0" w:lastRowLastColumn="0"/>
+              <w:rPr>
+                <w:rFonts w:ascii="Times New Roman" w:hAnsi="Times New Roman" w:cs="Times New Roman"/>
+                <w:sz w:val="24"/>
+                <w:szCs w:val="24"/>
+              </w:rPr>
+            </w:pPr>
+            <w:r>
+              <w:rPr>
+                <w:rFonts w:ascii="Times New Roman" w:hAnsi="Times New Roman" w:cs="Times New Roman"/>
+                <w:sz w:val="24"/>
+                <w:szCs w:val="24"/>
+              </w:rPr>
+              <w:t>Miscommunication must be resolved early.</w:t>
+            </w:r>
+          </w:p>
+        </w:tc>
+        <w:tc>
+          <w:tcPr>
+            <w:tcW w:w="1165" w:type="dxa"/>
+            <w:shd w:val="clear" w:color="auto" w:fill="auto"/>
+            <w:vAlign w:val="center"/>
+          </w:tcPr>
+          <w:p>
+            <w:pPr>
+              <w:cnfStyle w:val="000000100000" w:firstRow="0" w:lastRow="0" w:firstColumn="0" w:lastColumn="0" w:oddVBand="0" w:evenVBand="0" w:oddHBand="1" w:evenHBand="0" w:firstRowFirstColumn="0" w:firstRowLastColumn="0" w:lastRowFirstColumn="0" w:lastRowLastColumn="0"/>
+              <w:rPr>
+                <w:rFonts w:ascii="Times New Roman" w:hAnsi="Times New Roman" w:cs="Times New Roman"/>
+                <w:sz w:val="24"/>
+                <w:szCs w:val="24"/>
+              </w:rPr>
+            </w:pPr>
+            <w:r>
+              <w:rPr>
+                <w:rFonts w:ascii="Times New Roman" w:hAnsi="Times New Roman" w:cs="Times New Roman"/>
+                <w:sz w:val="24"/>
+                <w:szCs w:val="24"/>
+              </w:rPr>
+              <w:t>Closed</w:t>
+            </w:r>
+          </w:p>
+        </w:tc>
+      </w:tr>
+      <w:tr>
+        <w:trPr>
+          <w:trHeight w:val="1403"/>
+        </w:trPr>
+        <w:tc>
+          <w:tcPr>
+            <w:cnfStyle w:val="001000000000" w:firstRow="0" w:lastRow="0" w:firstColumn="1" w:lastColumn="0" w:oddVBand="0" w:evenVBand="0" w:oddHBand="0" w:evenHBand="0" w:firstRowFirstColumn="0" w:firstRowLastColumn="0" w:lastRowFirstColumn="0" w:lastRowLastColumn="0"/>
+            <w:tcW w:w="535" w:type="dxa"/>
+            <w:shd w:val="clear" w:color="auto" w:fill="auto"/>
+            <w:vAlign w:val="center"/>
+          </w:tcPr>
+          <w:p>
+            <w:pPr>
+              <w:jc w:val="center"/>
+              <w:rPr>
+                <w:rFonts w:ascii="Times New Roman" w:hAnsi="Times New Roman" w:cs="Times New Roman"/>
+                <w:b w:val="0"/>
+                <w:sz w:val="24"/>
+                <w:szCs w:val="24"/>
+              </w:rPr>
+            </w:pPr>
+            <w:r>
+              <w:rPr>
+                <w:rFonts w:ascii="Times New Roman" w:hAnsi="Times New Roman" w:cs="Times New Roman"/>
+                <w:b w:val="0"/>
+                <w:sz w:val="24"/>
+                <w:szCs w:val="24"/>
+              </w:rPr>
+              <w:t>R2</w:t>
+            </w:r>
+          </w:p>
+        </w:tc>
+        <w:tc>
+          <w:tcPr>
+            <w:tcW w:w="2070" w:type="dxa"/>
+            <w:shd w:val="clear" w:color="auto" w:fill="auto"/>
+            <w:vAlign w:val="center"/>
+          </w:tcPr>
+          <w:p>
+            <w:pPr>
+              <w:cnfStyle w:val="000000000000" w:firstRow="0" w:lastRow="0" w:firstColumn="0" w:lastColumn="0" w:oddVBand="0" w:evenVBand="0" w:oddHBand="0" w:evenHBand="0" w:firstRowFirstColumn="0" w:firstRowLastColumn="0" w:lastRowFirstColumn="0" w:lastRowLastColumn="0"/>
+              <w:rPr>
+                <w:rFonts w:ascii="Times New Roman" w:hAnsi="Times New Roman" w:cs="Times New Roman"/>
+                <w:sz w:val="24"/>
+                <w:szCs w:val="24"/>
+              </w:rPr>
+            </w:pPr>
+            <w:r>
+              <w:rPr>
+                <w:rFonts w:ascii="Times New Roman" w:hAnsi="Times New Roman" w:cs="Times New Roman"/>
+                <w:sz w:val="24"/>
+                <w:szCs w:val="24"/>
+              </w:rPr>
+              <w:t>New technology</w:t>
+            </w:r>
+          </w:p>
+        </w:tc>
+        <w:tc>
+          <w:tcPr>
+            <w:tcW w:w="3005" w:type="dxa"/>
+            <w:shd w:val="clear" w:color="auto" w:fill="auto"/>
+            <w:vAlign w:val="center"/>
+          </w:tcPr>
+          <w:p>
+            <w:pPr>
+              <w:cnfStyle w:val="000000000000" w:firstRow="0" w:lastRow="0" w:firstColumn="0" w:lastColumn="0" w:oddVBand="0" w:evenVBand="0" w:oddHBand="0" w:evenHBand="0" w:firstRowFirstColumn="0" w:firstRowLastColumn="0" w:lastRowFirstColumn="0" w:lastRowLastColumn="0"/>
+              <w:rPr>
+                <w:rFonts w:ascii="Times New Roman" w:hAnsi="Times New Roman" w:cs="Times New Roman"/>
+                <w:sz w:val="24"/>
+                <w:szCs w:val="24"/>
+              </w:rPr>
+            </w:pPr>
+            <w:r>
+              <w:rPr>
+                <w:rFonts w:ascii="Times New Roman" w:hAnsi="Times New Roman" w:cs="Times New Roman"/>
+                <w:sz w:val="24"/>
+                <w:szCs w:val="24"/>
+              </w:rPr>
+              <w:t>Choosing technology carefully and based on team member’s qualification. All member must develop self-learning skill.</w:t>
+            </w:r>
+          </w:p>
+        </w:tc>
+        <w:tc>
+          <w:tcPr>
+            <w:tcW w:w="2575" w:type="dxa"/>
+            <w:shd w:val="clear" w:color="auto" w:fill="auto"/>
+            <w:vAlign w:val="center"/>
+          </w:tcPr>
+          <w:p>
+            <w:pPr>
+              <w:cnfStyle w:val="000000000000" w:firstRow="0" w:lastRow="0" w:firstColumn="0" w:lastColumn="0" w:oddVBand="0" w:evenVBand="0" w:oddHBand="0" w:evenHBand="0" w:firstRowFirstColumn="0" w:firstRowLastColumn="0" w:lastRowFirstColumn="0" w:lastRowLastColumn="0"/>
+              <w:rPr>
+                <w:rFonts w:ascii="Times New Roman" w:hAnsi="Times New Roman" w:cs="Times New Roman"/>
+                <w:sz w:val="24"/>
+                <w:szCs w:val="24"/>
+              </w:rPr>
+            </w:pPr>
+            <w:r>
+              <w:rPr>
+                <w:rFonts w:ascii="Times New Roman" w:hAnsi="Times New Roman" w:cs="Times New Roman"/>
+                <w:sz w:val="24"/>
+                <w:szCs w:val="24"/>
+              </w:rPr>
+              <w:t>The technology choice should be consider carefully, well explained and training for member if necessary.</w:t>
+            </w:r>
+          </w:p>
+        </w:tc>
+        <w:tc>
+          <w:tcPr>
+            <w:tcW w:w="1165" w:type="dxa"/>
+            <w:shd w:val="clear" w:color="auto" w:fill="auto"/>
+            <w:vAlign w:val="center"/>
+          </w:tcPr>
+          <w:p>
+            <w:pPr>
+              <w:cnfStyle w:val="000000000000" w:firstRow="0" w:lastRow="0" w:firstColumn="0" w:lastColumn="0" w:oddVBand="0" w:evenVBand="0" w:oddHBand="0" w:evenHBand="0" w:firstRowFirstColumn="0" w:firstRowLastColumn="0" w:lastRowFirstColumn="0" w:lastRowLastColumn="0"/>
+              <w:rPr>
+                <w:rFonts w:ascii="Times New Roman" w:hAnsi="Times New Roman" w:cs="Times New Roman"/>
+                <w:sz w:val="24"/>
+                <w:szCs w:val="24"/>
+              </w:rPr>
+            </w:pPr>
+            <w:r>
+              <w:rPr>
+                <w:rFonts w:ascii="Times New Roman" w:hAnsi="Times New Roman" w:cs="Times New Roman"/>
+                <w:sz w:val="24"/>
+                <w:szCs w:val="24"/>
+              </w:rPr>
+              <w:t>Closed</w:t>
+            </w:r>
+          </w:p>
+        </w:tc>
+      </w:tr>
+      <w:tr>
+        <w:trPr>
+          <w:cnfStyle w:val="000000100000" w:firstRow="0" w:lastRow="0" w:firstColumn="0" w:lastColumn="0" w:oddVBand="0" w:evenVBand="0" w:oddHBand="1" w:evenHBand="0" w:firstRowFirstColumn="0" w:firstRowLastColumn="0" w:lastRowFirstColumn="0" w:lastRowLastColumn="0"/>
+        </w:trPr>
+        <w:tc>
+          <w:tcPr>
+            <w:cnfStyle w:val="001000000000" w:firstRow="0" w:lastRow="0" w:firstColumn="1" w:lastColumn="0" w:oddVBand="0" w:evenVBand="0" w:oddHBand="0" w:evenHBand="0" w:firstRowFirstColumn="0" w:firstRowLastColumn="0" w:lastRowFirstColumn="0" w:lastRowLastColumn="0"/>
+            <w:tcW w:w="535" w:type="dxa"/>
+            <w:shd w:val="clear" w:color="auto" w:fill="auto"/>
+            <w:vAlign w:val="center"/>
+          </w:tcPr>
+          <w:p>
+            <w:pPr>
+              <w:rPr>
+                <w:rFonts w:ascii="Times New Roman" w:hAnsi="Times New Roman" w:cs="Times New Roman"/>
+                <w:b w:val="0"/>
+                <w:sz w:val="24"/>
+                <w:szCs w:val="24"/>
+              </w:rPr>
+            </w:pPr>
+            <w:r>
+              <w:rPr>
+                <w:rFonts w:ascii="Times New Roman" w:hAnsi="Times New Roman" w:cs="Times New Roman"/>
+                <w:b w:val="0"/>
+                <w:sz w:val="24"/>
+                <w:szCs w:val="24"/>
+              </w:rPr>
+              <w:t>R3</w:t>
+            </w:r>
+          </w:p>
+        </w:tc>
+        <w:tc>
+          <w:tcPr>
+            <w:tcW w:w="2070" w:type="dxa"/>
+            <w:shd w:val="clear" w:color="auto" w:fill="auto"/>
+            <w:vAlign w:val="center"/>
+          </w:tcPr>
+          <w:p>
+            <w:pPr>
+              <w:cnfStyle w:val="000000100000" w:firstRow="0" w:lastRow="0" w:firstColumn="0" w:lastColumn="0" w:oddVBand="0" w:evenVBand="0" w:oddHBand="1" w:evenHBand="0" w:firstRowFirstColumn="0" w:firstRowLastColumn="0" w:lastRowFirstColumn="0" w:lastRowLastColumn="0"/>
+              <w:rPr>
+                <w:rFonts w:ascii="Times New Roman" w:hAnsi="Times New Roman" w:cs="Times New Roman"/>
+                <w:sz w:val="24"/>
+                <w:szCs w:val="24"/>
+              </w:rPr>
+            </w:pPr>
+            <w:r>
+              <w:rPr>
+                <w:rFonts w:ascii="Times New Roman" w:hAnsi="Times New Roman" w:cs="Times New Roman"/>
+                <w:sz w:val="24"/>
+                <w:szCs w:val="24"/>
+              </w:rPr>
+              <w:t>Member idea conflict</w:t>
+            </w:r>
+          </w:p>
+        </w:tc>
+        <w:tc>
+          <w:tcPr>
+            <w:tcW w:w="3005" w:type="dxa"/>
+            <w:shd w:val="clear" w:color="auto" w:fill="auto"/>
+            <w:vAlign w:val="center"/>
+          </w:tcPr>
+          <w:p>
+            <w:pPr>
+              <w:cnfStyle w:val="000000100000" w:firstRow="0" w:lastRow="0" w:firstColumn="0" w:lastColumn="0" w:oddVBand="0" w:evenVBand="0" w:oddHBand="1" w:evenHBand="0" w:firstRowFirstColumn="0" w:firstRowLastColumn="0" w:lastRowFirstColumn="0" w:lastRowLastColumn="0"/>
+              <w:rPr>
+                <w:rFonts w:ascii="Times New Roman" w:hAnsi="Times New Roman" w:cs="Times New Roman"/>
+                <w:sz w:val="24"/>
+                <w:szCs w:val="24"/>
+              </w:rPr>
+            </w:pPr>
+            <w:r>
+              <w:rPr>
+                <w:rFonts w:ascii="Times New Roman" w:hAnsi="Times New Roman" w:cs="Times New Roman"/>
+                <w:sz w:val="24"/>
+                <w:szCs w:val="24"/>
+              </w:rPr>
+              <w:t>Member is free to express their idea and discuss with others to find the most suitable solution.</w:t>
+            </w:r>
+          </w:p>
+        </w:tc>
+        <w:tc>
+          <w:tcPr>
+            <w:tcW w:w="2575" w:type="dxa"/>
+            <w:shd w:val="clear" w:color="auto" w:fill="auto"/>
+            <w:vAlign w:val="center"/>
+          </w:tcPr>
+          <w:p>
+            <w:pPr>
+              <w:cnfStyle w:val="000000100000" w:firstRow="0" w:lastRow="0" w:firstColumn="0" w:lastColumn="0" w:oddVBand="0" w:evenVBand="0" w:oddHBand="1" w:evenHBand="0" w:firstRowFirstColumn="0" w:firstRowLastColumn="0" w:lastRowFirstColumn="0" w:lastRowLastColumn="0"/>
+              <w:rPr>
+                <w:rFonts w:ascii="Times New Roman" w:hAnsi="Times New Roman" w:cs="Times New Roman"/>
+                <w:sz w:val="24"/>
+                <w:szCs w:val="24"/>
+              </w:rPr>
+            </w:pPr>
+            <w:r>
+              <w:rPr>
+                <w:rFonts w:ascii="Times New Roman" w:hAnsi="Times New Roman" w:cs="Times New Roman"/>
+                <w:sz w:val="24"/>
+                <w:szCs w:val="24"/>
+              </w:rPr>
+              <w:t>Analyze any idea carefully and base on reality and possibility, solve conflict as soon as possible.</w:t>
+            </w:r>
+          </w:p>
+        </w:tc>
+        <w:tc>
+          <w:tcPr>
+            <w:tcW w:w="1165" w:type="dxa"/>
+            <w:shd w:val="clear" w:color="auto" w:fill="auto"/>
+            <w:vAlign w:val="center"/>
+          </w:tcPr>
+          <w:p>
+            <w:pPr>
+              <w:cnfStyle w:val="000000100000" w:firstRow="0" w:lastRow="0" w:firstColumn="0" w:lastColumn="0" w:oddVBand="0" w:evenVBand="0" w:oddHBand="1" w:evenHBand="0" w:firstRowFirstColumn="0" w:firstRowLastColumn="0" w:lastRowFirstColumn="0" w:lastRowLastColumn="0"/>
+              <w:rPr>
+                <w:rFonts w:ascii="Times New Roman" w:hAnsi="Times New Roman" w:cs="Times New Roman"/>
+                <w:sz w:val="24"/>
+                <w:szCs w:val="24"/>
+              </w:rPr>
+            </w:pPr>
+            <w:r>
+              <w:rPr>
+                <w:rFonts w:ascii="Times New Roman" w:hAnsi="Times New Roman" w:cs="Times New Roman"/>
+                <w:sz w:val="24"/>
+                <w:szCs w:val="24"/>
+              </w:rPr>
+              <w:t>Closed</w:t>
+            </w:r>
+          </w:p>
+        </w:tc>
+      </w:tr>
+      <w:tr>
+        <w:tc>
+          <w:tcPr>
+            <w:cnfStyle w:val="001000000000" w:firstRow="0" w:lastRow="0" w:firstColumn="1" w:lastColumn="0" w:oddVBand="0" w:evenVBand="0" w:oddHBand="0" w:evenHBand="0" w:firstRowFirstColumn="0" w:firstRowLastColumn="0" w:lastRowFirstColumn="0" w:lastRowLastColumn="0"/>
+            <w:tcW w:w="535" w:type="dxa"/>
+            <w:shd w:val="clear" w:color="auto" w:fill="auto"/>
+            <w:vAlign w:val="center"/>
+          </w:tcPr>
+          <w:p>
+            <w:pPr>
+              <w:rPr>
+                <w:rFonts w:ascii="Times New Roman" w:hAnsi="Times New Roman" w:cs="Times New Roman"/>
+                <w:b w:val="0"/>
+                <w:sz w:val="24"/>
+                <w:szCs w:val="24"/>
+              </w:rPr>
+            </w:pPr>
+            <w:r>
+              <w:rPr>
+                <w:rFonts w:ascii="Times New Roman" w:hAnsi="Times New Roman" w:cs="Times New Roman"/>
+                <w:b w:val="0"/>
+                <w:sz w:val="24"/>
+                <w:szCs w:val="24"/>
+              </w:rPr>
+              <w:t>R4</w:t>
+            </w:r>
+          </w:p>
+        </w:tc>
+        <w:tc>
+          <w:tcPr>
+            <w:tcW w:w="2070" w:type="dxa"/>
+            <w:shd w:val="clear" w:color="auto" w:fill="auto"/>
+            <w:vAlign w:val="center"/>
+          </w:tcPr>
+          <w:p>
+            <w:pPr>
+              <w:cnfStyle w:val="000000000000" w:firstRow="0" w:lastRow="0" w:firstColumn="0" w:lastColumn="0" w:oddVBand="0" w:evenVBand="0" w:oddHBand="0" w:evenHBand="0" w:firstRowFirstColumn="0" w:firstRowLastColumn="0" w:lastRowFirstColumn="0" w:lastRowLastColumn="0"/>
+              <w:rPr>
+                <w:rFonts w:ascii="Times New Roman" w:hAnsi="Times New Roman" w:cs="Times New Roman"/>
+                <w:sz w:val="24"/>
+                <w:szCs w:val="24"/>
+              </w:rPr>
+            </w:pPr>
+            <w:r>
+              <w:rPr>
+                <w:rFonts w:ascii="Times New Roman" w:hAnsi="Times New Roman" w:cs="Times New Roman"/>
+                <w:sz w:val="24"/>
+                <w:szCs w:val="24"/>
+              </w:rPr>
+              <w:t>Business problem</w:t>
+            </w:r>
+          </w:p>
+        </w:tc>
+        <w:tc>
+          <w:tcPr>
+            <w:tcW w:w="3005" w:type="dxa"/>
+            <w:shd w:val="clear" w:color="auto" w:fill="auto"/>
+            <w:vAlign w:val="center"/>
+          </w:tcPr>
+          <w:p>
+            <w:pPr>
+              <w:cnfStyle w:val="000000000000" w:firstRow="0" w:lastRow="0" w:firstColumn="0" w:lastColumn="0" w:oddVBand="0" w:evenVBand="0" w:oddHBand="0" w:evenHBand="0" w:firstRowFirstColumn="0" w:firstRowLastColumn="0" w:lastRowFirstColumn="0" w:lastRowLastColumn="0"/>
+              <w:rPr>
+                <w:rFonts w:ascii="Times New Roman" w:hAnsi="Times New Roman" w:cs="Times New Roman"/>
+                <w:sz w:val="24"/>
+                <w:szCs w:val="24"/>
+              </w:rPr>
+            </w:pPr>
+            <w:r>
+              <w:rPr>
+                <w:rFonts w:ascii="Times New Roman" w:hAnsi="Times New Roman" w:cs="Times New Roman"/>
+                <w:sz w:val="24"/>
+                <w:szCs w:val="24"/>
+              </w:rPr>
+              <w:t xml:space="preserve">Understand business of project, consider if its fit applicability, reality and </w:t>
+            </w:r>
+            <w:r>
+              <w:rPr>
+                <w:rFonts w:ascii="Times New Roman" w:hAnsi="Times New Roman" w:cs="Times New Roman"/>
+                <w:sz w:val="24"/>
+                <w:szCs w:val="24"/>
+              </w:rPr>
+              <w:lastRenderedPageBreak/>
+              <w:t>technology possibility. Ask supervisor if needed.</w:t>
+            </w:r>
+          </w:p>
+        </w:tc>
+        <w:tc>
+          <w:tcPr>
+            <w:tcW w:w="2575" w:type="dxa"/>
+            <w:shd w:val="clear" w:color="auto" w:fill="auto"/>
+            <w:vAlign w:val="center"/>
+          </w:tcPr>
+          <w:p>
+            <w:pPr>
+              <w:cnfStyle w:val="000000000000" w:firstRow="0" w:lastRow="0" w:firstColumn="0" w:lastColumn="0" w:oddVBand="0" w:evenVBand="0" w:oddHBand="0" w:evenHBand="0" w:firstRowFirstColumn="0" w:firstRowLastColumn="0" w:lastRowFirstColumn="0" w:lastRowLastColumn="0"/>
+              <w:rPr>
+                <w:rFonts w:ascii="Times New Roman" w:hAnsi="Times New Roman" w:cs="Times New Roman"/>
+                <w:sz w:val="24"/>
+                <w:szCs w:val="24"/>
+              </w:rPr>
+            </w:pPr>
+            <w:r>
+              <w:rPr>
+                <w:rFonts w:ascii="Times New Roman" w:hAnsi="Times New Roman" w:cs="Times New Roman"/>
+                <w:sz w:val="24"/>
+                <w:szCs w:val="24"/>
+              </w:rPr>
+              <w:lastRenderedPageBreak/>
+              <w:t>Project business must be tight and realistic.</w:t>
+            </w:r>
+          </w:p>
+        </w:tc>
+        <w:tc>
+          <w:tcPr>
+            <w:tcW w:w="1165" w:type="dxa"/>
+            <w:shd w:val="clear" w:color="auto" w:fill="auto"/>
+            <w:vAlign w:val="center"/>
+          </w:tcPr>
+          <w:p>
+            <w:pPr>
+              <w:cnfStyle w:val="000000000000" w:firstRow="0" w:lastRow="0" w:firstColumn="0" w:lastColumn="0" w:oddVBand="0" w:evenVBand="0" w:oddHBand="0" w:evenHBand="0" w:firstRowFirstColumn="0" w:firstRowLastColumn="0" w:lastRowFirstColumn="0" w:lastRowLastColumn="0"/>
+              <w:rPr>
+                <w:rFonts w:ascii="Times New Roman" w:hAnsi="Times New Roman" w:cs="Times New Roman"/>
+                <w:sz w:val="24"/>
+                <w:szCs w:val="24"/>
+              </w:rPr>
+            </w:pPr>
+            <w:r>
+              <w:rPr>
+                <w:rFonts w:ascii="Times New Roman" w:hAnsi="Times New Roman" w:cs="Times New Roman"/>
+                <w:sz w:val="24"/>
+                <w:szCs w:val="24"/>
+              </w:rPr>
+              <w:t>Closed</w:t>
+            </w:r>
+          </w:p>
+        </w:tc>
+      </w:tr>
+      <w:tr>
+        <w:trPr>
+          <w:cnfStyle w:val="000000100000" w:firstRow="0" w:lastRow="0" w:firstColumn="0" w:lastColumn="0" w:oddVBand="0" w:evenVBand="0" w:oddHBand="1" w:evenHBand="0" w:firstRowFirstColumn="0" w:firstRowLastColumn="0" w:lastRowFirstColumn="0" w:lastRowLastColumn="0"/>
+        </w:trPr>
+        <w:tc>
+          <w:tcPr>
+            <w:cnfStyle w:val="001000000000" w:firstRow="0" w:lastRow="0" w:firstColumn="1" w:lastColumn="0" w:oddVBand="0" w:evenVBand="0" w:oddHBand="0" w:evenHBand="0" w:firstRowFirstColumn="0" w:firstRowLastColumn="0" w:lastRowFirstColumn="0" w:lastRowLastColumn="0"/>
+            <w:tcW w:w="535" w:type="dxa"/>
+            <w:shd w:val="clear" w:color="auto" w:fill="auto"/>
+            <w:vAlign w:val="center"/>
+          </w:tcPr>
+          <w:p>
+            <w:pPr>
+              <w:rPr>
+                <w:rFonts w:ascii="Times New Roman" w:hAnsi="Times New Roman" w:cs="Times New Roman"/>
+                <w:b w:val="0"/>
+                <w:sz w:val="24"/>
+                <w:szCs w:val="24"/>
+              </w:rPr>
+            </w:pPr>
+            <w:r>
+              <w:rPr>
+                <w:rFonts w:ascii="Times New Roman" w:hAnsi="Times New Roman" w:cs="Times New Roman"/>
+                <w:b w:val="0"/>
+                <w:sz w:val="24"/>
+                <w:szCs w:val="24"/>
+              </w:rPr>
+              <w:lastRenderedPageBreak/>
+              <w:t>R5</w:t>
+            </w:r>
+          </w:p>
+        </w:tc>
+        <w:tc>
+          <w:tcPr>
+            <w:tcW w:w="2070" w:type="dxa"/>
+            <w:shd w:val="clear" w:color="auto" w:fill="auto"/>
+            <w:vAlign w:val="center"/>
+          </w:tcPr>
+          <w:p>
+            <w:pPr>
+              <w:cnfStyle w:val="000000100000" w:firstRow="0" w:lastRow="0" w:firstColumn="0" w:lastColumn="0" w:oddVBand="0" w:evenVBand="0" w:oddHBand="1" w:evenHBand="0" w:firstRowFirstColumn="0" w:firstRowLastColumn="0" w:lastRowFirstColumn="0" w:lastRowLastColumn="0"/>
+              <w:rPr>
+                <w:rFonts w:ascii="Times New Roman" w:hAnsi="Times New Roman" w:cs="Times New Roman"/>
+                <w:sz w:val="24"/>
+                <w:szCs w:val="24"/>
+              </w:rPr>
+            </w:pPr>
+            <w:r>
+              <w:rPr>
+                <w:rFonts w:ascii="Times New Roman" w:hAnsi="Times New Roman" w:cs="Times New Roman"/>
+                <w:sz w:val="24"/>
+                <w:szCs w:val="24"/>
+              </w:rPr>
+              <w:t>Illness or absence</w:t>
+            </w:r>
+          </w:p>
+          <w:p>
+            <w:pPr>
+              <w:cnfStyle w:val="000000100000" w:firstRow="0" w:lastRow="0" w:firstColumn="0" w:lastColumn="0" w:oddVBand="0" w:evenVBand="0" w:oddHBand="1" w:evenHBand="0" w:firstRowFirstColumn="0" w:firstRowLastColumn="0" w:lastRowFirstColumn="0" w:lastRowLastColumn="0"/>
+              <w:rPr>
+                <w:rFonts w:ascii="Times New Roman" w:hAnsi="Times New Roman" w:cs="Times New Roman"/>
+                <w:sz w:val="24"/>
+                <w:szCs w:val="24"/>
+              </w:rPr>
+            </w:pPr>
+            <w:r>
+              <w:rPr>
+                <w:rFonts w:ascii="Times New Roman" w:hAnsi="Times New Roman" w:cs="Times New Roman"/>
+                <w:sz w:val="24"/>
+                <w:szCs w:val="24"/>
+              </w:rPr>
+              <w:t>of team members</w:t>
+            </w:r>
+          </w:p>
+        </w:tc>
+        <w:tc>
+          <w:tcPr>
+            <w:tcW w:w="3005" w:type="dxa"/>
+            <w:shd w:val="clear" w:color="auto" w:fill="auto"/>
+            <w:vAlign w:val="center"/>
+          </w:tcPr>
+          <w:p>
+            <w:pPr>
+              <w:cnfStyle w:val="000000100000" w:firstRow="0" w:lastRow="0" w:firstColumn="0" w:lastColumn="0" w:oddVBand="0" w:evenVBand="0" w:oddHBand="1" w:evenHBand="0" w:firstRowFirstColumn="0" w:firstRowLastColumn="0" w:lastRowFirstColumn="0" w:lastRowLastColumn="0"/>
+              <w:rPr>
+                <w:rFonts w:ascii="Times New Roman" w:hAnsi="Times New Roman" w:cs="Times New Roman"/>
+                <w:sz w:val="24"/>
+                <w:szCs w:val="24"/>
+              </w:rPr>
+            </w:pPr>
+            <w:r>
+              <w:rPr>
+                <w:rFonts w:ascii="Times New Roman" w:hAnsi="Times New Roman" w:cs="Times New Roman"/>
+                <w:sz w:val="24"/>
+                <w:szCs w:val="24"/>
+              </w:rPr>
+              <w:t>Member must notice to the</w:t>
+            </w:r>
+          </w:p>
+          <w:p>
+            <w:pPr>
+              <w:cnfStyle w:val="000000100000" w:firstRow="0" w:lastRow="0" w:firstColumn="0" w:lastColumn="0" w:oddVBand="0" w:evenVBand="0" w:oddHBand="1" w:evenHBand="0" w:firstRowFirstColumn="0" w:firstRowLastColumn="0" w:lastRowFirstColumn="0" w:lastRowLastColumn="0"/>
+              <w:rPr>
+                <w:rFonts w:ascii="Times New Roman" w:hAnsi="Times New Roman" w:cs="Times New Roman"/>
+                <w:sz w:val="24"/>
+                <w:szCs w:val="24"/>
+              </w:rPr>
+            </w:pPr>
+            <w:r>
+              <w:rPr>
+                <w:rFonts w:ascii="Times New Roman" w:hAnsi="Times New Roman" w:cs="Times New Roman"/>
+                <w:sz w:val="24"/>
+                <w:szCs w:val="24"/>
+              </w:rPr>
+              <w:t>team about absence period</w:t>
+            </w:r>
+          </w:p>
+          <w:p>
+            <w:pPr>
+              <w:cnfStyle w:val="000000100000" w:firstRow="0" w:lastRow="0" w:firstColumn="0" w:lastColumn="0" w:oddVBand="0" w:evenVBand="0" w:oddHBand="1" w:evenHBand="0" w:firstRowFirstColumn="0" w:firstRowLastColumn="0" w:lastRowFirstColumn="0" w:lastRowLastColumn="0"/>
+              <w:rPr>
+                <w:rFonts w:ascii="Times New Roman" w:hAnsi="Times New Roman" w:cs="Times New Roman"/>
+                <w:sz w:val="24"/>
+                <w:szCs w:val="24"/>
+              </w:rPr>
+            </w:pPr>
+            <w:r>
+              <w:rPr>
+                <w:rFonts w:ascii="Times New Roman" w:hAnsi="Times New Roman" w:cs="Times New Roman"/>
+                <w:sz w:val="24"/>
+                <w:szCs w:val="24"/>
+              </w:rPr>
+              <w:t>and the plan of how to</w:t>
+            </w:r>
+          </w:p>
+          <w:p>
+            <w:pPr>
+              <w:cnfStyle w:val="000000100000" w:firstRow="0" w:lastRow="0" w:firstColumn="0" w:lastColumn="0" w:oddVBand="0" w:evenVBand="0" w:oddHBand="1" w:evenHBand="0" w:firstRowFirstColumn="0" w:firstRowLastColumn="0" w:lastRowFirstColumn="0" w:lastRowLastColumn="0"/>
+              <w:rPr>
+                <w:rFonts w:ascii="Times New Roman" w:hAnsi="Times New Roman" w:cs="Times New Roman"/>
+                <w:sz w:val="24"/>
+                <w:szCs w:val="24"/>
+              </w:rPr>
+            </w:pPr>
+            <w:r>
+              <w:rPr>
+                <w:rFonts w:ascii="Times New Roman" w:hAnsi="Times New Roman" w:cs="Times New Roman"/>
+                <w:sz w:val="24"/>
+                <w:szCs w:val="24"/>
+              </w:rPr>
+              <w:t>keep up with the work</w:t>
+            </w:r>
+          </w:p>
+          <w:p>
+            <w:pPr>
+              <w:cnfStyle w:val="000000100000" w:firstRow="0" w:lastRow="0" w:firstColumn="0" w:lastColumn="0" w:oddVBand="0" w:evenVBand="0" w:oddHBand="1" w:evenHBand="0" w:firstRowFirstColumn="0" w:firstRowLastColumn="0" w:lastRowFirstColumn="0" w:lastRowLastColumn="0"/>
+              <w:rPr>
+                <w:rFonts w:ascii="Times New Roman" w:hAnsi="Times New Roman" w:cs="Times New Roman"/>
+                <w:sz w:val="24"/>
+                <w:szCs w:val="24"/>
+              </w:rPr>
+            </w:pPr>
+            <w:r>
+              <w:rPr>
+                <w:rFonts w:ascii="Times New Roman" w:hAnsi="Times New Roman" w:cs="Times New Roman"/>
+                <w:sz w:val="24"/>
+                <w:szCs w:val="24"/>
+              </w:rPr>
+              <w:t>process.</w:t>
+            </w:r>
+          </w:p>
+        </w:tc>
+        <w:tc>
+          <w:tcPr>
+            <w:tcW w:w="2575" w:type="dxa"/>
+            <w:shd w:val="clear" w:color="auto" w:fill="auto"/>
+            <w:vAlign w:val="center"/>
+          </w:tcPr>
+          <w:p>
+            <w:pPr>
+              <w:cnfStyle w:val="000000100000" w:firstRow="0" w:lastRow="0" w:firstColumn="0" w:lastColumn="0" w:oddVBand="0" w:evenVBand="0" w:oddHBand="1" w:evenHBand="0" w:firstRowFirstColumn="0" w:firstRowLastColumn="0" w:lastRowFirstColumn="0" w:lastRowLastColumn="0"/>
+              <w:rPr>
+                <w:rFonts w:ascii="Times New Roman" w:hAnsi="Times New Roman" w:cs="Times New Roman"/>
+                <w:sz w:val="24"/>
+                <w:szCs w:val="24"/>
+              </w:rPr>
+            </w:pPr>
+            <w:r>
+              <w:rPr>
+                <w:rFonts w:ascii="Times New Roman" w:hAnsi="Times New Roman" w:cs="Times New Roman"/>
+                <w:sz w:val="24"/>
+                <w:szCs w:val="24"/>
+              </w:rPr>
+              <w:t>Ensure that the absence</w:t>
+            </w:r>
+          </w:p>
+          <w:p>
+            <w:pPr>
+              <w:cnfStyle w:val="000000100000" w:firstRow="0" w:lastRow="0" w:firstColumn="0" w:lastColumn="0" w:oddVBand="0" w:evenVBand="0" w:oddHBand="1" w:evenHBand="0" w:firstRowFirstColumn="0" w:firstRowLastColumn="0" w:lastRowFirstColumn="0" w:lastRowLastColumn="0"/>
+              <w:rPr>
+                <w:rFonts w:ascii="Times New Roman" w:hAnsi="Times New Roman" w:cs="Times New Roman"/>
+                <w:sz w:val="24"/>
+                <w:szCs w:val="24"/>
+              </w:rPr>
+            </w:pPr>
+            <w:r>
+              <w:rPr>
+                <w:rFonts w:ascii="Times New Roman" w:hAnsi="Times New Roman" w:cs="Times New Roman"/>
+                <w:sz w:val="24"/>
+                <w:szCs w:val="24"/>
+              </w:rPr>
+              <w:t>of a member won’t</w:t>
+            </w:r>
+          </w:p>
+          <w:p>
+            <w:pPr>
+              <w:cnfStyle w:val="000000100000" w:firstRow="0" w:lastRow="0" w:firstColumn="0" w:lastColumn="0" w:oddVBand="0" w:evenVBand="0" w:oddHBand="1" w:evenHBand="0" w:firstRowFirstColumn="0" w:firstRowLastColumn="0" w:lastRowFirstColumn="0" w:lastRowLastColumn="0"/>
+              <w:rPr>
+                <w:rFonts w:ascii="Times New Roman" w:hAnsi="Times New Roman" w:cs="Times New Roman"/>
+                <w:sz w:val="24"/>
+                <w:szCs w:val="24"/>
+              </w:rPr>
+            </w:pPr>
+            <w:r>
+              <w:rPr>
+                <w:rFonts w:ascii="Times New Roman" w:hAnsi="Times New Roman" w:cs="Times New Roman"/>
+                <w:sz w:val="24"/>
+                <w:szCs w:val="24"/>
+              </w:rPr>
+              <w:t>affect others and</w:t>
+            </w:r>
+          </w:p>
+          <w:p>
+            <w:pPr>
+              <w:cnfStyle w:val="000000100000" w:firstRow="0" w:lastRow="0" w:firstColumn="0" w:lastColumn="0" w:oddVBand="0" w:evenVBand="0" w:oddHBand="1" w:evenHBand="0" w:firstRowFirstColumn="0" w:firstRowLastColumn="0" w:lastRowFirstColumn="0" w:lastRowLastColumn="0"/>
+              <w:rPr>
+                <w:rFonts w:ascii="Times New Roman" w:hAnsi="Times New Roman" w:cs="Times New Roman"/>
+                <w:sz w:val="24"/>
+                <w:szCs w:val="24"/>
+              </w:rPr>
+            </w:pPr>
+            <w:r>
+              <w:rPr>
+                <w:rFonts w:ascii="Times New Roman" w:hAnsi="Times New Roman" w:cs="Times New Roman"/>
+                <w:sz w:val="24"/>
+                <w:szCs w:val="24"/>
+              </w:rPr>
+              <w:t>always have plans to</w:t>
+            </w:r>
+          </w:p>
+          <w:p>
+            <w:pPr>
+              <w:cnfStyle w:val="000000100000" w:firstRow="0" w:lastRow="0" w:firstColumn="0" w:lastColumn="0" w:oddVBand="0" w:evenVBand="0" w:oddHBand="1" w:evenHBand="0" w:firstRowFirstColumn="0" w:firstRowLastColumn="0" w:lastRowFirstColumn="0" w:lastRowLastColumn="0"/>
+              <w:rPr>
+                <w:rFonts w:ascii="Times New Roman" w:hAnsi="Times New Roman" w:cs="Times New Roman"/>
+                <w:sz w:val="24"/>
+                <w:szCs w:val="24"/>
+              </w:rPr>
+            </w:pPr>
+            <w:r>
+              <w:rPr>
+                <w:rFonts w:ascii="Times New Roman" w:hAnsi="Times New Roman" w:cs="Times New Roman"/>
+                <w:sz w:val="24"/>
+                <w:szCs w:val="24"/>
+              </w:rPr>
+              <w:t>deal with this problem.</w:t>
+            </w:r>
+          </w:p>
+        </w:tc>
+        <w:tc>
+          <w:tcPr>
+            <w:tcW w:w="1165" w:type="dxa"/>
+            <w:shd w:val="clear" w:color="auto" w:fill="auto"/>
+            <w:vAlign w:val="center"/>
+          </w:tcPr>
+          <w:p>
+            <w:pPr>
+              <w:cnfStyle w:val="000000100000" w:firstRow="0" w:lastRow="0" w:firstColumn="0" w:lastColumn="0" w:oddVBand="0" w:evenVBand="0" w:oddHBand="1" w:evenHBand="0" w:firstRowFirstColumn="0" w:firstRowLastColumn="0" w:lastRowFirstColumn="0" w:lastRowLastColumn="0"/>
+              <w:rPr>
+                <w:rFonts w:ascii="Times New Roman" w:hAnsi="Times New Roman" w:cs="Times New Roman"/>
+                <w:sz w:val="24"/>
+                <w:szCs w:val="24"/>
+              </w:rPr>
+            </w:pPr>
+            <w:r>
+              <w:rPr>
+                <w:rFonts w:ascii="Times New Roman" w:hAnsi="Times New Roman" w:cs="Times New Roman"/>
+                <w:sz w:val="24"/>
+                <w:szCs w:val="24"/>
+              </w:rPr>
+              <w:t>Closed</w:t>
+            </w:r>
+          </w:p>
+          <w:p>
+            <w:pPr>
+              <w:cnfStyle w:val="000000100000" w:firstRow="0" w:lastRow="0" w:firstColumn="0" w:lastColumn="0" w:oddVBand="0" w:evenVBand="0" w:oddHBand="1" w:evenHBand="0" w:firstRowFirstColumn="0" w:firstRowLastColumn="0" w:lastRowFirstColumn="0" w:lastRowLastColumn="0"/>
+              <w:rPr>
+                <w:rFonts w:ascii="Times New Roman" w:hAnsi="Times New Roman" w:cs="Times New Roman"/>
+                <w:sz w:val="24"/>
+                <w:szCs w:val="24"/>
+              </w:rPr>
+            </w:pPr>
+          </w:p>
+          <w:p>
+            <w:pPr>
+              <w:cnfStyle w:val="000000100000" w:firstRow="0" w:lastRow="0" w:firstColumn="0" w:lastColumn="0" w:oddVBand="0" w:evenVBand="0" w:oddHBand="1" w:evenHBand="0" w:firstRowFirstColumn="0" w:firstRowLastColumn="0" w:lastRowFirstColumn="0" w:lastRowLastColumn="0"/>
+              <w:rPr>
+                <w:rFonts w:ascii="Times New Roman" w:hAnsi="Times New Roman" w:cs="Times New Roman"/>
+                <w:sz w:val="24"/>
+                <w:szCs w:val="24"/>
+              </w:rPr>
+            </w:pPr>
+          </w:p>
+        </w:tc>
+      </w:tr>
+      <w:tr>
+        <w:tc>
+          <w:tcPr>
+            <w:cnfStyle w:val="001000000000" w:firstRow="0" w:lastRow="0" w:firstColumn="1" w:lastColumn="0" w:oddVBand="0" w:evenVBand="0" w:oddHBand="0" w:evenHBand="0" w:firstRowFirstColumn="0" w:firstRowLastColumn="0" w:lastRowFirstColumn="0" w:lastRowLastColumn="0"/>
+            <w:tcW w:w="535" w:type="dxa"/>
+            <w:shd w:val="clear" w:color="auto" w:fill="auto"/>
+            <w:vAlign w:val="center"/>
+          </w:tcPr>
+          <w:p>
+            <w:pPr>
+              <w:rPr>
+                <w:rFonts w:ascii="Times New Roman" w:hAnsi="Times New Roman" w:cs="Times New Roman"/>
+                <w:b w:val="0"/>
+                <w:sz w:val="24"/>
+                <w:szCs w:val="24"/>
+              </w:rPr>
+            </w:pPr>
+            <w:r>
+              <w:rPr>
+                <w:rFonts w:ascii="Times New Roman" w:hAnsi="Times New Roman" w:cs="Times New Roman"/>
+                <w:b w:val="0"/>
+                <w:sz w:val="24"/>
+                <w:szCs w:val="24"/>
+              </w:rPr>
+              <w:t>R6</w:t>
+            </w:r>
+          </w:p>
+        </w:tc>
+        <w:tc>
+          <w:tcPr>
+            <w:tcW w:w="2070" w:type="dxa"/>
+            <w:shd w:val="clear" w:color="auto" w:fill="auto"/>
+            <w:vAlign w:val="center"/>
+          </w:tcPr>
+          <w:p>
+            <w:pPr>
+              <w:cnfStyle w:val="000000000000" w:firstRow="0" w:lastRow="0" w:firstColumn="0" w:lastColumn="0" w:oddVBand="0" w:evenVBand="0" w:oddHBand="0" w:evenHBand="0" w:firstRowFirstColumn="0" w:firstRowLastColumn="0" w:lastRowFirstColumn="0" w:lastRowLastColumn="0"/>
+              <w:rPr>
+                <w:rFonts w:ascii="Times New Roman" w:hAnsi="Times New Roman" w:cs="Times New Roman"/>
+                <w:sz w:val="24"/>
+                <w:szCs w:val="24"/>
+              </w:rPr>
+            </w:pPr>
+            <w:r>
+              <w:rPr>
+                <w:rFonts w:ascii="Times New Roman" w:hAnsi="Times New Roman" w:cs="Times New Roman"/>
+                <w:sz w:val="24"/>
+                <w:szCs w:val="24"/>
+              </w:rPr>
+              <w:t>Resources were lost or deleted</w:t>
+            </w:r>
+          </w:p>
+        </w:tc>
+        <w:tc>
+          <w:tcPr>
+            <w:tcW w:w="3005" w:type="dxa"/>
+            <w:shd w:val="clear" w:color="auto" w:fill="auto"/>
+            <w:vAlign w:val="center"/>
+          </w:tcPr>
+          <w:p>
+            <w:pPr>
+              <w:cnfStyle w:val="000000000000" w:firstRow="0" w:lastRow="0" w:firstColumn="0" w:lastColumn="0" w:oddVBand="0" w:evenVBand="0" w:oddHBand="0" w:evenHBand="0" w:firstRowFirstColumn="0" w:firstRowLastColumn="0" w:lastRowFirstColumn="0" w:lastRowLastColumn="0"/>
+              <w:rPr>
+                <w:rFonts w:ascii="Times New Roman" w:hAnsi="Times New Roman" w:cs="Times New Roman"/>
+                <w:sz w:val="24"/>
+                <w:szCs w:val="24"/>
+              </w:rPr>
+            </w:pPr>
+            <w:r>
+              <w:rPr>
+                <w:rFonts w:ascii="Times New Roman" w:hAnsi="Times New Roman" w:cs="Times New Roman"/>
+                <w:sz w:val="24"/>
+                <w:szCs w:val="24"/>
+              </w:rPr>
+              <w:t>Team must have several online and offline back up copy of project.</w:t>
+            </w:r>
+          </w:p>
+        </w:tc>
+        <w:tc>
+          <w:tcPr>
+            <w:tcW w:w="2575" w:type="dxa"/>
+            <w:shd w:val="clear" w:color="auto" w:fill="auto"/>
+            <w:vAlign w:val="center"/>
+          </w:tcPr>
+          <w:p>
+            <w:pPr>
+              <w:cnfStyle w:val="000000000000" w:firstRow="0" w:lastRow="0" w:firstColumn="0" w:lastColumn="0" w:oddVBand="0" w:evenVBand="0" w:oddHBand="0" w:evenHBand="0" w:firstRowFirstColumn="0" w:firstRowLastColumn="0" w:lastRowFirstColumn="0" w:lastRowLastColumn="0"/>
+              <w:rPr>
+                <w:rFonts w:ascii="Times New Roman" w:hAnsi="Times New Roman" w:cs="Times New Roman"/>
+                <w:sz w:val="24"/>
+                <w:szCs w:val="24"/>
+              </w:rPr>
+            </w:pPr>
+            <w:r>
+              <w:rPr>
+                <w:rFonts w:ascii="Times New Roman" w:hAnsi="Times New Roman" w:cs="Times New Roman"/>
+                <w:sz w:val="24"/>
+                <w:szCs w:val="24"/>
+              </w:rPr>
+              <w:t>At least 3 back up way such as G</w:t>
+            </w:r>
+            <w:r>
+              <w:rPr>
+                <w:rFonts w:ascii="Times New Roman" w:hAnsi="Times New Roman" w:cs="Times New Roman"/>
+                <w:sz w:val="24"/>
+                <w:szCs w:val="24"/>
+              </w:rPr>
+              <w:t>ithub, G</w:t>
+            </w:r>
+            <w:r>
+              <w:rPr>
+                <w:rFonts w:ascii="Times New Roman" w:hAnsi="Times New Roman" w:cs="Times New Roman"/>
+                <w:sz w:val="24"/>
+                <w:szCs w:val="24"/>
+              </w:rPr>
+              <w:t>oogle D</w:t>
+            </w:r>
+            <w:r>
+              <w:rPr>
+                <w:rFonts w:ascii="Times New Roman" w:hAnsi="Times New Roman" w:cs="Times New Roman"/>
+                <w:sz w:val="24"/>
+                <w:szCs w:val="24"/>
+              </w:rPr>
+              <w:t>rive, etc. and offline copy on each member computer.</w:t>
+            </w:r>
+          </w:p>
+        </w:tc>
+        <w:tc>
+          <w:tcPr>
+            <w:tcW w:w="1165" w:type="dxa"/>
+            <w:shd w:val="clear" w:color="auto" w:fill="auto"/>
+            <w:vAlign w:val="center"/>
+          </w:tcPr>
+          <w:p>
+            <w:pPr>
+              <w:cnfStyle w:val="000000000000" w:firstRow="0" w:lastRow="0" w:firstColumn="0" w:lastColumn="0" w:oddVBand="0" w:evenVBand="0" w:oddHBand="0" w:evenHBand="0" w:firstRowFirstColumn="0" w:firstRowLastColumn="0" w:lastRowFirstColumn="0" w:lastRowLastColumn="0"/>
+              <w:rPr>
+                <w:rFonts w:ascii="Times New Roman" w:hAnsi="Times New Roman" w:cs="Times New Roman"/>
+                <w:sz w:val="24"/>
+                <w:szCs w:val="24"/>
+              </w:rPr>
+            </w:pPr>
+            <w:r>
+              <w:rPr>
+                <w:rFonts w:ascii="Times New Roman" w:hAnsi="Times New Roman" w:cs="Times New Roman"/>
+                <w:sz w:val="24"/>
+                <w:szCs w:val="24"/>
+              </w:rPr>
+              <w:t>Closed</w:t>
+            </w:r>
+          </w:p>
+        </w:tc>
+      </w:tr>
+      <w:tr>
+        <w:trPr>
+          <w:cnfStyle w:val="000000100000" w:firstRow="0" w:lastRow="0" w:firstColumn="0" w:lastColumn="0" w:oddVBand="0" w:evenVBand="0" w:oddHBand="1" w:evenHBand="0" w:firstRowFirstColumn="0" w:firstRowLastColumn="0" w:lastRowFirstColumn="0" w:lastRowLastColumn="0"/>
+        </w:trPr>
+        <w:tc>
+          <w:tcPr>
+            <w:cnfStyle w:val="001000000000" w:firstRow="0" w:lastRow="0" w:firstColumn="1" w:lastColumn="0" w:oddVBand="0" w:evenVBand="0" w:oddHBand="0" w:evenHBand="0" w:firstRowFirstColumn="0" w:firstRowLastColumn="0" w:lastRowFirstColumn="0" w:lastRowLastColumn="0"/>
+            <w:tcW w:w="535" w:type="dxa"/>
+            <w:shd w:val="clear" w:color="auto" w:fill="auto"/>
+            <w:vAlign w:val="center"/>
+          </w:tcPr>
+          <w:p>
+            <w:pPr>
+              <w:rPr>
+                <w:rFonts w:ascii="Times New Roman" w:hAnsi="Times New Roman" w:cs="Times New Roman"/>
+                <w:b w:val="0"/>
+                <w:sz w:val="24"/>
+                <w:szCs w:val="24"/>
+              </w:rPr>
+            </w:pPr>
+            <w:r>
+              <w:rPr>
+                <w:rFonts w:ascii="Times New Roman" w:hAnsi="Times New Roman" w:cs="Times New Roman"/>
+                <w:b w:val="0"/>
+                <w:sz w:val="24"/>
+                <w:szCs w:val="24"/>
+              </w:rPr>
+              <w:t>R7</w:t>
+            </w:r>
+          </w:p>
+        </w:tc>
+        <w:tc>
+          <w:tcPr>
+            <w:tcW w:w="2070" w:type="dxa"/>
+            <w:shd w:val="clear" w:color="auto" w:fill="auto"/>
+            <w:vAlign w:val="center"/>
+          </w:tcPr>
+          <w:p>
+            <w:pPr>
+              <w:cnfStyle w:val="000000100000" w:firstRow="0" w:lastRow="0" w:firstColumn="0" w:lastColumn="0" w:oddVBand="0" w:evenVBand="0" w:oddHBand="1" w:evenHBand="0" w:firstRowFirstColumn="0" w:firstRowLastColumn="0" w:lastRowFirstColumn="0" w:lastRowLastColumn="0"/>
+              <w:rPr>
+                <w:rFonts w:ascii="Times New Roman" w:hAnsi="Times New Roman" w:cs="Times New Roman"/>
+                <w:sz w:val="24"/>
+                <w:szCs w:val="24"/>
+              </w:rPr>
+            </w:pPr>
+            <w:r>
+              <w:rPr>
+                <w:rFonts w:ascii="Times New Roman" w:hAnsi="Times New Roman" w:cs="Times New Roman"/>
+                <w:sz w:val="24"/>
+                <w:szCs w:val="24"/>
+              </w:rPr>
+              <w:t>Illness or absence</w:t>
+            </w:r>
+          </w:p>
+          <w:p>
+            <w:pPr>
+              <w:cnfStyle w:val="000000100000" w:firstRow="0" w:lastRow="0" w:firstColumn="0" w:lastColumn="0" w:oddVBand="0" w:evenVBand="0" w:oddHBand="1" w:evenHBand="0" w:firstRowFirstColumn="0" w:firstRowLastColumn="0" w:lastRowFirstColumn="0" w:lastRowLastColumn="0"/>
+              <w:rPr>
+                <w:rFonts w:ascii="Times New Roman" w:hAnsi="Times New Roman" w:cs="Times New Roman"/>
+                <w:sz w:val="24"/>
+                <w:szCs w:val="24"/>
+              </w:rPr>
+            </w:pPr>
+            <w:r>
+              <w:rPr>
+                <w:rFonts w:ascii="Times New Roman" w:hAnsi="Times New Roman" w:cs="Times New Roman"/>
+                <w:sz w:val="24"/>
+                <w:szCs w:val="24"/>
+              </w:rPr>
+              <w:t>of team members</w:t>
+            </w:r>
+          </w:p>
+        </w:tc>
+        <w:tc>
+          <w:tcPr>
+            <w:tcW w:w="3005" w:type="dxa"/>
+            <w:shd w:val="clear" w:color="auto" w:fill="auto"/>
+            <w:vAlign w:val="center"/>
+          </w:tcPr>
+          <w:p>
+            <w:pPr>
+              <w:cnfStyle w:val="000000100000" w:firstRow="0" w:lastRow="0" w:firstColumn="0" w:lastColumn="0" w:oddVBand="0" w:evenVBand="0" w:oddHBand="1" w:evenHBand="0" w:firstRowFirstColumn="0" w:firstRowLastColumn="0" w:lastRowFirstColumn="0" w:lastRowLastColumn="0"/>
+              <w:rPr>
+                <w:rFonts w:ascii="Times New Roman" w:hAnsi="Times New Roman" w:cs="Times New Roman"/>
+                <w:sz w:val="24"/>
+                <w:szCs w:val="24"/>
+              </w:rPr>
+            </w:pPr>
+            <w:r>
+              <w:rPr>
+                <w:rFonts w:ascii="Times New Roman" w:hAnsi="Times New Roman" w:cs="Times New Roman"/>
+                <w:sz w:val="24"/>
+                <w:szCs w:val="24"/>
+              </w:rPr>
+              <w:t>Member must notice to the</w:t>
+            </w:r>
+          </w:p>
+          <w:p>
+            <w:pPr>
+              <w:cnfStyle w:val="000000100000" w:firstRow="0" w:lastRow="0" w:firstColumn="0" w:lastColumn="0" w:oddVBand="0" w:evenVBand="0" w:oddHBand="1" w:evenHBand="0" w:firstRowFirstColumn="0" w:firstRowLastColumn="0" w:lastRowFirstColumn="0" w:lastRowLastColumn="0"/>
+              <w:rPr>
+                <w:rFonts w:ascii="Times New Roman" w:hAnsi="Times New Roman" w:cs="Times New Roman"/>
+                <w:sz w:val="24"/>
+                <w:szCs w:val="24"/>
+              </w:rPr>
+            </w:pPr>
+            <w:r>
+              <w:rPr>
+                <w:rFonts w:ascii="Times New Roman" w:hAnsi="Times New Roman" w:cs="Times New Roman"/>
+                <w:sz w:val="24"/>
+                <w:szCs w:val="24"/>
+              </w:rPr>
+              <w:t>team about absence period</w:t>
+            </w:r>
+          </w:p>
+          <w:p>
+            <w:pPr>
+              <w:cnfStyle w:val="000000100000" w:firstRow="0" w:lastRow="0" w:firstColumn="0" w:lastColumn="0" w:oddVBand="0" w:evenVBand="0" w:oddHBand="1" w:evenHBand="0" w:firstRowFirstColumn="0" w:firstRowLastColumn="0" w:lastRowFirstColumn="0" w:lastRowLastColumn="0"/>
+              <w:rPr>
+                <w:rFonts w:ascii="Times New Roman" w:hAnsi="Times New Roman" w:cs="Times New Roman"/>
+                <w:sz w:val="24"/>
+                <w:szCs w:val="24"/>
+              </w:rPr>
+            </w:pPr>
+            <w:r>
+              <w:rPr>
+                <w:rFonts w:ascii="Times New Roman" w:hAnsi="Times New Roman" w:cs="Times New Roman"/>
+                <w:sz w:val="24"/>
+                <w:szCs w:val="24"/>
+              </w:rPr>
+              <w:t>and the plan of how to</w:t>
+            </w:r>
+          </w:p>
+          <w:p>
+            <w:pPr>
+              <w:cnfStyle w:val="000000100000" w:firstRow="0" w:lastRow="0" w:firstColumn="0" w:lastColumn="0" w:oddVBand="0" w:evenVBand="0" w:oddHBand="1" w:evenHBand="0" w:firstRowFirstColumn="0" w:firstRowLastColumn="0" w:lastRowFirstColumn="0" w:lastRowLastColumn="0"/>
+              <w:rPr>
+                <w:rFonts w:ascii="Times New Roman" w:hAnsi="Times New Roman" w:cs="Times New Roman"/>
+                <w:sz w:val="24"/>
+                <w:szCs w:val="24"/>
+              </w:rPr>
+            </w:pPr>
+            <w:r>
+              <w:rPr>
+                <w:rFonts w:ascii="Times New Roman" w:hAnsi="Times New Roman" w:cs="Times New Roman"/>
+                <w:sz w:val="24"/>
+                <w:szCs w:val="24"/>
+              </w:rPr>
+              <w:t>keep up with the work</w:t>
+            </w:r>
+          </w:p>
+          <w:p>
+            <w:pPr>
+              <w:cnfStyle w:val="000000100000" w:firstRow="0" w:lastRow="0" w:firstColumn="0" w:lastColumn="0" w:oddVBand="0" w:evenVBand="0" w:oddHBand="1" w:evenHBand="0" w:firstRowFirstColumn="0" w:firstRowLastColumn="0" w:lastRowFirstColumn="0" w:lastRowLastColumn="0"/>
+              <w:rPr>
+                <w:rFonts w:ascii="Times New Roman" w:hAnsi="Times New Roman" w:cs="Times New Roman"/>
+                <w:sz w:val="24"/>
+                <w:szCs w:val="24"/>
+              </w:rPr>
+            </w:pPr>
+            <w:r>
+              <w:rPr>
+                <w:rFonts w:ascii="Times New Roman" w:hAnsi="Times New Roman" w:cs="Times New Roman"/>
+                <w:sz w:val="24"/>
+                <w:szCs w:val="24"/>
+              </w:rPr>
+              <w:t>process.</w:t>
+            </w:r>
+          </w:p>
+        </w:tc>
+        <w:tc>
+          <w:tcPr>
+            <w:tcW w:w="2575" w:type="dxa"/>
+            <w:shd w:val="clear" w:color="auto" w:fill="auto"/>
+            <w:vAlign w:val="center"/>
+          </w:tcPr>
+          <w:p>
+            <w:pPr>
+              <w:cnfStyle w:val="000000100000" w:firstRow="0" w:lastRow="0" w:firstColumn="0" w:lastColumn="0" w:oddVBand="0" w:evenVBand="0" w:oddHBand="1" w:evenHBand="0" w:firstRowFirstColumn="0" w:firstRowLastColumn="0" w:lastRowFirstColumn="0" w:lastRowLastColumn="0"/>
+              <w:rPr>
+                <w:rFonts w:ascii="Times New Roman" w:hAnsi="Times New Roman" w:cs="Times New Roman"/>
+                <w:sz w:val="24"/>
+                <w:szCs w:val="24"/>
+              </w:rPr>
+            </w:pPr>
+            <w:r>
+              <w:rPr>
+                <w:rFonts w:ascii="Times New Roman" w:hAnsi="Times New Roman" w:cs="Times New Roman"/>
+                <w:sz w:val="24"/>
+                <w:szCs w:val="24"/>
+              </w:rPr>
+              <w:t>Ensure that the absence</w:t>
+            </w:r>
+          </w:p>
+          <w:p>
+            <w:pPr>
+              <w:cnfStyle w:val="000000100000" w:firstRow="0" w:lastRow="0" w:firstColumn="0" w:lastColumn="0" w:oddVBand="0" w:evenVBand="0" w:oddHBand="1" w:evenHBand="0" w:firstRowFirstColumn="0" w:firstRowLastColumn="0" w:lastRowFirstColumn="0" w:lastRowLastColumn="0"/>
+              <w:rPr>
+                <w:rFonts w:ascii="Times New Roman" w:hAnsi="Times New Roman" w:cs="Times New Roman"/>
+                <w:sz w:val="24"/>
+                <w:szCs w:val="24"/>
+              </w:rPr>
+            </w:pPr>
+            <w:r>
+              <w:rPr>
+                <w:rFonts w:ascii="Times New Roman" w:hAnsi="Times New Roman" w:cs="Times New Roman"/>
+                <w:sz w:val="24"/>
+                <w:szCs w:val="24"/>
+              </w:rPr>
+              <w:t>of a member won’t</w:t>
+            </w:r>
+          </w:p>
+          <w:p>
+            <w:pPr>
+              <w:cnfStyle w:val="000000100000" w:firstRow="0" w:lastRow="0" w:firstColumn="0" w:lastColumn="0" w:oddVBand="0" w:evenVBand="0" w:oddHBand="1" w:evenHBand="0" w:firstRowFirstColumn="0" w:firstRowLastColumn="0" w:lastRowFirstColumn="0" w:lastRowLastColumn="0"/>
+              <w:rPr>
+                <w:rFonts w:ascii="Times New Roman" w:hAnsi="Times New Roman" w:cs="Times New Roman"/>
+                <w:sz w:val="24"/>
+                <w:szCs w:val="24"/>
+              </w:rPr>
+            </w:pPr>
+            <w:r>
+              <w:rPr>
+                <w:rFonts w:ascii="Times New Roman" w:hAnsi="Times New Roman" w:cs="Times New Roman"/>
+                <w:sz w:val="24"/>
+                <w:szCs w:val="24"/>
+              </w:rPr>
+              <w:t>affect others and</w:t>
+            </w:r>
+          </w:p>
+          <w:p>
+            <w:pPr>
+              <w:cnfStyle w:val="000000100000" w:firstRow="0" w:lastRow="0" w:firstColumn="0" w:lastColumn="0" w:oddVBand="0" w:evenVBand="0" w:oddHBand="1" w:evenHBand="0" w:firstRowFirstColumn="0" w:firstRowLastColumn="0" w:lastRowFirstColumn="0" w:lastRowLastColumn="0"/>
+              <w:rPr>
+                <w:rFonts w:ascii="Times New Roman" w:hAnsi="Times New Roman" w:cs="Times New Roman"/>
+                <w:sz w:val="24"/>
+                <w:szCs w:val="24"/>
+              </w:rPr>
+            </w:pPr>
+            <w:r>
+              <w:rPr>
+                <w:rFonts w:ascii="Times New Roman" w:hAnsi="Times New Roman" w:cs="Times New Roman"/>
+                <w:sz w:val="24"/>
+                <w:szCs w:val="24"/>
+              </w:rPr>
+              <w:t>always have plans to</w:t>
+            </w:r>
+          </w:p>
+          <w:p>
+            <w:pPr>
+              <w:cnfStyle w:val="000000100000" w:firstRow="0" w:lastRow="0" w:firstColumn="0" w:lastColumn="0" w:oddVBand="0" w:evenVBand="0" w:oddHBand="1" w:evenHBand="0" w:firstRowFirstColumn="0" w:firstRowLastColumn="0" w:lastRowFirstColumn="0" w:lastRowLastColumn="0"/>
+              <w:rPr>
+                <w:rFonts w:ascii="Times New Roman" w:hAnsi="Times New Roman" w:cs="Times New Roman"/>
+                <w:sz w:val="24"/>
+                <w:szCs w:val="24"/>
+              </w:rPr>
+            </w:pPr>
+            <w:r>
+              <w:rPr>
+                <w:rFonts w:ascii="Times New Roman" w:hAnsi="Times New Roman" w:cs="Times New Roman"/>
+                <w:sz w:val="24"/>
+                <w:szCs w:val="24"/>
+              </w:rPr>
+              <w:t>deal with this problem.</w:t>
+            </w:r>
+          </w:p>
+        </w:tc>
+        <w:tc>
+          <w:tcPr>
+            <w:tcW w:w="1165" w:type="dxa"/>
+            <w:shd w:val="clear" w:color="auto" w:fill="auto"/>
+            <w:vAlign w:val="center"/>
+          </w:tcPr>
+          <w:p>
+            <w:pPr>
+              <w:keepNext/>
+              <w:cnfStyle w:val="000000100000" w:firstRow="0" w:lastRow="0" w:firstColumn="0" w:lastColumn="0" w:oddVBand="0" w:evenVBand="0" w:oddHBand="1" w:evenHBand="0" w:firstRowFirstColumn="0" w:firstRowLastColumn="0" w:lastRowFirstColumn="0" w:lastRowLastColumn="0"/>
+              <w:rPr>
+                <w:rFonts w:ascii="Times New Roman" w:hAnsi="Times New Roman" w:cs="Times New Roman"/>
+                <w:sz w:val="24"/>
+                <w:szCs w:val="24"/>
+              </w:rPr>
+            </w:pPr>
+            <w:r>
+              <w:rPr>
+                <w:rFonts w:ascii="Times New Roman" w:hAnsi="Times New Roman" w:cs="Times New Roman"/>
+                <w:sz w:val="24"/>
+                <w:szCs w:val="24"/>
+              </w:rPr>
+              <w:t>Closed</w:t>
+            </w:r>
+          </w:p>
+        </w:tc>
+      </w:tr>
+    </w:tbl>
+    <w:p>
+      <w:pPr>
+        <w:pStyle w:val="Caption"/>
+        <w:jc w:val="center"/>
+        <w:rPr>
+          <w:rFonts w:ascii="Times New Roman" w:hAnsi="Times New Roman" w:cs="Times New Roman"/>
+          <w:sz w:val="24"/>
+          <w:szCs w:val="24"/>
+        </w:rPr>
+      </w:pPr>
+      <w:r>
+        <w:t>Table 2-5: Risk Management Plan</w:t>
+      </w:r>
+    </w:p>
     <w:p>
       <w:pPr>
         <w:pStyle w:val="ListParagraph"/>
@@ -8418,6 +9979,2092 @@
           <w:szCs w:val="24"/>
         </w:rPr>
         <w:t>Communication Plan</w:t>
+      </w:r>
+    </w:p>
+    <w:p>
+      <w:pPr>
+        <w:spacing w:line="360" w:lineRule="auto"/>
+        <w:ind w:firstLine="720"/>
+        <w:rPr>
+          <w:rFonts w:ascii="Times New Roman" w:hAnsi="Times New Roman" w:cs="Times New Roman"/>
+          <w:sz w:val="24"/>
+          <w:szCs w:val="24"/>
+        </w:rPr>
+      </w:pPr>
+      <w:r>
+        <w:rPr>
+          <w:rFonts w:ascii="Times New Roman" w:hAnsi="Times New Roman" w:cs="Times New Roman"/>
+          <w:b/>
+          <w:sz w:val="24"/>
+          <w:szCs w:val="24"/>
+        </w:rPr>
+        <w:t>Weekly meeting schedule:</w:t>
+      </w:r>
+      <w:r>
+        <w:rPr>
+          <w:rFonts w:ascii="Times New Roman" w:hAnsi="Times New Roman" w:cs="Times New Roman"/>
+          <w:sz w:val="24"/>
+          <w:szCs w:val="24"/>
+        </w:rPr>
+        <w:t xml:space="preserve"> We follow the Iterative and Incremental Process Model, and we separate the project into two main team, back-end API team and front-end web app team. Each team will do the tasks the task assigned to team members by the Team Leader and depending on difficulty the Technical Leader will assign deadlines for each task. We have a meeting every Thursday to update all team members about what has been done during last week.</w:t>
+      </w:r>
+    </w:p>
+    <w:p>
+      <w:pPr>
+        <w:spacing w:line="360" w:lineRule="auto"/>
+        <w:ind w:firstLine="720"/>
+        <w:rPr>
+          <w:rFonts w:ascii="Times New Roman" w:hAnsi="Times New Roman" w:cs="Times New Roman"/>
+          <w:sz w:val="24"/>
+          <w:szCs w:val="24"/>
+        </w:rPr>
+      </w:pPr>
+      <w:r>
+        <w:rPr>
+          <w:rFonts w:ascii="Times New Roman" w:hAnsi="Times New Roman" w:cs="Times New Roman"/>
+          <w:b/>
+          <w:sz w:val="24"/>
+          <w:szCs w:val="24"/>
+        </w:rPr>
+        <w:t>Daily meeting schedule:</w:t>
+      </w:r>
+      <w:r>
+        <w:rPr>
+          <w:rFonts w:ascii="Times New Roman" w:hAnsi="Times New Roman" w:cs="Times New Roman"/>
+          <w:sz w:val="24"/>
+          <w:szCs w:val="24"/>
+        </w:rPr>
+        <w:t xml:space="preserve"> Each sub team has one development team with different schedule and deadlines. Before the daily meetings, each member will be telling:</w:t>
+      </w:r>
+    </w:p>
+    <w:p>
+      <w:pPr>
+        <w:pStyle w:val="ListParagraph"/>
+        <w:numPr>
+          <w:ilvl w:val="0"/>
+          <w:numId w:val="14"/>
+        </w:numPr>
+        <w:spacing w:line="360" w:lineRule="auto"/>
+        <w:rPr>
+          <w:rFonts w:ascii="Times New Roman" w:hAnsi="Times New Roman" w:cs="Times New Roman"/>
+          <w:sz w:val="24"/>
+          <w:szCs w:val="24"/>
+        </w:rPr>
+      </w:pPr>
+      <w:r>
+        <w:rPr>
+          <w:rFonts w:ascii="Times New Roman" w:hAnsi="Times New Roman" w:cs="Times New Roman"/>
+          <w:sz w:val="24"/>
+          <w:szCs w:val="24"/>
+        </w:rPr>
+        <w:t>What he has completed.</w:t>
+      </w:r>
+    </w:p>
+    <w:p>
+      <w:pPr>
+        <w:pStyle w:val="ListParagraph"/>
+        <w:numPr>
+          <w:ilvl w:val="0"/>
+          <w:numId w:val="14"/>
+        </w:numPr>
+        <w:spacing w:line="360" w:lineRule="auto"/>
+        <w:rPr>
+          <w:rFonts w:ascii="Times New Roman" w:hAnsi="Times New Roman" w:cs="Times New Roman"/>
+          <w:sz w:val="24"/>
+          <w:szCs w:val="24"/>
+        </w:rPr>
+      </w:pPr>
+      <w:r>
+        <w:rPr>
+          <w:rFonts w:ascii="Times New Roman" w:hAnsi="Times New Roman" w:cs="Times New Roman"/>
+          <w:sz w:val="24"/>
+          <w:szCs w:val="24"/>
+        </w:rPr>
+        <w:t>What he is working on.</w:t>
+      </w:r>
+    </w:p>
+    <w:p>
+      <w:pPr>
+        <w:pStyle w:val="ListParagraph"/>
+        <w:numPr>
+          <w:ilvl w:val="0"/>
+          <w:numId w:val="14"/>
+        </w:numPr>
+        <w:spacing w:line="360" w:lineRule="auto"/>
+        <w:rPr>
+          <w:rFonts w:ascii="Times New Roman" w:hAnsi="Times New Roman" w:cs="Times New Roman"/>
+          <w:sz w:val="24"/>
+          <w:szCs w:val="24"/>
+        </w:rPr>
+      </w:pPr>
+      <w:r>
+        <w:rPr>
+          <w:rFonts w:ascii="Times New Roman" w:hAnsi="Times New Roman" w:cs="Times New Roman"/>
+          <w:sz w:val="24"/>
+          <w:szCs w:val="24"/>
+        </w:rPr>
+        <w:t>When he will finish.</w:t>
+      </w:r>
+    </w:p>
+    <w:p>
+      <w:pPr>
+        <w:pStyle w:val="ListParagraph"/>
+        <w:numPr>
+          <w:ilvl w:val="0"/>
+          <w:numId w:val="14"/>
+        </w:numPr>
+        <w:spacing w:line="360" w:lineRule="auto"/>
+        <w:rPr>
+          <w:rFonts w:ascii="Times New Roman" w:hAnsi="Times New Roman" w:cs="Times New Roman"/>
+          <w:sz w:val="24"/>
+          <w:szCs w:val="24"/>
+        </w:rPr>
+      </w:pPr>
+      <w:r>
+        <w:rPr>
+          <w:rFonts w:ascii="Times New Roman" w:hAnsi="Times New Roman" w:cs="Times New Roman"/>
+          <w:sz w:val="24"/>
+          <w:szCs w:val="24"/>
+        </w:rPr>
+        <w:t>What issues he is encountering, or if he needs assistance.</w:t>
+      </w:r>
+    </w:p>
+    <w:p>
+      <w:pPr>
+        <w:pStyle w:val="ListParagraph"/>
+        <w:numPr>
+          <w:ilvl w:val="0"/>
+          <w:numId w:val="14"/>
+        </w:numPr>
+        <w:spacing w:line="360" w:lineRule="auto"/>
+        <w:rPr>
+          <w:rFonts w:ascii="Times New Roman" w:hAnsi="Times New Roman" w:cs="Times New Roman"/>
+          <w:sz w:val="24"/>
+          <w:szCs w:val="24"/>
+        </w:rPr>
+      </w:pPr>
+      <w:r>
+        <w:rPr>
+          <w:rFonts w:ascii="Times New Roman" w:hAnsi="Times New Roman" w:cs="Times New Roman"/>
+          <w:sz w:val="24"/>
+          <w:szCs w:val="24"/>
+        </w:rPr>
+        <w:t>What he will be doing after finishing the task.</w:t>
+      </w:r>
+    </w:p>
+    <w:p>
+      <w:pPr>
+        <w:spacing w:line="360" w:lineRule="auto"/>
+        <w:ind w:firstLine="720"/>
+        <w:rPr>
+          <w:rFonts w:ascii="Times New Roman" w:hAnsi="Times New Roman" w:cs="Times New Roman"/>
+          <w:sz w:val="24"/>
+          <w:szCs w:val="24"/>
+        </w:rPr>
+      </w:pPr>
+      <w:r>
+        <w:rPr>
+          <w:rFonts w:ascii="Times New Roman" w:hAnsi="Times New Roman" w:cs="Times New Roman"/>
+          <w:b/>
+          <w:sz w:val="24"/>
+          <w:szCs w:val="24"/>
+        </w:rPr>
+        <w:t>Unscheduled meeting:</w:t>
+      </w:r>
+      <w:r>
+        <w:rPr>
+          <w:rFonts w:ascii="Times New Roman" w:hAnsi="Times New Roman" w:cs="Times New Roman"/>
+          <w:sz w:val="24"/>
+          <w:szCs w:val="24"/>
+        </w:rPr>
+        <w:t xml:space="preserve"> Assuming someone has encountered a serious problem that he wants to solve immediately, we will have a meeting via some online channel: Skype, or Phone. Face to face meeting in any emergency cases.</w:t>
+      </w:r>
+    </w:p>
+    <w:p>
+      <w:pPr>
+        <w:spacing w:line="360" w:lineRule="auto"/>
+        <w:ind w:firstLine="720"/>
+        <w:rPr>
+          <w:rFonts w:ascii="Times New Roman" w:hAnsi="Times New Roman" w:cs="Times New Roman"/>
+          <w:sz w:val="24"/>
+          <w:szCs w:val="24"/>
+        </w:rPr>
+      </w:pPr>
+      <w:r>
+        <w:rPr>
+          <w:rFonts w:ascii="Times New Roman" w:hAnsi="Times New Roman" w:cs="Times New Roman"/>
+          <w:b/>
+          <w:sz w:val="24"/>
+          <w:szCs w:val="24"/>
+        </w:rPr>
+        <w:lastRenderedPageBreak/>
+        <w:t>Communication channel:</w:t>
+      </w:r>
+      <w:r>
+        <w:rPr>
+          <w:rFonts w:ascii="Times New Roman" w:hAnsi="Times New Roman" w:cs="Times New Roman"/>
+          <w:sz w:val="24"/>
+          <w:szCs w:val="24"/>
+        </w:rPr>
+        <w:t xml:space="preserve"> Our main communication channel is Skype and Facebook group. We use TeamViewer for assisting team member when he meets technical issues.</w:t>
+      </w:r>
+    </w:p>
+    <w:p>
+      <w:pPr>
+        <w:rPr>
+          <w:rFonts w:ascii="Times New Roman" w:hAnsi="Times New Roman" w:cs="Times New Roman"/>
+          <w:sz w:val="24"/>
+          <w:szCs w:val="24"/>
+        </w:rPr>
+      </w:pPr>
+      <w:r>
+        <w:rPr>
+          <w:rFonts w:ascii="Times New Roman" w:hAnsi="Times New Roman" w:cs="Times New Roman"/>
+          <w:sz w:val="24"/>
+          <w:szCs w:val="24"/>
+        </w:rPr>
+        <w:br w:type="page"/>
+      </w:r>
+    </w:p>
+    <w:p>
+      <w:pPr>
+        <w:jc w:val="center"/>
+        <w:rPr>
+          <w:rFonts w:ascii="Times New Roman" w:hAnsi="Times New Roman" w:cs="Times New Roman"/>
+          <w:b/>
+          <w:sz w:val="24"/>
+          <w:szCs w:val="24"/>
+        </w:rPr>
+      </w:pPr>
+      <w:r>
+        <w:rPr>
+          <w:rFonts w:ascii="Times New Roman" w:hAnsi="Times New Roman" w:cs="Times New Roman"/>
+          <w:b/>
+          <w:sz w:val="36"/>
+          <w:szCs w:val="36"/>
+        </w:rPr>
+        <w:lastRenderedPageBreak/>
+        <w:t>Chapter 3: Software Requirement Specification</w:t>
+      </w:r>
+    </w:p>
+    <w:p>
+      <w:pPr>
+        <w:spacing w:line="360" w:lineRule="auto"/>
+        <w:rPr>
+          <w:rFonts w:ascii="Times New Roman" w:hAnsi="Times New Roman" w:cs="Times New Roman"/>
+          <w:sz w:val="24"/>
+          <w:szCs w:val="24"/>
+        </w:rPr>
+      </w:pPr>
+    </w:p>
+    <w:p>
+      <w:pPr>
+        <w:spacing w:line="360" w:lineRule="auto"/>
+        <w:rPr>
+          <w:rFonts w:ascii="Times New Roman" w:hAnsi="Times New Roman" w:cs="Times New Roman"/>
+          <w:b/>
+          <w:sz w:val="24"/>
+          <w:szCs w:val="24"/>
+        </w:rPr>
+      </w:pPr>
+      <w:r>
+        <w:rPr>
+          <w:rFonts w:ascii="Times New Roman" w:hAnsi="Times New Roman" w:cs="Times New Roman"/>
+          <w:b/>
+          <w:sz w:val="24"/>
+          <w:szCs w:val="24"/>
+        </w:rPr>
+        <w:t>3.1 Purpose</w:t>
+      </w:r>
+    </w:p>
+    <w:p>
+      <w:pPr>
+        <w:spacing w:line="360" w:lineRule="auto"/>
+        <w:ind w:firstLine="720"/>
+        <w:rPr>
+          <w:rFonts w:ascii="Times New Roman" w:hAnsi="Times New Roman" w:cs="Times New Roman"/>
+          <w:sz w:val="24"/>
+          <w:szCs w:val="24"/>
+        </w:rPr>
+      </w:pPr>
+      <w:r>
+        <w:rPr>
+          <w:rFonts w:ascii="Times New Roman" w:hAnsi="Times New Roman" w:cs="Times New Roman"/>
+          <w:sz w:val="24"/>
+          <w:szCs w:val="24"/>
+        </w:rPr>
+        <w:t>This chapter contains details about functional and non-functional requirements the website. Constraints and detailed requirements are specifically described for developers to follow when completing the tasks.</w:t>
+      </w:r>
+    </w:p>
+    <w:p>
+      <w:pPr>
+        <w:spacing w:line="360" w:lineRule="auto"/>
+        <w:rPr>
+          <w:rFonts w:ascii="Times New Roman" w:hAnsi="Times New Roman" w:cs="Times New Roman"/>
+          <w:b/>
+          <w:sz w:val="24"/>
+          <w:szCs w:val="24"/>
+        </w:rPr>
+      </w:pPr>
+      <w:r>
+        <w:rPr>
+          <w:rFonts w:ascii="Times New Roman" w:hAnsi="Times New Roman" w:cs="Times New Roman"/>
+          <w:b/>
+          <w:sz w:val="24"/>
+          <w:szCs w:val="24"/>
+        </w:rPr>
+        <w:t>3.2 Functional Requirements</w:t>
+      </w:r>
+    </w:p>
+    <w:p>
+      <w:pPr>
+        <w:spacing w:line="360" w:lineRule="auto"/>
+        <w:rPr>
+          <w:rFonts w:ascii="Times New Roman" w:hAnsi="Times New Roman" w:cs="Times New Roman"/>
+          <w:b/>
+          <w:sz w:val="24"/>
+          <w:szCs w:val="24"/>
+        </w:rPr>
+      </w:pPr>
+      <w:r>
+        <w:rPr>
+          <w:rFonts w:ascii="Times New Roman" w:hAnsi="Times New Roman" w:cs="Times New Roman"/>
+          <w:b/>
+          <w:sz w:val="24"/>
+          <w:szCs w:val="24"/>
+        </w:rPr>
+        <w:t>3.2.1 Use Case Diagram</w:t>
+      </w:r>
+    </w:p>
+    <w:p>
+      <w:pPr>
+        <w:spacing w:line="360" w:lineRule="auto"/>
+        <w:rPr>
+          <w:rFonts w:ascii="Times New Roman" w:hAnsi="Times New Roman" w:cs="Times New Roman"/>
+          <w:b/>
+          <w:sz w:val="24"/>
+          <w:szCs w:val="24"/>
+        </w:rPr>
+      </w:pPr>
+      <w:r>
+        <w:rPr>
+          <w:rFonts w:ascii="Times New Roman" w:hAnsi="Times New Roman" w:cs="Times New Roman"/>
+          <w:b/>
+          <w:noProof/>
+          <w:sz w:val="24"/>
+          <w:szCs w:val="24"/>
+        </w:rPr>
+        <w:drawing>
+          <wp:inline distT="0" distB="0" distL="0" distR="0">
+            <wp:extent cx="5943600" cy="5234940"/>
+            <wp:effectExtent l="0" t="0" r="0" b="3810"/>
+            <wp:docPr id="11" name="Picture 11"/>
+            <wp:cNvGraphicFramePr>
+              <a:graphicFrameLocks xmlns:a="http://schemas.openxmlformats.org/drawingml/2006/main" noChangeAspect="1"/>
+            </wp:cNvGraphicFramePr>
+            <a:graphic xmlns:a="http://schemas.openxmlformats.org/drawingml/2006/main">
+              <a:graphicData uri="http://schemas.openxmlformats.org/drawingml/2006/picture">
+                <pic:pic xmlns:pic="http://schemas.openxmlformats.org/drawingml/2006/picture">
+                  <pic:nvPicPr>
+                    <pic:cNvPr id="11" name="TripSharing_Usecases_v2.png"/>
+                    <pic:cNvPicPr/>
+                  </pic:nvPicPr>
+                  <pic:blipFill>
+                    <a:blip r:embed="rId20" cstate="print">
+                      <a:extLst>
+                        <a:ext uri="{28A0092B-C50C-407E-A947-70E740481C1C}">
+                          <a14:useLocalDpi xmlns:a14="http://schemas.microsoft.com/office/drawing/2010/main" val="0"/>
+                        </a:ext>
+                      </a:extLst>
+                    </a:blip>
+                    <a:stretch>
+                      <a:fillRect/>
+                    </a:stretch>
+                  </pic:blipFill>
+                  <pic:spPr>
+                    <a:xfrm>
+                      <a:off x="0" y="0"/>
+                      <a:ext cx="5943600" cy="5234940"/>
+                    </a:xfrm>
+                    <a:prstGeom prst="rect">
+                      <a:avLst/>
+                    </a:prstGeom>
+                  </pic:spPr>
+                </pic:pic>
+              </a:graphicData>
+            </a:graphic>
+          </wp:inline>
+        </w:drawing>
+      </w:r>
+    </w:p>
+    <w:p>
+      <w:pPr>
+        <w:spacing w:line="360" w:lineRule="auto"/>
+        <w:rPr>
+          <w:rFonts w:ascii="Times New Roman" w:hAnsi="Times New Roman" w:cs="Times New Roman"/>
+          <w:b/>
+          <w:sz w:val="24"/>
+          <w:szCs w:val="24"/>
+        </w:rPr>
+      </w:pPr>
+      <w:r>
+        <w:rPr>
+          <w:rFonts w:ascii="Times New Roman" w:hAnsi="Times New Roman" w:cs="Times New Roman"/>
+          <w:b/>
+          <w:sz w:val="24"/>
+          <w:szCs w:val="24"/>
+        </w:rPr>
+        <w:lastRenderedPageBreak/>
+        <w:t>3.2.2 Business Rules</w:t>
+      </w:r>
+      <w:bookmarkStart w:id="0" w:name="_GoBack"/>
+      <w:bookmarkEnd w:id="0"/>
+    </w:p>
+    <w:tbl>
+      <w:tblPr>
+        <w:tblStyle w:val="TableGrid"/>
+        <w:tblW w:w="0" w:type="auto"/>
+        <w:tblLook w:val="04A0" w:firstRow="1" w:lastRow="0" w:firstColumn="1" w:lastColumn="0" w:noHBand="0" w:noVBand="1"/>
+      </w:tblPr>
+      <w:tblGrid>
+        <w:gridCol w:w="715"/>
+        <w:gridCol w:w="8635"/>
+      </w:tblGrid>
+      <w:tr>
+        <w:trPr>
+          <w:trHeight w:val="665"/>
+        </w:trPr>
+        <w:tc>
+          <w:tcPr>
+            <w:tcW w:w="715" w:type="dxa"/>
+            <w:shd w:val="clear" w:color="auto" w:fill="A6A6A6" w:themeFill="background1" w:themeFillShade="A6"/>
+            <w:vAlign w:val="center"/>
+          </w:tcPr>
+          <w:p>
+            <w:pPr>
+              <w:spacing w:line="360" w:lineRule="auto"/>
+              <w:jc w:val="center"/>
+              <w:rPr>
+                <w:rFonts w:ascii="Times New Roman" w:hAnsi="Times New Roman" w:cs="Times New Roman"/>
+                <w:b/>
+                <w:sz w:val="24"/>
+                <w:szCs w:val="24"/>
+              </w:rPr>
+            </w:pPr>
+            <w:r>
+              <w:rPr>
+                <w:rFonts w:ascii="Times New Roman" w:hAnsi="Times New Roman" w:cs="Times New Roman"/>
+                <w:b/>
+                <w:sz w:val="24"/>
+                <w:szCs w:val="24"/>
+              </w:rPr>
+              <w:t>No</w:t>
+            </w:r>
+          </w:p>
+        </w:tc>
+        <w:tc>
+          <w:tcPr>
+            <w:tcW w:w="8635" w:type="dxa"/>
+            <w:shd w:val="clear" w:color="auto" w:fill="A6A6A6" w:themeFill="background1" w:themeFillShade="A6"/>
+            <w:vAlign w:val="center"/>
+          </w:tcPr>
+          <w:p>
+            <w:pPr>
+              <w:spacing w:line="360" w:lineRule="auto"/>
+              <w:rPr>
+                <w:rFonts w:ascii="Times New Roman" w:hAnsi="Times New Roman" w:cs="Times New Roman"/>
+                <w:b/>
+                <w:sz w:val="24"/>
+                <w:szCs w:val="24"/>
+              </w:rPr>
+            </w:pPr>
+            <w:r>
+              <w:rPr>
+                <w:rFonts w:ascii="Times New Roman" w:hAnsi="Times New Roman" w:cs="Times New Roman"/>
+                <w:b/>
+                <w:sz w:val="24"/>
+                <w:szCs w:val="24"/>
+              </w:rPr>
+              <w:t>Description</w:t>
+            </w:r>
+          </w:p>
+        </w:tc>
+      </w:tr>
+      <w:tr>
+        <w:tc>
+          <w:tcPr>
+            <w:tcW w:w="715" w:type="dxa"/>
+            <w:vAlign w:val="center"/>
+          </w:tcPr>
+          <w:p>
+            <w:pPr>
+              <w:spacing w:line="360" w:lineRule="auto"/>
+              <w:jc w:val="center"/>
+              <w:rPr>
+                <w:rFonts w:ascii="Times New Roman" w:hAnsi="Times New Roman" w:cs="Times New Roman"/>
+                <w:b/>
+                <w:sz w:val="24"/>
+                <w:szCs w:val="24"/>
+              </w:rPr>
+            </w:pPr>
+            <w:r>
+              <w:rPr>
+                <w:rFonts w:ascii="Times New Roman" w:hAnsi="Times New Roman" w:cs="Times New Roman"/>
+                <w:b/>
+                <w:sz w:val="24"/>
+                <w:szCs w:val="24"/>
+              </w:rPr>
+              <w:t>B1</w:t>
+            </w:r>
+          </w:p>
+        </w:tc>
+        <w:tc>
+          <w:tcPr>
+            <w:tcW w:w="8635" w:type="dxa"/>
+            <w:vAlign w:val="center"/>
+          </w:tcPr>
+          <w:p>
+            <w:pPr>
+              <w:spacing w:line="360" w:lineRule="auto"/>
+              <w:rPr>
+                <w:rFonts w:ascii="Times New Roman" w:hAnsi="Times New Roman" w:cs="Times New Roman"/>
+                <w:sz w:val="24"/>
+                <w:szCs w:val="24"/>
+              </w:rPr>
+            </w:pPr>
+            <w:r>
+              <w:rPr>
+                <w:rFonts w:ascii="Times New Roman" w:hAnsi="Times New Roman" w:cs="Times New Roman"/>
+                <w:sz w:val="24"/>
+                <w:szCs w:val="24"/>
+              </w:rPr>
+              <w:t>The email must not be empty and valid.</w:t>
+            </w:r>
+          </w:p>
+        </w:tc>
+      </w:tr>
+      <w:tr>
+        <w:tc>
+          <w:tcPr>
+            <w:tcW w:w="715" w:type="dxa"/>
+            <w:vAlign w:val="center"/>
+          </w:tcPr>
+          <w:p>
+            <w:pPr>
+              <w:spacing w:line="360" w:lineRule="auto"/>
+              <w:jc w:val="center"/>
+              <w:rPr>
+                <w:rFonts w:ascii="Times New Roman" w:hAnsi="Times New Roman" w:cs="Times New Roman"/>
+                <w:b/>
+                <w:sz w:val="24"/>
+                <w:szCs w:val="24"/>
+              </w:rPr>
+            </w:pPr>
+            <w:r>
+              <w:rPr>
+                <w:rFonts w:ascii="Times New Roman" w:hAnsi="Times New Roman" w:cs="Times New Roman"/>
+                <w:b/>
+                <w:sz w:val="24"/>
+                <w:szCs w:val="24"/>
+              </w:rPr>
+              <w:t>B2</w:t>
+            </w:r>
+          </w:p>
+        </w:tc>
+        <w:tc>
+          <w:tcPr>
+            <w:tcW w:w="8635" w:type="dxa"/>
+            <w:vAlign w:val="center"/>
+          </w:tcPr>
+          <w:p>
+            <w:pPr>
+              <w:spacing w:line="360" w:lineRule="auto"/>
+              <w:rPr>
+                <w:rFonts w:ascii="Times New Roman" w:hAnsi="Times New Roman" w:cs="Times New Roman"/>
+                <w:sz w:val="24"/>
+                <w:szCs w:val="24"/>
+              </w:rPr>
+            </w:pPr>
+            <w:r>
+              <w:rPr>
+                <w:rFonts w:ascii="Times New Roman" w:hAnsi="Times New Roman" w:cs="Times New Roman"/>
+                <w:sz w:val="24"/>
+                <w:szCs w:val="24"/>
+              </w:rPr>
+              <w:t>The confirm password must be matched with the new password.</w:t>
+            </w:r>
+          </w:p>
+        </w:tc>
+      </w:tr>
+      <w:tr>
+        <w:tc>
+          <w:tcPr>
+            <w:tcW w:w="715" w:type="dxa"/>
+            <w:vAlign w:val="center"/>
+          </w:tcPr>
+          <w:p>
+            <w:pPr>
+              <w:spacing w:line="360" w:lineRule="auto"/>
+              <w:jc w:val="center"/>
+              <w:rPr>
+                <w:rFonts w:ascii="Times New Roman" w:hAnsi="Times New Roman" w:cs="Times New Roman"/>
+                <w:b/>
+                <w:sz w:val="24"/>
+                <w:szCs w:val="24"/>
+              </w:rPr>
+            </w:pPr>
+            <w:r>
+              <w:rPr>
+                <w:rFonts w:ascii="Times New Roman" w:hAnsi="Times New Roman" w:cs="Times New Roman"/>
+                <w:b/>
+                <w:sz w:val="24"/>
+                <w:szCs w:val="24"/>
+              </w:rPr>
+              <w:t>B3</w:t>
+            </w:r>
+          </w:p>
+        </w:tc>
+        <w:tc>
+          <w:tcPr>
+            <w:tcW w:w="8635" w:type="dxa"/>
+            <w:vAlign w:val="center"/>
+          </w:tcPr>
+          <w:p>
+            <w:pPr>
+              <w:spacing w:line="360" w:lineRule="auto"/>
+              <w:rPr>
+                <w:rFonts w:ascii="Times New Roman" w:hAnsi="Times New Roman" w:cs="Times New Roman"/>
+                <w:sz w:val="24"/>
+                <w:szCs w:val="24"/>
+              </w:rPr>
+            </w:pPr>
+            <w:r>
+              <w:rPr>
+                <w:rFonts w:ascii="Times New Roman" w:hAnsi="Times New Roman" w:cs="Times New Roman"/>
+                <w:sz w:val="24"/>
+                <w:szCs w:val="24"/>
+              </w:rPr>
+              <w:t>Username must not be empty and not be longer than 100 characters</w:t>
+            </w:r>
+          </w:p>
+        </w:tc>
+      </w:tr>
+      <w:tr>
+        <w:tc>
+          <w:tcPr>
+            <w:tcW w:w="715" w:type="dxa"/>
+            <w:vAlign w:val="center"/>
+          </w:tcPr>
+          <w:p>
+            <w:pPr>
+              <w:spacing w:line="360" w:lineRule="auto"/>
+              <w:jc w:val="center"/>
+              <w:rPr>
+                <w:rFonts w:ascii="Times New Roman" w:hAnsi="Times New Roman" w:cs="Times New Roman"/>
+                <w:b/>
+                <w:sz w:val="24"/>
+                <w:szCs w:val="24"/>
+              </w:rPr>
+            </w:pPr>
+            <w:r>
+              <w:rPr>
+                <w:rFonts w:ascii="Times New Roman" w:hAnsi="Times New Roman" w:cs="Times New Roman"/>
+                <w:b/>
+                <w:sz w:val="24"/>
+                <w:szCs w:val="24"/>
+              </w:rPr>
+              <w:t>B4</w:t>
+            </w:r>
+          </w:p>
+        </w:tc>
+        <w:tc>
+          <w:tcPr>
+            <w:tcW w:w="8635" w:type="dxa"/>
+            <w:vAlign w:val="center"/>
+          </w:tcPr>
+          <w:p>
+            <w:pPr>
+              <w:spacing w:line="360" w:lineRule="auto"/>
+              <w:rPr>
+                <w:rFonts w:ascii="Times New Roman" w:hAnsi="Times New Roman" w:cs="Times New Roman"/>
+                <w:sz w:val="24"/>
+                <w:szCs w:val="24"/>
+              </w:rPr>
+            </w:pPr>
+            <w:r>
+              <w:rPr>
+                <w:rFonts w:ascii="Times New Roman" w:hAnsi="Times New Roman" w:cs="Times New Roman"/>
+                <w:sz w:val="24"/>
+                <w:szCs w:val="24"/>
+              </w:rPr>
+              <w:t>Image file's mime type must be: "image/png" or "image/jpeg".</w:t>
+            </w:r>
+          </w:p>
+        </w:tc>
+      </w:tr>
+      <w:tr>
+        <w:tc>
+          <w:tcPr>
+            <w:tcW w:w="715" w:type="dxa"/>
+            <w:vAlign w:val="center"/>
+          </w:tcPr>
+          <w:p>
+            <w:pPr>
+              <w:spacing w:line="360" w:lineRule="auto"/>
+              <w:jc w:val="center"/>
+              <w:rPr>
+                <w:rFonts w:ascii="Times New Roman" w:hAnsi="Times New Roman" w:cs="Times New Roman"/>
+                <w:b/>
+                <w:sz w:val="24"/>
+                <w:szCs w:val="24"/>
+              </w:rPr>
+            </w:pPr>
+            <w:r>
+              <w:rPr>
+                <w:rFonts w:ascii="Times New Roman" w:hAnsi="Times New Roman" w:cs="Times New Roman"/>
+                <w:b/>
+                <w:sz w:val="24"/>
+                <w:szCs w:val="24"/>
+              </w:rPr>
+              <w:t>B5</w:t>
+            </w:r>
+          </w:p>
+        </w:tc>
+        <w:tc>
+          <w:tcPr>
+            <w:tcW w:w="8635" w:type="dxa"/>
+            <w:vAlign w:val="center"/>
+          </w:tcPr>
+          <w:p>
+            <w:pPr>
+              <w:spacing w:line="360" w:lineRule="auto"/>
+              <w:rPr>
+                <w:rFonts w:ascii="Times New Roman" w:hAnsi="Times New Roman" w:cs="Times New Roman"/>
+                <w:sz w:val="24"/>
+                <w:szCs w:val="24"/>
+              </w:rPr>
+            </w:pPr>
+            <w:r>
+              <w:rPr>
+                <w:rFonts w:ascii="Times New Roman" w:hAnsi="Times New Roman" w:cs="Times New Roman"/>
+                <w:sz w:val="24"/>
+                <w:szCs w:val="24"/>
+              </w:rPr>
+              <w:t>Maximum file size allowed is 10Mb</w:t>
+            </w:r>
+          </w:p>
+        </w:tc>
+      </w:tr>
+      <w:tr>
+        <w:tc>
+          <w:tcPr>
+            <w:tcW w:w="715" w:type="dxa"/>
+            <w:vAlign w:val="center"/>
+          </w:tcPr>
+          <w:p>
+            <w:pPr>
+              <w:spacing w:line="360" w:lineRule="auto"/>
+              <w:jc w:val="center"/>
+              <w:rPr>
+                <w:rFonts w:ascii="Times New Roman" w:hAnsi="Times New Roman" w:cs="Times New Roman"/>
+                <w:b/>
+                <w:sz w:val="24"/>
+                <w:szCs w:val="24"/>
+              </w:rPr>
+            </w:pPr>
+            <w:r>
+              <w:rPr>
+                <w:rFonts w:ascii="Times New Roman" w:hAnsi="Times New Roman" w:cs="Times New Roman"/>
+                <w:b/>
+                <w:sz w:val="24"/>
+                <w:szCs w:val="24"/>
+              </w:rPr>
+              <w:t>B6</w:t>
+            </w:r>
+          </w:p>
+        </w:tc>
+        <w:tc>
+          <w:tcPr>
+            <w:tcW w:w="8635" w:type="dxa"/>
+            <w:vAlign w:val="center"/>
+          </w:tcPr>
+          <w:p>
+            <w:pPr>
+              <w:spacing w:line="360" w:lineRule="auto"/>
+              <w:rPr>
+                <w:rFonts w:ascii="Times New Roman" w:hAnsi="Times New Roman" w:cs="Times New Roman"/>
+                <w:sz w:val="24"/>
+                <w:szCs w:val="24"/>
+              </w:rPr>
+            </w:pPr>
+            <w:r>
+              <w:rPr>
+                <w:rFonts w:ascii="Times New Roman" w:hAnsi="Times New Roman" w:cs="Times New Roman"/>
+                <w:sz w:val="24"/>
+                <w:szCs w:val="24"/>
+              </w:rPr>
+              <w:t xml:space="preserve">Every user has one of the following roles: </w:t>
+            </w:r>
+            <w:r>
+              <w:rPr>
+                <w:rFonts w:ascii="Times New Roman" w:hAnsi="Times New Roman" w:cs="Times New Roman"/>
+                <w:sz w:val="24"/>
+                <w:szCs w:val="24"/>
+              </w:rPr>
+              <w:t>Member</w:t>
+            </w:r>
+            <w:r>
+              <w:rPr>
+                <w:rFonts w:ascii="Times New Roman" w:hAnsi="Times New Roman" w:cs="Times New Roman"/>
+                <w:sz w:val="24"/>
+                <w:szCs w:val="24"/>
+              </w:rPr>
+              <w:t xml:space="preserve"> or Administrator.</w:t>
+            </w:r>
+          </w:p>
+        </w:tc>
+      </w:tr>
+      <w:tr>
+        <w:tc>
+          <w:tcPr>
+            <w:tcW w:w="715" w:type="dxa"/>
+            <w:vAlign w:val="center"/>
+          </w:tcPr>
+          <w:p>
+            <w:pPr>
+              <w:spacing w:line="360" w:lineRule="auto"/>
+              <w:jc w:val="center"/>
+              <w:rPr>
+                <w:rFonts w:ascii="Times New Roman" w:hAnsi="Times New Roman" w:cs="Times New Roman"/>
+                <w:b/>
+                <w:sz w:val="24"/>
+                <w:szCs w:val="24"/>
+              </w:rPr>
+            </w:pPr>
+            <w:r>
+              <w:rPr>
+                <w:rFonts w:ascii="Times New Roman" w:hAnsi="Times New Roman" w:cs="Times New Roman"/>
+                <w:b/>
+                <w:sz w:val="24"/>
+                <w:szCs w:val="24"/>
+              </w:rPr>
+              <w:t>B7</w:t>
+            </w:r>
+          </w:p>
+        </w:tc>
+        <w:tc>
+          <w:tcPr>
+            <w:tcW w:w="8635" w:type="dxa"/>
+            <w:vAlign w:val="center"/>
+          </w:tcPr>
+          <w:p>
+            <w:pPr>
+              <w:spacing w:line="360" w:lineRule="auto"/>
+              <w:rPr>
+                <w:rFonts w:ascii="Times New Roman" w:hAnsi="Times New Roman" w:cs="Times New Roman"/>
+                <w:sz w:val="24"/>
+                <w:szCs w:val="24"/>
+              </w:rPr>
+            </w:pPr>
+            <w:r>
+              <w:rPr>
+                <w:rFonts w:ascii="Times New Roman" w:hAnsi="Times New Roman" w:cs="Times New Roman"/>
+                <w:sz w:val="24"/>
+                <w:szCs w:val="24"/>
+              </w:rPr>
+              <w:t>The root Administrator has the highest privilege</w:t>
+            </w:r>
+            <w:r>
+              <w:rPr>
+                <w:rFonts w:ascii="Times New Roman" w:hAnsi="Times New Roman" w:cs="Times New Roman"/>
+                <w:sz w:val="24"/>
+                <w:szCs w:val="24"/>
+              </w:rPr>
+              <w:t>.</w:t>
+            </w:r>
+          </w:p>
+        </w:tc>
+      </w:tr>
+      <w:tr>
+        <w:tc>
+          <w:tcPr>
+            <w:tcW w:w="715" w:type="dxa"/>
+            <w:vAlign w:val="center"/>
+          </w:tcPr>
+          <w:p>
+            <w:pPr>
+              <w:spacing w:line="360" w:lineRule="auto"/>
+              <w:jc w:val="center"/>
+              <w:rPr>
+                <w:rFonts w:ascii="Times New Roman" w:hAnsi="Times New Roman" w:cs="Times New Roman"/>
+                <w:b/>
+                <w:sz w:val="24"/>
+                <w:szCs w:val="24"/>
+              </w:rPr>
+            </w:pPr>
+            <w:r>
+              <w:rPr>
+                <w:rFonts w:ascii="Times New Roman" w:hAnsi="Times New Roman" w:cs="Times New Roman"/>
+                <w:b/>
+                <w:sz w:val="24"/>
+                <w:szCs w:val="24"/>
+              </w:rPr>
+              <w:t>B8</w:t>
+            </w:r>
+          </w:p>
+        </w:tc>
+        <w:tc>
+          <w:tcPr>
+            <w:tcW w:w="8635" w:type="dxa"/>
+            <w:vAlign w:val="center"/>
+          </w:tcPr>
+          <w:p>
+            <w:pPr>
+              <w:spacing w:line="360" w:lineRule="auto"/>
+              <w:rPr>
+                <w:rFonts w:ascii="Times New Roman" w:hAnsi="Times New Roman" w:cs="Times New Roman"/>
+                <w:sz w:val="24"/>
+                <w:szCs w:val="24"/>
+              </w:rPr>
+            </w:pPr>
+            <w:r>
+              <w:rPr>
+                <w:rFonts w:ascii="Times New Roman" w:hAnsi="Times New Roman" w:cs="Times New Roman"/>
+                <w:sz w:val="24"/>
+                <w:szCs w:val="24"/>
+              </w:rPr>
+              <w:t>An Administrator can: ban/unban user</w:t>
+            </w:r>
+            <w:r>
+              <w:rPr>
+                <w:rFonts w:ascii="Times New Roman" w:hAnsi="Times New Roman" w:cs="Times New Roman"/>
+                <w:sz w:val="24"/>
+                <w:szCs w:val="24"/>
+              </w:rPr>
+              <w:t>s</w:t>
+            </w:r>
+            <w:r>
+              <w:rPr>
+                <w:rFonts w:ascii="Times New Roman" w:hAnsi="Times New Roman" w:cs="Times New Roman"/>
+                <w:sz w:val="24"/>
+                <w:szCs w:val="24"/>
+              </w:rPr>
+              <w:t xml:space="preserve">, </w:t>
+            </w:r>
+            <w:r>
+              <w:rPr>
+                <w:rFonts w:ascii="Times New Roman" w:hAnsi="Times New Roman" w:cs="Times New Roman"/>
+                <w:sz w:val="24"/>
+                <w:szCs w:val="24"/>
+              </w:rPr>
+              <w:t>remove/restore posts, remove/restore comments</w:t>
+            </w:r>
+            <w:r>
+              <w:rPr>
+                <w:rFonts w:ascii="Times New Roman" w:hAnsi="Times New Roman" w:cs="Times New Roman"/>
+                <w:sz w:val="24"/>
+                <w:szCs w:val="24"/>
+              </w:rPr>
+              <w:t>.</w:t>
+            </w:r>
+          </w:p>
+        </w:tc>
+      </w:tr>
+      <w:tr>
+        <w:tc>
+          <w:tcPr>
+            <w:tcW w:w="715" w:type="dxa"/>
+            <w:vAlign w:val="center"/>
+          </w:tcPr>
+          <w:p>
+            <w:pPr>
+              <w:spacing w:line="360" w:lineRule="auto"/>
+              <w:jc w:val="center"/>
+              <w:rPr>
+                <w:rFonts w:ascii="Times New Roman" w:hAnsi="Times New Roman" w:cs="Times New Roman"/>
+                <w:b/>
+                <w:sz w:val="24"/>
+                <w:szCs w:val="24"/>
+              </w:rPr>
+            </w:pPr>
+            <w:r>
+              <w:rPr>
+                <w:rFonts w:ascii="Times New Roman" w:hAnsi="Times New Roman" w:cs="Times New Roman"/>
+                <w:b/>
+                <w:sz w:val="24"/>
+                <w:szCs w:val="24"/>
+              </w:rPr>
+              <w:t>B9</w:t>
+            </w:r>
+          </w:p>
+        </w:tc>
+        <w:tc>
+          <w:tcPr>
+            <w:tcW w:w="8635" w:type="dxa"/>
+            <w:vAlign w:val="center"/>
+          </w:tcPr>
+          <w:p>
+            <w:pPr>
+              <w:spacing w:line="360" w:lineRule="auto"/>
+              <w:rPr>
+                <w:rFonts w:ascii="Times New Roman" w:hAnsi="Times New Roman" w:cs="Times New Roman"/>
+                <w:sz w:val="24"/>
+                <w:szCs w:val="24"/>
+              </w:rPr>
+            </w:pPr>
+            <w:r>
+              <w:rPr>
+                <w:rFonts w:ascii="Times New Roman" w:hAnsi="Times New Roman" w:cs="Times New Roman"/>
+                <w:sz w:val="24"/>
+                <w:szCs w:val="24"/>
+              </w:rPr>
+              <w:t>A banned user can’t post articles, comment to a post or chat with other users.</w:t>
+            </w:r>
+          </w:p>
+        </w:tc>
+      </w:tr>
+      <w:tr>
+        <w:tc>
+          <w:tcPr>
+            <w:tcW w:w="715" w:type="dxa"/>
+            <w:vAlign w:val="center"/>
+          </w:tcPr>
+          <w:p>
+            <w:pPr>
+              <w:spacing w:line="360" w:lineRule="auto"/>
+              <w:jc w:val="center"/>
+              <w:rPr>
+                <w:rFonts w:ascii="Times New Roman" w:hAnsi="Times New Roman" w:cs="Times New Roman"/>
+                <w:b/>
+                <w:sz w:val="24"/>
+                <w:szCs w:val="24"/>
+              </w:rPr>
+            </w:pPr>
+            <w:r>
+              <w:rPr>
+                <w:rFonts w:ascii="Times New Roman" w:hAnsi="Times New Roman" w:cs="Times New Roman"/>
+                <w:b/>
+                <w:sz w:val="24"/>
+                <w:szCs w:val="24"/>
+              </w:rPr>
+              <w:t>B10</w:t>
+            </w:r>
+          </w:p>
+        </w:tc>
+        <w:tc>
+          <w:tcPr>
+            <w:tcW w:w="8635" w:type="dxa"/>
+            <w:vAlign w:val="center"/>
+          </w:tcPr>
+          <w:p>
+            <w:pPr>
+              <w:spacing w:line="360" w:lineRule="auto"/>
+              <w:rPr>
+                <w:rFonts w:ascii="Times New Roman" w:hAnsi="Times New Roman" w:cs="Times New Roman"/>
+                <w:sz w:val="24"/>
+                <w:szCs w:val="24"/>
+              </w:rPr>
+            </w:pPr>
+            <w:r>
+              <w:rPr>
+                <w:rFonts w:ascii="Times New Roman" w:hAnsi="Times New Roman" w:cs="Times New Roman"/>
+                <w:sz w:val="24"/>
+                <w:szCs w:val="24"/>
+              </w:rPr>
+              <w:t>When user sign out, his/her current access token is blacklisted.</w:t>
+            </w:r>
+          </w:p>
+        </w:tc>
+      </w:tr>
+      <w:tr>
+        <w:tc>
+          <w:tcPr>
+            <w:tcW w:w="715" w:type="dxa"/>
+            <w:vAlign w:val="center"/>
+          </w:tcPr>
+          <w:p>
+            <w:pPr>
+              <w:spacing w:line="360" w:lineRule="auto"/>
+              <w:jc w:val="center"/>
+              <w:rPr>
+                <w:rFonts w:ascii="Times New Roman" w:hAnsi="Times New Roman" w:cs="Times New Roman"/>
+                <w:b/>
+                <w:sz w:val="24"/>
+                <w:szCs w:val="24"/>
+              </w:rPr>
+            </w:pPr>
+            <w:r>
+              <w:rPr>
+                <w:rFonts w:ascii="Times New Roman" w:hAnsi="Times New Roman" w:cs="Times New Roman"/>
+                <w:b/>
+                <w:sz w:val="24"/>
+                <w:szCs w:val="24"/>
+              </w:rPr>
+              <w:t>B11</w:t>
+            </w:r>
+          </w:p>
+        </w:tc>
+        <w:tc>
+          <w:tcPr>
+            <w:tcW w:w="8635" w:type="dxa"/>
+            <w:vAlign w:val="center"/>
+          </w:tcPr>
+          <w:p>
+            <w:pPr>
+              <w:spacing w:line="360" w:lineRule="auto"/>
+              <w:rPr>
+                <w:rFonts w:ascii="Times New Roman" w:hAnsi="Times New Roman" w:cs="Times New Roman"/>
+                <w:sz w:val="24"/>
+                <w:szCs w:val="24"/>
+              </w:rPr>
+            </w:pPr>
+            <w:r>
+              <w:rPr>
+                <w:rFonts w:ascii="Times New Roman" w:hAnsi="Times New Roman" w:cs="Times New Roman"/>
+                <w:sz w:val="24"/>
+                <w:szCs w:val="24"/>
+              </w:rPr>
+              <w:t>An article title must not be empty and not be longer than 1000 characters</w:t>
+            </w:r>
+            <w:r>
+              <w:rPr>
+                <w:rFonts w:ascii="Times New Roman" w:hAnsi="Times New Roman" w:cs="Times New Roman"/>
+                <w:sz w:val="24"/>
+                <w:szCs w:val="24"/>
+              </w:rPr>
+              <w:t>.</w:t>
+            </w:r>
+          </w:p>
+        </w:tc>
+      </w:tr>
+      <w:tr>
+        <w:tc>
+          <w:tcPr>
+            <w:tcW w:w="715" w:type="dxa"/>
+            <w:vAlign w:val="center"/>
+          </w:tcPr>
+          <w:p>
+            <w:pPr>
+              <w:spacing w:line="360" w:lineRule="auto"/>
+              <w:jc w:val="center"/>
+              <w:rPr>
+                <w:rFonts w:ascii="Times New Roman" w:hAnsi="Times New Roman" w:cs="Times New Roman"/>
+                <w:b/>
+                <w:sz w:val="24"/>
+                <w:szCs w:val="24"/>
+              </w:rPr>
+            </w:pPr>
+            <w:r>
+              <w:rPr>
+                <w:rFonts w:ascii="Times New Roman" w:hAnsi="Times New Roman" w:cs="Times New Roman"/>
+                <w:b/>
+                <w:sz w:val="24"/>
+                <w:szCs w:val="24"/>
+              </w:rPr>
+              <w:t>B12</w:t>
+            </w:r>
+          </w:p>
+        </w:tc>
+        <w:tc>
+          <w:tcPr>
+            <w:tcW w:w="8635" w:type="dxa"/>
+            <w:vAlign w:val="center"/>
+          </w:tcPr>
+          <w:p>
+            <w:pPr>
+              <w:spacing w:line="360" w:lineRule="auto"/>
+              <w:rPr>
+                <w:rFonts w:ascii="Times New Roman" w:hAnsi="Times New Roman" w:cs="Times New Roman"/>
+                <w:sz w:val="24"/>
+                <w:szCs w:val="24"/>
+              </w:rPr>
+            </w:pPr>
+            <w:r>
+              <w:rPr>
+                <w:rFonts w:ascii="Times New Roman" w:hAnsi="Times New Roman" w:cs="Times New Roman"/>
+                <w:sz w:val="24"/>
+                <w:szCs w:val="24"/>
+              </w:rPr>
+              <w:t>An article</w:t>
+            </w:r>
+            <w:r>
+              <w:rPr>
+                <w:rFonts w:ascii="Times New Roman" w:hAnsi="Times New Roman" w:cs="Times New Roman"/>
+                <w:sz w:val="24"/>
+                <w:szCs w:val="24"/>
+              </w:rPr>
+              <w:t xml:space="preserve"> content</w:t>
+            </w:r>
+            <w:r>
+              <w:rPr>
+                <w:rFonts w:ascii="Times New Roman" w:hAnsi="Times New Roman" w:cs="Times New Roman"/>
+                <w:sz w:val="24"/>
+                <w:szCs w:val="24"/>
+              </w:rPr>
+              <w:t xml:space="preserve"> must not be</w:t>
+            </w:r>
+            <w:r>
+              <w:rPr>
+                <w:rFonts w:ascii="Times New Roman" w:hAnsi="Times New Roman" w:cs="Times New Roman"/>
+                <w:sz w:val="24"/>
+                <w:szCs w:val="24"/>
+              </w:rPr>
+              <w:t xml:space="preserve"> empty and not be longer than 100</w:t>
+            </w:r>
+            <w:r>
+              <w:rPr>
+                <w:rFonts w:ascii="Times New Roman" w:hAnsi="Times New Roman" w:cs="Times New Roman"/>
+                <w:sz w:val="24"/>
+                <w:szCs w:val="24"/>
+              </w:rPr>
+              <w:t>,000 characters</w:t>
+            </w:r>
+            <w:r>
+              <w:rPr>
+                <w:rFonts w:ascii="Times New Roman" w:hAnsi="Times New Roman" w:cs="Times New Roman"/>
+                <w:sz w:val="24"/>
+                <w:szCs w:val="24"/>
+              </w:rPr>
+              <w:t>.</w:t>
+            </w:r>
+          </w:p>
+        </w:tc>
+      </w:tr>
+      <w:tr>
+        <w:tc>
+          <w:tcPr>
+            <w:tcW w:w="715" w:type="dxa"/>
+            <w:vAlign w:val="center"/>
+          </w:tcPr>
+          <w:p>
+            <w:pPr>
+              <w:spacing w:line="360" w:lineRule="auto"/>
+              <w:jc w:val="center"/>
+              <w:rPr>
+                <w:rFonts w:ascii="Times New Roman" w:hAnsi="Times New Roman" w:cs="Times New Roman"/>
+                <w:b/>
+                <w:sz w:val="24"/>
+                <w:szCs w:val="24"/>
+              </w:rPr>
+            </w:pPr>
+            <w:r>
+              <w:rPr>
+                <w:rFonts w:ascii="Times New Roman" w:hAnsi="Times New Roman" w:cs="Times New Roman"/>
+                <w:b/>
+                <w:sz w:val="24"/>
+                <w:szCs w:val="24"/>
+              </w:rPr>
+              <w:t>B13</w:t>
+            </w:r>
+          </w:p>
+        </w:tc>
+        <w:tc>
+          <w:tcPr>
+            <w:tcW w:w="8635" w:type="dxa"/>
+            <w:vAlign w:val="center"/>
+          </w:tcPr>
+          <w:p>
+            <w:pPr>
+              <w:spacing w:line="360" w:lineRule="auto"/>
+              <w:rPr>
+                <w:rFonts w:ascii="Times New Roman" w:hAnsi="Times New Roman" w:cs="Times New Roman"/>
+                <w:sz w:val="24"/>
+                <w:szCs w:val="24"/>
+              </w:rPr>
+            </w:pPr>
+            <w:r>
+              <w:rPr>
+                <w:rFonts w:ascii="Times New Roman" w:hAnsi="Times New Roman" w:cs="Times New Roman"/>
+                <w:sz w:val="24"/>
+                <w:szCs w:val="24"/>
+              </w:rPr>
+              <w:t>An article must be tagged to at least one travel place.</w:t>
+            </w:r>
+          </w:p>
+        </w:tc>
+      </w:tr>
+      <w:tr>
+        <w:tc>
+          <w:tcPr>
+            <w:tcW w:w="715" w:type="dxa"/>
+            <w:vAlign w:val="center"/>
+          </w:tcPr>
+          <w:p>
+            <w:pPr>
+              <w:spacing w:line="360" w:lineRule="auto"/>
+              <w:jc w:val="center"/>
+              <w:rPr>
+                <w:rFonts w:ascii="Times New Roman" w:hAnsi="Times New Roman" w:cs="Times New Roman"/>
+                <w:b/>
+                <w:sz w:val="24"/>
+                <w:szCs w:val="24"/>
+              </w:rPr>
+            </w:pPr>
+            <w:r>
+              <w:rPr>
+                <w:rFonts w:ascii="Times New Roman" w:hAnsi="Times New Roman" w:cs="Times New Roman"/>
+                <w:b/>
+                <w:sz w:val="24"/>
+                <w:szCs w:val="24"/>
+              </w:rPr>
+              <w:t>B14</w:t>
+            </w:r>
+          </w:p>
+        </w:tc>
+        <w:tc>
+          <w:tcPr>
+            <w:tcW w:w="8635" w:type="dxa"/>
+            <w:vAlign w:val="center"/>
+          </w:tcPr>
+          <w:p>
+            <w:pPr>
+              <w:spacing w:line="360" w:lineRule="auto"/>
+              <w:rPr>
+                <w:rFonts w:ascii="Times New Roman" w:hAnsi="Times New Roman" w:cs="Times New Roman"/>
+                <w:sz w:val="24"/>
+                <w:szCs w:val="24"/>
+              </w:rPr>
+            </w:pPr>
+            <w:r>
+              <w:rPr>
+                <w:rFonts w:ascii="Times New Roman" w:hAnsi="Times New Roman" w:cs="Times New Roman"/>
+                <w:sz w:val="24"/>
+                <w:szCs w:val="24"/>
+              </w:rPr>
+              <w:t>An article must be tagged to at least one travel topic.</w:t>
+            </w:r>
+          </w:p>
+        </w:tc>
+      </w:tr>
+      <w:tr>
+        <w:tc>
+          <w:tcPr>
+            <w:tcW w:w="715" w:type="dxa"/>
+            <w:vAlign w:val="center"/>
+          </w:tcPr>
+          <w:p>
+            <w:pPr>
+              <w:spacing w:line="360" w:lineRule="auto"/>
+              <w:jc w:val="center"/>
+              <w:rPr>
+                <w:rFonts w:ascii="Times New Roman" w:hAnsi="Times New Roman" w:cs="Times New Roman"/>
+                <w:b/>
+                <w:sz w:val="24"/>
+                <w:szCs w:val="24"/>
+              </w:rPr>
+            </w:pPr>
+            <w:r>
+              <w:rPr>
+                <w:rFonts w:ascii="Times New Roman" w:hAnsi="Times New Roman" w:cs="Times New Roman"/>
+                <w:b/>
+                <w:sz w:val="24"/>
+                <w:szCs w:val="24"/>
+              </w:rPr>
+              <w:t>B15</w:t>
+            </w:r>
+          </w:p>
+        </w:tc>
+        <w:tc>
+          <w:tcPr>
+            <w:tcW w:w="8635" w:type="dxa"/>
+            <w:vAlign w:val="center"/>
+          </w:tcPr>
+          <w:p>
+            <w:pPr>
+              <w:spacing w:line="360" w:lineRule="auto"/>
+              <w:rPr>
+                <w:rFonts w:ascii="Times New Roman" w:hAnsi="Times New Roman" w:cs="Times New Roman"/>
+                <w:sz w:val="24"/>
+                <w:szCs w:val="24"/>
+              </w:rPr>
+            </w:pPr>
+            <w:r>
+              <w:rPr>
+                <w:rFonts w:ascii="Times New Roman" w:hAnsi="Times New Roman" w:cs="Times New Roman"/>
+                <w:sz w:val="24"/>
+                <w:szCs w:val="24"/>
+              </w:rPr>
+              <w:t xml:space="preserve">If an </w:t>
+            </w:r>
+            <w:r>
+              <w:rPr>
+                <w:rFonts w:ascii="Times New Roman" w:hAnsi="Times New Roman" w:cs="Times New Roman"/>
+                <w:sz w:val="24"/>
+                <w:szCs w:val="24"/>
+              </w:rPr>
+              <w:t>he/she</w:t>
+            </w:r>
+            <w:r>
+              <w:rPr>
+                <w:rFonts w:ascii="Times New Roman" w:hAnsi="Times New Roman" w:cs="Times New Roman"/>
+                <w:sz w:val="24"/>
+                <w:szCs w:val="24"/>
+              </w:rPr>
+              <w:t xml:space="preserve"> has be blocked by another user, then the blocked user can’t she any post, comment or other activities of him/her.</w:t>
+            </w:r>
+          </w:p>
+        </w:tc>
+      </w:tr>
+      <w:tr>
+        <w:tc>
+          <w:tcPr>
+            <w:tcW w:w="715" w:type="dxa"/>
+            <w:vAlign w:val="center"/>
+          </w:tcPr>
+          <w:p>
+            <w:pPr>
+              <w:spacing w:line="360" w:lineRule="auto"/>
+              <w:jc w:val="center"/>
+              <w:rPr>
+                <w:rFonts w:ascii="Times New Roman" w:hAnsi="Times New Roman" w:cs="Times New Roman"/>
+                <w:b/>
+                <w:sz w:val="24"/>
+                <w:szCs w:val="24"/>
+              </w:rPr>
+            </w:pPr>
+            <w:r>
+              <w:rPr>
+                <w:rFonts w:ascii="Times New Roman" w:hAnsi="Times New Roman" w:cs="Times New Roman"/>
+                <w:b/>
+                <w:sz w:val="24"/>
+                <w:szCs w:val="24"/>
+              </w:rPr>
+              <w:t>B16</w:t>
+            </w:r>
+          </w:p>
+        </w:tc>
+        <w:tc>
+          <w:tcPr>
+            <w:tcW w:w="8635" w:type="dxa"/>
+            <w:vAlign w:val="center"/>
+          </w:tcPr>
+          <w:p>
+            <w:pPr>
+              <w:spacing w:line="360" w:lineRule="auto"/>
+              <w:rPr>
+                <w:rFonts w:ascii="Times New Roman" w:hAnsi="Times New Roman" w:cs="Times New Roman"/>
+                <w:sz w:val="24"/>
+                <w:szCs w:val="24"/>
+              </w:rPr>
+            </w:pPr>
+            <w:r>
+              <w:rPr>
+                <w:rFonts w:ascii="Times New Roman" w:hAnsi="Times New Roman" w:cs="Times New Roman"/>
+                <w:sz w:val="24"/>
+                <w:szCs w:val="24"/>
+              </w:rPr>
+              <w:t>A comment must not be empty and not be longer than 10,000 characters</w:t>
+            </w:r>
+            <w:r>
+              <w:rPr>
+                <w:rFonts w:ascii="Times New Roman" w:hAnsi="Times New Roman" w:cs="Times New Roman"/>
+                <w:sz w:val="24"/>
+                <w:szCs w:val="24"/>
+              </w:rPr>
+              <w:t>.</w:t>
+            </w:r>
+          </w:p>
+        </w:tc>
+      </w:tr>
+      <w:tr>
+        <w:tc>
+          <w:tcPr>
+            <w:tcW w:w="715" w:type="dxa"/>
+            <w:vAlign w:val="center"/>
+          </w:tcPr>
+          <w:p>
+            <w:pPr>
+              <w:spacing w:line="360" w:lineRule="auto"/>
+              <w:jc w:val="center"/>
+              <w:rPr>
+                <w:rFonts w:ascii="Times New Roman" w:hAnsi="Times New Roman" w:cs="Times New Roman"/>
+                <w:b/>
+                <w:sz w:val="24"/>
+                <w:szCs w:val="24"/>
+              </w:rPr>
+            </w:pPr>
+            <w:r>
+              <w:rPr>
+                <w:rFonts w:ascii="Times New Roman" w:hAnsi="Times New Roman" w:cs="Times New Roman"/>
+                <w:b/>
+                <w:sz w:val="24"/>
+                <w:szCs w:val="24"/>
+              </w:rPr>
+              <w:t>B17</w:t>
+            </w:r>
+          </w:p>
+        </w:tc>
+        <w:tc>
+          <w:tcPr>
+            <w:tcW w:w="8635" w:type="dxa"/>
+            <w:vAlign w:val="center"/>
+          </w:tcPr>
+          <w:p>
+            <w:pPr>
+              <w:spacing w:line="360" w:lineRule="auto"/>
+              <w:rPr>
+                <w:rFonts w:ascii="Times New Roman" w:hAnsi="Times New Roman" w:cs="Times New Roman"/>
+                <w:sz w:val="24"/>
+                <w:szCs w:val="24"/>
+              </w:rPr>
+            </w:pPr>
+            <w:r>
+              <w:rPr>
+                <w:rFonts w:ascii="Times New Roman" w:hAnsi="Times New Roman" w:cs="Times New Roman"/>
+                <w:sz w:val="24"/>
+                <w:szCs w:val="24"/>
+              </w:rPr>
+              <w:t>A chat message must not be empty and not be longer than 10,000 characters</w:t>
+            </w:r>
+            <w:r>
+              <w:rPr>
+                <w:rFonts w:ascii="Times New Roman" w:hAnsi="Times New Roman" w:cs="Times New Roman"/>
+                <w:sz w:val="24"/>
+                <w:szCs w:val="24"/>
+              </w:rPr>
+              <w:t>.</w:t>
+            </w:r>
+          </w:p>
+        </w:tc>
+      </w:tr>
+      <w:tr>
+        <w:tc>
+          <w:tcPr>
+            <w:tcW w:w="715" w:type="dxa"/>
+            <w:vAlign w:val="center"/>
+          </w:tcPr>
+          <w:p>
+            <w:pPr>
+              <w:spacing w:line="360" w:lineRule="auto"/>
+              <w:jc w:val="center"/>
+              <w:rPr>
+                <w:rFonts w:ascii="Times New Roman" w:hAnsi="Times New Roman" w:cs="Times New Roman"/>
+                <w:b/>
+                <w:sz w:val="24"/>
+                <w:szCs w:val="24"/>
+              </w:rPr>
+            </w:pPr>
+            <w:r>
+              <w:rPr>
+                <w:rFonts w:ascii="Times New Roman" w:hAnsi="Times New Roman" w:cs="Times New Roman"/>
+                <w:b/>
+                <w:sz w:val="24"/>
+                <w:szCs w:val="24"/>
+              </w:rPr>
+              <w:t>B18</w:t>
+            </w:r>
+          </w:p>
+        </w:tc>
+        <w:tc>
+          <w:tcPr>
+            <w:tcW w:w="8635" w:type="dxa"/>
+            <w:vAlign w:val="center"/>
+          </w:tcPr>
+          <w:p>
+            <w:pPr>
+              <w:spacing w:line="360" w:lineRule="auto"/>
+              <w:rPr>
+                <w:rFonts w:ascii="Times New Roman" w:hAnsi="Times New Roman" w:cs="Times New Roman"/>
+                <w:sz w:val="24"/>
+                <w:szCs w:val="24"/>
+              </w:rPr>
+            </w:pPr>
+            <w:r>
+              <w:rPr>
+                <w:rFonts w:ascii="Times New Roman" w:hAnsi="Times New Roman" w:cs="Times New Roman"/>
+                <w:sz w:val="24"/>
+                <w:szCs w:val="24"/>
+              </w:rPr>
+              <w:t>A</w:t>
+            </w:r>
+            <w:r>
+              <w:rPr>
+                <w:rFonts w:ascii="Times New Roman" w:hAnsi="Times New Roman" w:cs="Times New Roman"/>
+                <w:sz w:val="24"/>
+                <w:szCs w:val="24"/>
+              </w:rPr>
+              <w:t>uthor</w:t>
+            </w:r>
+            <w:r>
+              <w:rPr>
+                <w:rFonts w:ascii="Times New Roman" w:hAnsi="Times New Roman" w:cs="Times New Roman"/>
+                <w:sz w:val="24"/>
+                <w:szCs w:val="24"/>
+              </w:rPr>
+              <w:t>s</w:t>
+            </w:r>
+            <w:r>
+              <w:rPr>
+                <w:rFonts w:ascii="Times New Roman" w:hAnsi="Times New Roman" w:cs="Times New Roman"/>
+                <w:sz w:val="24"/>
+                <w:szCs w:val="24"/>
+              </w:rPr>
+              <w:t xml:space="preserve"> can delete any comment on his/her post</w:t>
+            </w:r>
+            <w:r>
+              <w:rPr>
+                <w:rFonts w:ascii="Times New Roman" w:hAnsi="Times New Roman" w:cs="Times New Roman"/>
+                <w:sz w:val="24"/>
+                <w:szCs w:val="24"/>
+              </w:rPr>
+              <w:t>s</w:t>
+            </w:r>
+            <w:r>
+              <w:rPr>
+                <w:rFonts w:ascii="Times New Roman" w:hAnsi="Times New Roman" w:cs="Times New Roman"/>
+                <w:sz w:val="24"/>
+                <w:szCs w:val="24"/>
+              </w:rPr>
+              <w:t>.</w:t>
+            </w:r>
+          </w:p>
+        </w:tc>
+      </w:tr>
+      <w:tr>
+        <w:tc>
+          <w:tcPr>
+            <w:tcW w:w="715" w:type="dxa"/>
+            <w:vAlign w:val="center"/>
+          </w:tcPr>
+          <w:p>
+            <w:pPr>
+              <w:spacing w:line="360" w:lineRule="auto"/>
+              <w:jc w:val="center"/>
+              <w:rPr>
+                <w:rFonts w:ascii="Times New Roman" w:hAnsi="Times New Roman" w:cs="Times New Roman"/>
+                <w:b/>
+                <w:sz w:val="24"/>
+                <w:szCs w:val="24"/>
+              </w:rPr>
+            </w:pPr>
+            <w:r>
+              <w:rPr>
+                <w:rFonts w:ascii="Times New Roman" w:hAnsi="Times New Roman" w:cs="Times New Roman"/>
+                <w:b/>
+                <w:sz w:val="24"/>
+                <w:szCs w:val="24"/>
+              </w:rPr>
+              <w:t>B19</w:t>
+            </w:r>
+          </w:p>
+        </w:tc>
+        <w:tc>
+          <w:tcPr>
+            <w:tcW w:w="8635" w:type="dxa"/>
+            <w:vAlign w:val="center"/>
+          </w:tcPr>
+          <w:p>
+            <w:pPr>
+              <w:spacing w:line="360" w:lineRule="auto"/>
+              <w:rPr>
+                <w:rFonts w:ascii="Times New Roman" w:hAnsi="Times New Roman" w:cs="Times New Roman"/>
+                <w:sz w:val="24"/>
+                <w:szCs w:val="24"/>
+              </w:rPr>
+            </w:pPr>
+            <w:r>
+              <w:rPr>
+                <w:rFonts w:ascii="Times New Roman" w:hAnsi="Times New Roman" w:cs="Times New Roman"/>
+                <w:sz w:val="24"/>
+                <w:szCs w:val="24"/>
+              </w:rPr>
+              <w:t>When a finding companion post is expired, users can’t join to that companion group</w:t>
+            </w:r>
+            <w:r>
+              <w:rPr>
+                <w:rFonts w:ascii="Times New Roman" w:hAnsi="Times New Roman" w:cs="Times New Roman"/>
+                <w:sz w:val="24"/>
+                <w:szCs w:val="24"/>
+              </w:rPr>
+              <w:t>.</w:t>
+            </w:r>
+          </w:p>
+        </w:tc>
+      </w:tr>
+      <w:tr>
+        <w:tc>
+          <w:tcPr>
+            <w:tcW w:w="715" w:type="dxa"/>
+            <w:vAlign w:val="center"/>
+          </w:tcPr>
+          <w:p>
+            <w:pPr>
+              <w:spacing w:line="360" w:lineRule="auto"/>
+              <w:jc w:val="center"/>
+              <w:rPr>
+                <w:rFonts w:ascii="Times New Roman" w:hAnsi="Times New Roman" w:cs="Times New Roman"/>
+                <w:b/>
+                <w:sz w:val="24"/>
+                <w:szCs w:val="24"/>
+              </w:rPr>
+            </w:pPr>
+            <w:r>
+              <w:rPr>
+                <w:rFonts w:ascii="Times New Roman" w:hAnsi="Times New Roman" w:cs="Times New Roman"/>
+                <w:b/>
+                <w:sz w:val="24"/>
+                <w:szCs w:val="24"/>
+              </w:rPr>
+              <w:t>B20</w:t>
+            </w:r>
+          </w:p>
+        </w:tc>
+        <w:tc>
+          <w:tcPr>
+            <w:tcW w:w="8635" w:type="dxa"/>
+            <w:vAlign w:val="center"/>
+          </w:tcPr>
+          <w:p>
+            <w:pPr>
+              <w:spacing w:line="360" w:lineRule="auto"/>
+              <w:rPr>
+                <w:rFonts w:ascii="Times New Roman" w:hAnsi="Times New Roman" w:cs="Times New Roman"/>
+                <w:sz w:val="24"/>
+                <w:szCs w:val="24"/>
+              </w:rPr>
+            </w:pPr>
+            <w:r>
+              <w:rPr>
+                <w:rFonts w:ascii="Times New Roman" w:hAnsi="Times New Roman" w:cs="Times New Roman"/>
+                <w:sz w:val="24"/>
+                <w:szCs w:val="24"/>
+              </w:rPr>
+              <w:t>Contribution points formula:</w:t>
+            </w:r>
+          </w:p>
+          <w:p>
+            <w:pPr>
+              <w:pStyle w:val="ListParagraph"/>
+              <w:numPr>
+                <w:ilvl w:val="0"/>
+                <w:numId w:val="14"/>
+              </w:numPr>
+              <w:spacing w:line="360" w:lineRule="auto"/>
+              <w:rPr>
+                <w:rFonts w:ascii="Times New Roman" w:hAnsi="Times New Roman" w:cs="Times New Roman"/>
+                <w:sz w:val="24"/>
+                <w:szCs w:val="24"/>
+              </w:rPr>
+            </w:pPr>
+            <w:r>
+              <w:rPr>
+                <w:rFonts w:ascii="Times New Roman" w:hAnsi="Times New Roman" w:cs="Times New Roman"/>
+                <w:sz w:val="24"/>
+                <w:szCs w:val="24"/>
+              </w:rPr>
+              <w:t xml:space="preserve">Post an article: </w:t>
+            </w:r>
+            <w:r>
+              <w:rPr>
+                <w:rFonts w:ascii="Times New Roman" w:hAnsi="Times New Roman" w:cs="Times New Roman"/>
+                <w:sz w:val="24"/>
+                <w:szCs w:val="24"/>
+              </w:rPr>
+              <w:t>5</w:t>
+            </w:r>
+            <w:r>
+              <w:rPr>
+                <w:rFonts w:ascii="Times New Roman" w:hAnsi="Times New Roman" w:cs="Times New Roman"/>
+                <w:sz w:val="24"/>
+                <w:szCs w:val="24"/>
+              </w:rPr>
+              <w:t xml:space="preserve"> (points)</w:t>
+            </w:r>
+          </w:p>
+          <w:p>
+            <w:pPr>
+              <w:pStyle w:val="ListParagraph"/>
+              <w:numPr>
+                <w:ilvl w:val="0"/>
+                <w:numId w:val="14"/>
+              </w:numPr>
+              <w:spacing w:line="360" w:lineRule="auto"/>
+              <w:rPr>
+                <w:rFonts w:ascii="Times New Roman" w:hAnsi="Times New Roman" w:cs="Times New Roman"/>
+                <w:sz w:val="24"/>
+                <w:szCs w:val="24"/>
+              </w:rPr>
+            </w:pPr>
+            <w:r>
+              <w:rPr>
+                <w:rFonts w:ascii="Times New Roman" w:hAnsi="Times New Roman" w:cs="Times New Roman"/>
+                <w:sz w:val="24"/>
+                <w:szCs w:val="24"/>
+              </w:rPr>
+              <w:t xml:space="preserve">Each </w:t>
+            </w:r>
+            <w:r>
+              <w:rPr>
+                <w:rFonts w:ascii="Times New Roman" w:hAnsi="Times New Roman" w:cs="Times New Roman"/>
+                <w:sz w:val="24"/>
+                <w:szCs w:val="24"/>
+              </w:rPr>
+              <w:t>five</w:t>
+            </w:r>
+            <w:r>
+              <w:rPr>
+                <w:rFonts w:ascii="Times New Roman" w:hAnsi="Times New Roman" w:cs="Times New Roman"/>
+                <w:sz w:val="24"/>
+                <w:szCs w:val="24"/>
+              </w:rPr>
+              <w:t xml:space="preserve"> likes on an article: 1 (point)</w:t>
+            </w:r>
+          </w:p>
+          <w:p>
+            <w:pPr>
+              <w:pStyle w:val="ListParagraph"/>
+              <w:numPr>
+                <w:ilvl w:val="0"/>
+                <w:numId w:val="14"/>
+              </w:numPr>
+              <w:spacing w:line="360" w:lineRule="auto"/>
+              <w:rPr>
+                <w:rFonts w:ascii="Times New Roman" w:hAnsi="Times New Roman" w:cs="Times New Roman"/>
+                <w:sz w:val="24"/>
+                <w:szCs w:val="24"/>
+              </w:rPr>
+            </w:pPr>
+            <w:r>
+              <w:rPr>
+                <w:rFonts w:ascii="Times New Roman" w:hAnsi="Times New Roman" w:cs="Times New Roman"/>
+                <w:sz w:val="24"/>
+                <w:szCs w:val="24"/>
+              </w:rPr>
+              <w:t xml:space="preserve">Create a virtual trip: </w:t>
+            </w:r>
+            <w:r>
+              <w:rPr>
+                <w:rFonts w:ascii="Times New Roman" w:hAnsi="Times New Roman" w:cs="Times New Roman"/>
+                <w:sz w:val="24"/>
+                <w:szCs w:val="24"/>
+              </w:rPr>
+              <w:t>3</w:t>
+            </w:r>
+            <w:r>
+              <w:rPr>
+                <w:rFonts w:ascii="Times New Roman" w:hAnsi="Times New Roman" w:cs="Times New Roman"/>
+                <w:sz w:val="24"/>
+                <w:szCs w:val="24"/>
+              </w:rPr>
+              <w:t xml:space="preserve"> (points)</w:t>
+            </w:r>
+          </w:p>
+          <w:p>
+            <w:pPr>
+              <w:pStyle w:val="ListParagraph"/>
+              <w:numPr>
+                <w:ilvl w:val="0"/>
+                <w:numId w:val="14"/>
+              </w:numPr>
+              <w:spacing w:line="360" w:lineRule="auto"/>
+              <w:rPr>
+                <w:rFonts w:ascii="Times New Roman" w:hAnsi="Times New Roman" w:cs="Times New Roman"/>
+                <w:sz w:val="24"/>
+                <w:szCs w:val="24"/>
+              </w:rPr>
+            </w:pPr>
+            <w:r>
+              <w:rPr>
+                <w:rFonts w:ascii="Times New Roman" w:hAnsi="Times New Roman" w:cs="Times New Roman"/>
+                <w:sz w:val="24"/>
+                <w:szCs w:val="24"/>
+              </w:rPr>
+              <w:t xml:space="preserve">Create a finding companion post: </w:t>
+            </w:r>
+            <w:r>
+              <w:rPr>
+                <w:rFonts w:ascii="Times New Roman" w:hAnsi="Times New Roman" w:cs="Times New Roman"/>
+                <w:sz w:val="24"/>
+                <w:szCs w:val="24"/>
+              </w:rPr>
+              <w:t>3</w:t>
+            </w:r>
+            <w:r>
+              <w:rPr>
+                <w:rFonts w:ascii="Times New Roman" w:hAnsi="Times New Roman" w:cs="Times New Roman"/>
+                <w:sz w:val="24"/>
+                <w:szCs w:val="24"/>
+              </w:rPr>
+              <w:t xml:space="preserve"> (points)</w:t>
+            </w:r>
+          </w:p>
+          <w:p>
+            <w:pPr>
+              <w:pStyle w:val="ListParagraph"/>
+              <w:numPr>
+                <w:ilvl w:val="0"/>
+                <w:numId w:val="14"/>
+              </w:numPr>
+              <w:spacing w:line="360" w:lineRule="auto"/>
+              <w:rPr>
+                <w:rFonts w:ascii="Times New Roman" w:hAnsi="Times New Roman" w:cs="Times New Roman"/>
+                <w:sz w:val="24"/>
+                <w:szCs w:val="24"/>
+              </w:rPr>
+            </w:pPr>
+            <w:r>
+              <w:rPr>
+                <w:rFonts w:ascii="Times New Roman" w:hAnsi="Times New Roman" w:cs="Times New Roman"/>
+                <w:sz w:val="24"/>
+                <w:szCs w:val="24"/>
+              </w:rPr>
+              <w:t>Comment to article: 1 (point)</w:t>
+            </w:r>
+          </w:p>
+          <w:p>
+            <w:pPr>
+              <w:pStyle w:val="ListParagraph"/>
+              <w:numPr>
+                <w:ilvl w:val="0"/>
+                <w:numId w:val="14"/>
+              </w:numPr>
+              <w:spacing w:line="360" w:lineRule="auto"/>
+              <w:rPr>
+                <w:rFonts w:ascii="Times New Roman" w:hAnsi="Times New Roman" w:cs="Times New Roman"/>
+                <w:sz w:val="24"/>
+                <w:szCs w:val="24"/>
+              </w:rPr>
+            </w:pPr>
+            <w:r>
+              <w:rPr>
+                <w:rFonts w:ascii="Times New Roman" w:hAnsi="Times New Roman" w:cs="Times New Roman"/>
+                <w:sz w:val="24"/>
+                <w:szCs w:val="24"/>
+              </w:rPr>
+              <w:lastRenderedPageBreak/>
+              <w:t>Each five</w:t>
+            </w:r>
+            <w:r>
+              <w:rPr>
+                <w:rFonts w:ascii="Times New Roman" w:hAnsi="Times New Roman" w:cs="Times New Roman"/>
+                <w:sz w:val="24"/>
+                <w:szCs w:val="24"/>
+              </w:rPr>
+              <w:t xml:space="preserve"> likes on a comment: 1 (point)</w:t>
+            </w:r>
+          </w:p>
+          <w:p>
+            <w:pPr>
+              <w:pStyle w:val="ListParagraph"/>
+              <w:numPr>
+                <w:ilvl w:val="0"/>
+                <w:numId w:val="14"/>
+              </w:numPr>
+              <w:spacing w:line="360" w:lineRule="auto"/>
+              <w:rPr>
+                <w:rFonts w:ascii="Times New Roman" w:hAnsi="Times New Roman" w:cs="Times New Roman"/>
+                <w:sz w:val="24"/>
+                <w:szCs w:val="24"/>
+              </w:rPr>
+            </w:pPr>
+            <w:r>
+              <w:rPr>
+                <w:rFonts w:ascii="Times New Roman" w:hAnsi="Times New Roman" w:cs="Times New Roman"/>
+                <w:sz w:val="24"/>
+                <w:szCs w:val="24"/>
+              </w:rPr>
+              <w:t>R</w:t>
+            </w:r>
+            <w:r>
+              <w:rPr>
+                <w:rFonts w:ascii="Times New Roman" w:hAnsi="Times New Roman" w:cs="Times New Roman"/>
+                <w:sz w:val="24"/>
+                <w:szCs w:val="24"/>
+              </w:rPr>
+              <w:t xml:space="preserve">eport </w:t>
+            </w:r>
+            <w:r>
+              <w:rPr>
+                <w:rFonts w:ascii="Times New Roman" w:hAnsi="Times New Roman" w:cs="Times New Roman"/>
+                <w:sz w:val="24"/>
+                <w:szCs w:val="24"/>
+              </w:rPr>
+              <w:t>an user/an article/</w:t>
+            </w:r>
+            <w:r>
+              <w:rPr>
+                <w:rFonts w:ascii="Times New Roman" w:hAnsi="Times New Roman" w:cs="Times New Roman"/>
+                <w:sz w:val="24"/>
+                <w:szCs w:val="24"/>
+              </w:rPr>
+              <w:t>a commen</w:t>
+            </w:r>
+            <w:r>
+              <w:rPr>
+                <w:rFonts w:ascii="Times New Roman" w:hAnsi="Times New Roman" w:cs="Times New Roman"/>
+                <w:sz w:val="24"/>
+                <w:szCs w:val="24"/>
+              </w:rPr>
+              <w:t>t</w:t>
+            </w:r>
+            <w:r>
+              <w:rPr>
+                <w:rFonts w:ascii="Times New Roman" w:hAnsi="Times New Roman" w:cs="Times New Roman"/>
+                <w:sz w:val="24"/>
+                <w:szCs w:val="24"/>
+              </w:rPr>
+              <w:t xml:space="preserve"> correctly</w:t>
+            </w:r>
+            <w:r>
+              <w:rPr>
+                <w:rFonts w:ascii="Times New Roman" w:hAnsi="Times New Roman" w:cs="Times New Roman"/>
+                <w:sz w:val="24"/>
+                <w:szCs w:val="24"/>
+              </w:rPr>
+              <w:t>: 3 (points)</w:t>
+            </w:r>
+          </w:p>
+        </w:tc>
+      </w:tr>
+    </w:tbl>
+    <w:p>
+      <w:pPr>
+        <w:spacing w:line="360" w:lineRule="auto"/>
+        <w:rPr>
+          <w:rFonts w:ascii="Times New Roman" w:hAnsi="Times New Roman" w:cs="Times New Roman"/>
+          <w:sz w:val="24"/>
+          <w:szCs w:val="24"/>
+        </w:rPr>
+      </w:pPr>
+    </w:p>
+    <w:p>
+      <w:pPr>
+        <w:spacing w:line="360" w:lineRule="auto"/>
+        <w:rPr>
+          <w:rFonts w:ascii="Times New Roman" w:hAnsi="Times New Roman" w:cs="Times New Roman"/>
+          <w:b/>
+          <w:sz w:val="24"/>
+          <w:szCs w:val="24"/>
+        </w:rPr>
+      </w:pPr>
+      <w:r>
+        <w:rPr>
+          <w:rFonts w:ascii="Times New Roman" w:hAnsi="Times New Roman" w:cs="Times New Roman"/>
+          <w:b/>
+          <w:sz w:val="24"/>
+          <w:szCs w:val="24"/>
+        </w:rPr>
+        <w:t xml:space="preserve">3.2.3 Use Cases </w:t>
+      </w:r>
+    </w:p>
+    <w:p>
+      <w:pPr>
+        <w:spacing w:line="360" w:lineRule="auto"/>
+        <w:rPr>
+          <w:rFonts w:ascii="Times New Roman" w:hAnsi="Times New Roman" w:cs="Times New Roman"/>
+          <w:b/>
+          <w:sz w:val="24"/>
+          <w:szCs w:val="24"/>
+        </w:rPr>
+      </w:pPr>
+      <w:r>
+        <w:rPr>
+          <w:rFonts w:ascii="Times New Roman" w:hAnsi="Times New Roman" w:cs="Times New Roman"/>
+          <w:b/>
+          <w:sz w:val="24"/>
+          <w:szCs w:val="24"/>
+        </w:rPr>
+        <w:t>3.3 Non-Functional Requirements</w:t>
       </w:r>
     </w:p>
     <w:sectPr>
@@ -9995,6 +13642,119 @@
       </w:pPr>
       <w:rPr>
         <w:rFonts w:hint="default"/>
+      </w:rPr>
+    </w:lvl>
+  </w:abstractNum>
+  <w:abstractNum w:abstractNumId="13" w15:restartNumberingAfterBreak="0">
+    <w:nsid w:val="7DFA345B"/>
+    <w:multiLevelType w:val="hybridMultilevel"/>
+    <w:tmpl w:val="66C04A3C"/>
+    <w:lvl w:ilvl="0" w:tplc="A952182E">
+      <w:start w:val="1"/>
+      <w:numFmt w:val="bullet"/>
+      <w:lvlText w:val="-"/>
+      <w:lvlJc w:val="left"/>
+      <w:pPr>
+        <w:ind w:left="1440" w:hanging="360"/>
+      </w:pPr>
+      <w:rPr>
+        <w:rFonts w:ascii="Times New Roman" w:eastAsiaTheme="minorHAnsi" w:hAnsi="Times New Roman" w:cs="Times New Roman" w:hint="default"/>
+      </w:rPr>
+    </w:lvl>
+    <w:lvl w:ilvl="1" w:tplc="04090003" w:tentative="1">
+      <w:start w:val="1"/>
+      <w:numFmt w:val="bullet"/>
+      <w:lvlText w:val="o"/>
+      <w:lvlJc w:val="left"/>
+      <w:pPr>
+        <w:ind w:left="2160" w:hanging="360"/>
+      </w:pPr>
+      <w:rPr>
+        <w:rFonts w:ascii="Courier New" w:hAnsi="Courier New" w:cs="Courier New" w:hint="default"/>
+      </w:rPr>
+    </w:lvl>
+    <w:lvl w:ilvl="2" w:tplc="04090005" w:tentative="1">
+      <w:start w:val="1"/>
+      <w:numFmt w:val="bullet"/>
+      <w:lvlText w:val=""/>
+      <w:lvlJc w:val="left"/>
+      <w:pPr>
+        <w:ind w:left="2880" w:hanging="360"/>
+      </w:pPr>
+      <w:rPr>
+        <w:rFonts w:ascii="Wingdings" w:hAnsi="Wingdings" w:hint="default"/>
+      </w:rPr>
+    </w:lvl>
+    <w:lvl w:ilvl="3" w:tplc="04090001" w:tentative="1">
+      <w:start w:val="1"/>
+      <w:numFmt w:val="bullet"/>
+      <w:lvlText w:val=""/>
+      <w:lvlJc w:val="left"/>
+      <w:pPr>
+        <w:ind w:left="3600" w:hanging="360"/>
+      </w:pPr>
+      <w:rPr>
+        <w:rFonts w:ascii="Symbol" w:hAnsi="Symbol" w:hint="default"/>
+      </w:rPr>
+    </w:lvl>
+    <w:lvl w:ilvl="4" w:tplc="04090003" w:tentative="1">
+      <w:start w:val="1"/>
+      <w:numFmt w:val="bullet"/>
+      <w:lvlText w:val="o"/>
+      <w:lvlJc w:val="left"/>
+      <w:pPr>
+        <w:ind w:left="4320" w:hanging="360"/>
+      </w:pPr>
+      <w:rPr>
+        <w:rFonts w:ascii="Courier New" w:hAnsi="Courier New" w:cs="Courier New" w:hint="default"/>
+      </w:rPr>
+    </w:lvl>
+    <w:lvl w:ilvl="5" w:tplc="04090005" w:tentative="1">
+      <w:start w:val="1"/>
+      <w:numFmt w:val="bullet"/>
+      <w:lvlText w:val=""/>
+      <w:lvlJc w:val="left"/>
+      <w:pPr>
+        <w:ind w:left="5040" w:hanging="360"/>
+      </w:pPr>
+      <w:rPr>
+        <w:rFonts w:ascii="Wingdings" w:hAnsi="Wingdings" w:hint="default"/>
+      </w:rPr>
+    </w:lvl>
+    <w:lvl w:ilvl="6" w:tplc="04090001" w:tentative="1">
+      <w:start w:val="1"/>
+      <w:numFmt w:val="bullet"/>
+      <w:lvlText w:val=""/>
+      <w:lvlJc w:val="left"/>
+      <w:pPr>
+        <w:ind w:left="5760" w:hanging="360"/>
+      </w:pPr>
+      <w:rPr>
+        <w:rFonts w:ascii="Symbol" w:hAnsi="Symbol" w:hint="default"/>
+      </w:rPr>
+    </w:lvl>
+    <w:lvl w:ilvl="7" w:tplc="04090003" w:tentative="1">
+      <w:start w:val="1"/>
+      <w:numFmt w:val="bullet"/>
+      <w:lvlText w:val="o"/>
+      <w:lvlJc w:val="left"/>
+      <w:pPr>
+        <w:ind w:left="6480" w:hanging="360"/>
+      </w:pPr>
+      <w:rPr>
+        <w:rFonts w:ascii="Courier New" w:hAnsi="Courier New" w:cs="Courier New" w:hint="default"/>
+      </w:rPr>
+    </w:lvl>
+    <w:lvl w:ilvl="8" w:tplc="04090005" w:tentative="1">
+      <w:start w:val="1"/>
+      <w:numFmt w:val="bullet"/>
+      <w:lvlText w:val=""/>
+      <w:lvlJc w:val="left"/>
+      <w:pPr>
+        <w:ind w:left="7200" w:hanging="360"/>
+      </w:pPr>
+      <w:rPr>
+        <w:rFonts w:ascii="Wingdings" w:hAnsi="Wingdings" w:hint="default"/>
       </w:rPr>
     </w:lvl>
   </w:abstractNum>
@@ -10036,6 +13796,9 @@
   </w:num>
   <w:num w:numId="13">
     <w:abstractNumId w:val="6"/>
+  </w:num>
+  <w:num w:numId="14">
+    <w:abstractNumId w:val="13"/>
   </w:num>
 </w:numbering>
 </file>
@@ -10572,6 +14335,78 @@
       <w:u w:val="single"/>
     </w:rPr>
   </w:style>
+  <w:style w:type="table" w:styleId="GridTable6Colorful">
+    <w:name w:val="Grid Table 6 Colorful"/>
+    <w:basedOn w:val="TableNormal"/>
+    <w:uiPriority w:val="51"/>
+    <w:rsid w:val="00E67951"/>
+    <w:pPr>
+      <w:spacing w:after="0" w:line="240" w:lineRule="auto"/>
+    </w:pPr>
+    <w:rPr>
+      <w:color w:val="000000" w:themeColor="text1"/>
+    </w:rPr>
+    <w:tblPr>
+      <w:tblStyleRowBandSize w:val="1"/>
+      <w:tblStyleColBandSize w:val="1"/>
+      <w:tblBorders>
+        <w:top w:val="single" w:sz="4" w:space="0" w:color="666666" w:themeColor="text1" w:themeTint="99"/>
+        <w:left w:val="single" w:sz="4" w:space="0" w:color="666666" w:themeColor="text1" w:themeTint="99"/>
+        <w:bottom w:val="single" w:sz="4" w:space="0" w:color="666666" w:themeColor="text1" w:themeTint="99"/>
+        <w:right w:val="single" w:sz="4" w:space="0" w:color="666666" w:themeColor="text1" w:themeTint="99"/>
+        <w:insideH w:val="single" w:sz="4" w:space="0" w:color="666666" w:themeColor="text1" w:themeTint="99"/>
+        <w:insideV w:val="single" w:sz="4" w:space="0" w:color="666666" w:themeColor="text1" w:themeTint="99"/>
+      </w:tblBorders>
+    </w:tblPr>
+    <w:tblStylePr w:type="firstRow">
+      <w:rPr>
+        <w:b/>
+        <w:bCs/>
+      </w:rPr>
+      <w:tblPr/>
+      <w:tcPr>
+        <w:tcBorders>
+          <w:bottom w:val="single" w:sz="12" w:space="0" w:color="666666" w:themeColor="text1" w:themeTint="99"/>
+        </w:tcBorders>
+      </w:tcPr>
+    </w:tblStylePr>
+    <w:tblStylePr w:type="lastRow">
+      <w:rPr>
+        <w:b/>
+        <w:bCs/>
+      </w:rPr>
+      <w:tblPr/>
+      <w:tcPr>
+        <w:tcBorders>
+          <w:top w:val="double" w:sz="4" w:space="0" w:color="666666" w:themeColor="text1" w:themeTint="99"/>
+        </w:tcBorders>
+      </w:tcPr>
+    </w:tblStylePr>
+    <w:tblStylePr w:type="firstCol">
+      <w:rPr>
+        <w:b/>
+        <w:bCs/>
+      </w:rPr>
+    </w:tblStylePr>
+    <w:tblStylePr w:type="lastCol">
+      <w:rPr>
+        <w:b/>
+        <w:bCs/>
+      </w:rPr>
+    </w:tblStylePr>
+    <w:tblStylePr w:type="band1Vert">
+      <w:tblPr/>
+      <w:tcPr>
+        <w:shd w:val="clear" w:color="auto" w:fill="CCCCCC" w:themeFill="text1" w:themeFillTint="33"/>
+      </w:tcPr>
+    </w:tblStylePr>
+    <w:tblStylePr w:type="band1Horz">
+      <w:tblPr/>
+      <w:tcPr>
+        <w:shd w:val="clear" w:color="auto" w:fill="CCCCCC" w:themeFill="text1" w:themeFillTint="33"/>
+      </w:tcPr>
+    </w:tblStylePr>
+  </w:style>
 </w:styles>
 </file>
 
@@ -10841,7 +14676,7 @@
 </file>
 
 <file path=customXml/itemProps1.xml><?xml version="1.0" encoding="utf-8"?>
-<ds:datastoreItem xmlns:ds="http://schemas.openxmlformats.org/officeDocument/2006/customXml" ds:itemID="{8C2AE701-A489-4770-AAC0-ED3A899AD843}">
+<ds:datastoreItem xmlns:ds="http://schemas.openxmlformats.org/officeDocument/2006/customXml" ds:itemID="{0BF645E8-5505-454D-902F-4496AAB714E2}">
   <ds:schemaRefs>
     <ds:schemaRef ds:uri="http://schemas.openxmlformats.org/officeDocument/2006/bibliography"/>
   </ds:schemaRefs>

</xml_diff>